<commit_message>
Add case study foor module 7
</commit_message>
<xml_diff>
--- a/Module7_Aging/case_study/Case Study-Aging.docx
+++ b/Module7_Aging/case_study/Case Study-Aging.docx
@@ -34,7 +34,15 @@
           <w:sz w:val="18"/>
           <w:szCs w:val="18"/>
         </w:rPr>
-        <w:t xml:space="preserve">is </w:t>
+        <w:t>exists</w:t>
+      </w:r>
+      <w:r>
+        <w:rPr>
+          <w:rFonts w:ascii="Helvetica" w:hAnsi="Helvetica"/>
+          <w:sz w:val="18"/>
+          <w:szCs w:val="18"/>
+        </w:rPr>
+        <w:t xml:space="preserve"> </w:t>
       </w:r>
       <w:r>
         <w:rPr>
@@ -50,7 +58,47 @@
           <w:sz w:val="18"/>
           <w:szCs w:val="18"/>
         </w:rPr>
-        <w:t>diseases, by</w:t>
+        <w:t xml:space="preserve">diseases, </w:t>
+      </w:r>
+      <w:r>
+        <w:rPr>
+          <w:rFonts w:ascii="Helvetica" w:hAnsi="Helvetica"/>
+          <w:sz w:val="18"/>
+          <w:szCs w:val="18"/>
+        </w:rPr>
+        <w:t>which can be measured with</w:t>
+      </w:r>
+      <w:r>
+        <w:rPr>
+          <w:rFonts w:ascii="Helvetica" w:hAnsi="Helvetica"/>
+          <w:sz w:val="18"/>
+          <w:szCs w:val="18"/>
+        </w:rPr>
+        <w:t xml:space="preserve"> valid and robust estimates of “biological age”</w:t>
+      </w:r>
+      <w:r>
+        <w:rPr>
+          <w:rFonts w:ascii="Helvetica" w:hAnsi="Helvetica"/>
+          <w:sz w:val="18"/>
+          <w:szCs w:val="18"/>
+        </w:rPr>
+        <w:t xml:space="preserve">. </w:t>
+      </w:r>
+      <w:r>
+        <w:rPr>
+          <w:rFonts w:ascii="Helvetica" w:hAnsi="Helvetica"/>
+          <w:sz w:val="18"/>
+          <w:szCs w:val="18"/>
+        </w:rPr>
+        <w:t>These epigenetic clocks can help to identify</w:t>
+      </w:r>
+      <w:r>
+        <w:rPr>
+          <w:rFonts w:ascii="Helvetica" w:hAnsi="Helvetica"/>
+          <w:sz w:val="18"/>
+          <w:szCs w:val="18"/>
+        </w:rPr>
+        <w:t xml:space="preserve"> at-risk populations</w:t>
       </w:r>
       <w:r>
         <w:rPr>
@@ -66,55 +114,7 @@
           <w:sz w:val="18"/>
           <w:szCs w:val="18"/>
         </w:rPr>
-        <w:t>developing valid and robust estimates of “biological age”</w:t>
-      </w:r>
-      <w:r>
-        <w:rPr>
-          <w:rFonts w:ascii="Helvetica" w:hAnsi="Helvetica"/>
-          <w:sz w:val="18"/>
-          <w:szCs w:val="18"/>
-        </w:rPr>
-        <w:t>. B</w:t>
-      </w:r>
-      <w:r>
-        <w:rPr>
-          <w:rFonts w:ascii="Helvetica" w:hAnsi="Helvetica"/>
-          <w:sz w:val="18"/>
-          <w:szCs w:val="18"/>
-        </w:rPr>
-        <w:t>y identifying at-risk populations</w:t>
-      </w:r>
-      <w:r>
-        <w:rPr>
-          <w:rFonts w:ascii="Helvetica" w:hAnsi="Helvetica"/>
-          <w:sz w:val="18"/>
-          <w:szCs w:val="18"/>
-        </w:rPr>
-        <w:t xml:space="preserve">, </w:t>
-      </w:r>
-      <w:r>
-        <w:rPr>
-          <w:rFonts w:ascii="Helvetica" w:hAnsi="Helvetica"/>
-          <w:sz w:val="18"/>
-          <w:szCs w:val="18"/>
-        </w:rPr>
-        <w:t xml:space="preserve">we will be able to </w:t>
-      </w:r>
-      <w:r>
-        <w:rPr>
-          <w:rFonts w:ascii="Helvetica" w:hAnsi="Helvetica"/>
-          <w:sz w:val="18"/>
-          <w:szCs w:val="18"/>
-        </w:rPr>
-        <w:t>provid</w:t>
-      </w:r>
-      <w:r>
-        <w:rPr>
-          <w:rFonts w:ascii="Helvetica" w:hAnsi="Helvetica"/>
-          <w:sz w:val="18"/>
-          <w:szCs w:val="18"/>
-        </w:rPr>
-        <w:t>e</w:t>
+        <w:t>and provide</w:t>
       </w:r>
       <w:r>
         <w:rPr>
@@ -305,6 +305,14 @@
           <w:szCs w:val="18"/>
         </w:rPr>
         <w:t xml:space="preserve"> has unique function compared to CpG methylation, </w:t>
+      </w:r>
+      <w:r>
+        <w:rPr>
+          <w:rFonts w:ascii="Helvetica" w:hAnsi="Helvetica"/>
+          <w:sz w:val="18"/>
+          <w:szCs w:val="18"/>
+        </w:rPr>
+        <w:t xml:space="preserve">as </w:t>
       </w:r>
       <w:r>
         <w:rPr>
@@ -367,7 +375,7 @@
           <w:szCs w:val="18"/>
           <w:u w:val="single"/>
         </w:rPr>
-        <w:t>Biological question</w:t>
+        <w:t>AIM</w:t>
       </w:r>
       <w:r>
         <w:rPr>
@@ -407,23 +415,23 @@
           <w:sz w:val="18"/>
           <w:szCs w:val="18"/>
         </w:rPr>
-        <w:t xml:space="preserve"> DNA </w:t>
-      </w:r>
-      <w:r>
-        <w:rPr>
-          <w:rFonts w:ascii="Helvetica" w:hAnsi="Helvetica" w:cstheme="minorHAnsi"/>
-          <w:sz w:val="18"/>
-          <w:szCs w:val="18"/>
-        </w:rPr>
-        <w:t xml:space="preserve">based on </w:t>
-      </w:r>
-      <w:r>
-        <w:rPr>
-          <w:rFonts w:ascii="Helvetica" w:hAnsi="Helvetica"/>
-          <w:sz w:val="18"/>
-          <w:szCs w:val="18"/>
-        </w:rPr>
-        <w:t xml:space="preserve">CpG </w:t>
+        <w:t xml:space="preserve"> </w:t>
+      </w:r>
+      <w:r>
+        <w:rPr>
+          <w:rFonts w:ascii="Helvetica" w:hAnsi="Helvetica" w:cstheme="minorHAnsi"/>
+          <w:sz w:val="18"/>
+          <w:szCs w:val="18"/>
+        </w:rPr>
+        <w:t>DNA, CpG</w:t>
+      </w:r>
+      <w:r>
+        <w:rPr>
+          <w:rFonts w:ascii="Helvetica" w:hAnsi="Helvetica"/>
+          <w:sz w:val="18"/>
+          <w:szCs w:val="18"/>
+        </w:rPr>
+        <w:t xml:space="preserve"> </w:t>
       </w:r>
       <w:proofErr w:type="spellStart"/>
       <w:r>
@@ -449,15 +457,47 @@
           <w:sz w:val="18"/>
           <w:szCs w:val="18"/>
         </w:rPr>
-        <w:t xml:space="preserve">(5-hmC) </w:t>
-      </w:r>
-      <w:r>
-        <w:rPr>
-          <w:rFonts w:ascii="Helvetica" w:hAnsi="Helvetica" w:cstheme="minorHAnsi"/>
-          <w:sz w:val="18"/>
-          <w:szCs w:val="18"/>
-        </w:rPr>
-        <w:t>aging</w:t>
+        <w:t>(5-hmC)</w:t>
+      </w:r>
+      <w:r>
+        <w:rPr>
+          <w:rFonts w:ascii="Helvetica" w:hAnsi="Helvetica"/>
+          <w:sz w:val="18"/>
+          <w:szCs w:val="18"/>
+        </w:rPr>
+        <w:t xml:space="preserve"> based</w:t>
+      </w:r>
+      <w:r>
+        <w:rPr>
+          <w:rFonts w:ascii="Helvetica" w:hAnsi="Helvetica"/>
+          <w:sz w:val="18"/>
+          <w:szCs w:val="18"/>
+        </w:rPr>
+        <w:t>,</w:t>
+      </w:r>
+      <w:r>
+        <w:rPr>
+          <w:rFonts w:ascii="Helvetica" w:hAnsi="Helvetica"/>
+          <w:sz w:val="18"/>
+          <w:szCs w:val="18"/>
+        </w:rPr>
+        <w:t xml:space="preserve"> </w:t>
+      </w:r>
+      <w:r>
+        <w:rPr>
+          <w:rFonts w:ascii="Helvetica" w:hAnsi="Helvetica"/>
+          <w:sz w:val="18"/>
+          <w:szCs w:val="18"/>
+        </w:rPr>
+        <w:t xml:space="preserve">epigenetic </w:t>
+      </w:r>
+      <w:r>
+        <w:rPr>
+          <w:rFonts w:ascii="Helvetica" w:hAnsi="Helvetica" w:cstheme="minorHAnsi"/>
+          <w:sz w:val="18"/>
+          <w:szCs w:val="18"/>
+        </w:rPr>
+        <w:t>biological</w:t>
       </w:r>
       <w:r>
         <w:rPr>
@@ -473,7 +513,41 @@
           <w:sz w:val="18"/>
           <w:szCs w:val="18"/>
         </w:rPr>
-        <w:t>.</w:t>
+        <w:t xml:space="preserve"> of the brain</w:t>
+      </w:r>
+      <w:r>
+        <w:rPr>
+          <w:rFonts w:ascii="Helvetica" w:hAnsi="Helvetica"/>
+          <w:sz w:val="18"/>
+          <w:szCs w:val="18"/>
+        </w:rPr>
+        <w:t xml:space="preserve"> (</w:t>
+      </w:r>
+      <w:proofErr w:type="spellStart"/>
+      <w:r>
+        <w:rPr>
+          <w:rFonts w:ascii="Helvetica" w:hAnsi="Helvetica"/>
+          <w:sz w:val="18"/>
+          <w:szCs w:val="18"/>
+        </w:rPr>
+        <w:t>DNAh</w:t>
+      </w:r>
+      <w:proofErr w:type="spellEnd"/>
+      <w:r>
+        <w:rPr>
+          <w:rFonts w:ascii="Helvetica" w:hAnsi="Helvetica"/>
+          <w:sz w:val="18"/>
+          <w:szCs w:val="18"/>
+        </w:rPr>
+        <w:t>)</w:t>
+      </w:r>
+      <w:r>
+        <w:rPr>
+          <w:rFonts w:ascii="Helvetica" w:hAnsi="Helvetica"/>
+          <w:sz w:val="18"/>
+          <w:szCs w:val="18"/>
+        </w:rPr>
+        <w:t xml:space="preserve"> which could be used to monitor neurological diseases related to aging.</w:t>
       </w:r>
     </w:p>
     <w:p>
@@ -562,6 +636,39 @@
           <w:szCs w:val="18"/>
         </w:rPr>
       </w:pPr>
+      <w:r>
+        <w:rPr>
+          <w:rFonts w:ascii="Helvetica" w:hAnsi="Helvetica" w:cstheme="minorHAnsi"/>
+          <w:sz w:val="18"/>
+          <w:szCs w:val="18"/>
+        </w:rPr>
+        <w:t xml:space="preserve">We will construct the epigenetic clock estimating the age of the brain in two-steps: 1) we will identify surrogate biomarkers of physiological risk factors and stress factors associated with aging in a cohort of individuals and construct a phenotypic age score, 2) we will combine CpG sites of genomic data to predict the phenotypic </w:t>
+      </w:r>
+      <w:r>
+        <w:rPr>
+          <w:rFonts w:ascii="Helvetica" w:hAnsi="Helvetica" w:cstheme="minorHAnsi"/>
+          <w:sz w:val="18"/>
+          <w:szCs w:val="18"/>
+        </w:rPr>
+        <w:t>age score</w:t>
+      </w:r>
+      <w:r>
+        <w:rPr>
+          <w:rFonts w:ascii="Helvetica" w:hAnsi="Helvetica" w:cstheme="minorHAnsi"/>
+          <w:sz w:val="18"/>
+          <w:szCs w:val="18"/>
+        </w:rPr>
+        <w:t>.</w:t>
+      </w:r>
+    </w:p>
+    <w:p>
+      <w:pPr>
+        <w:rPr>
+          <w:rFonts w:ascii="Helvetica" w:hAnsi="Helvetica"/>
+          <w:sz w:val="18"/>
+          <w:szCs w:val="18"/>
+        </w:rPr>
+      </w:pPr>
     </w:p>
     <w:p>
       <w:pPr>
@@ -573,14 +680,6 @@
           <w:szCs w:val="18"/>
         </w:rPr>
       </w:pPr>
-      <w:r>
-        <w:rPr>
-          <w:rFonts w:ascii="Helvetica" w:hAnsi="Helvetica" w:cstheme="minorHAnsi"/>
-          <w:sz w:val="18"/>
-          <w:szCs w:val="18"/>
-        </w:rPr>
-        <w:t>Data</w:t>
-      </w:r>
     </w:p>
     <w:p>
       <w:pPr>
@@ -588,276 +687,23 @@
         <w:jc w:val="both"/>
         <w:rPr>
           <w:rFonts w:ascii="Helvetica" w:hAnsi="Helvetica" w:cstheme="minorHAnsi"/>
-          <w:sz w:val="18"/>
-          <w:szCs w:val="18"/>
-        </w:rPr>
-      </w:pPr>
-      <w:r>
-        <w:rPr>
-          <w:rFonts w:ascii="Helvetica" w:hAnsi="Helvetica" w:cstheme="minorHAnsi"/>
-          <w:sz w:val="18"/>
-          <w:szCs w:val="18"/>
-        </w:rPr>
-        <w:t>Tab-Seq is a method that uses bisulfite conversion and Tet proteins to study 5hmC</w:t>
-      </w:r>
-      <w:r>
-        <w:rPr>
-          <w:rStyle w:val="FootnoteReference"/>
-          <w:rFonts w:ascii="Helvetica" w:hAnsi="Helvetica" w:cstheme="minorHAnsi"/>
-          <w:sz w:val="18"/>
-          <w:szCs w:val="18"/>
-        </w:rPr>
-        <w:footnoteReference w:id="1"/>
-      </w:r>
-      <w:r>
-        <w:rPr>
-          <w:rFonts w:ascii="Helvetica" w:hAnsi="Helvetica" w:cstheme="minorHAnsi"/>
-          <w:sz w:val="18"/>
-          <w:szCs w:val="18"/>
-        </w:rPr>
-        <w:t>. TAB-seq datasets from the NIH Roadmap Epigenome consortium (</w:t>
-      </w:r>
-      <w:proofErr w:type="spellStart"/>
-      <w:r>
-        <w:rPr>
-          <w:rFonts w:ascii="Helvetica" w:hAnsi="Helvetica" w:cstheme="minorHAnsi"/>
-          <w:sz w:val="18"/>
-          <w:szCs w:val="18"/>
-        </w:rPr>
-        <w:t>Kundaje</w:t>
-      </w:r>
-      <w:proofErr w:type="spellEnd"/>
-      <w:r>
-        <w:rPr>
-          <w:rFonts w:ascii="Helvetica" w:hAnsi="Helvetica" w:cstheme="minorHAnsi"/>
-          <w:sz w:val="18"/>
-          <w:szCs w:val="18"/>
-        </w:rPr>
-        <w:t xml:space="preserve"> et al. 2015) will be used for training and testing our predictive models</w:t>
-      </w:r>
-      <w:r>
-        <w:rPr>
-          <w:rFonts w:ascii="Helvetica" w:hAnsi="Helvetica" w:cstheme="minorHAnsi"/>
-          <w:sz w:val="18"/>
-          <w:szCs w:val="18"/>
-        </w:rPr>
-        <w:t>.</w:t>
-      </w:r>
-      <w:r>
-        <w:rPr>
-          <w:rFonts w:ascii="Helvetica" w:hAnsi="Helvetica" w:cstheme="minorHAnsi"/>
-          <w:sz w:val="18"/>
-          <w:szCs w:val="18"/>
-        </w:rPr>
-        <w:t xml:space="preserve"> Th</w:t>
-      </w:r>
-      <w:r>
-        <w:rPr>
-          <w:rFonts w:ascii="Helvetica" w:hAnsi="Helvetica" w:cstheme="minorHAnsi"/>
-          <w:sz w:val="18"/>
-          <w:szCs w:val="18"/>
-        </w:rPr>
-        <w:t>is</w:t>
-      </w:r>
-      <w:r>
-        <w:rPr>
-          <w:rFonts w:ascii="Helvetica" w:hAnsi="Helvetica" w:cstheme="minorHAnsi"/>
-          <w:sz w:val="18"/>
-          <w:szCs w:val="18"/>
-        </w:rPr>
-        <w:t xml:space="preserve"> dataset contains H1 human </w:t>
-      </w:r>
-      <w:r>
-        <w:rPr>
-          <w:rFonts w:ascii="Helvetica" w:hAnsi="Helvetica" w:cstheme="minorHAnsi"/>
-          <w:sz w:val="18"/>
-          <w:szCs w:val="18"/>
-        </w:rPr>
-        <w:t>embryonic stem</w:t>
-      </w:r>
-      <w:r>
-        <w:rPr>
-          <w:rFonts w:ascii="Helvetica" w:hAnsi="Helvetica" w:cstheme="minorHAnsi"/>
-          <w:sz w:val="18"/>
-          <w:szCs w:val="18"/>
-        </w:rPr>
-        <w:t xml:space="preserve"> cell (</w:t>
-      </w:r>
-      <w:r>
-        <w:rPr>
-          <w:rFonts w:ascii="Helvetica" w:hAnsi="Helvetica"/>
-          <w:sz w:val="18"/>
-          <w:szCs w:val="18"/>
-        </w:rPr>
-        <w:t>GEO GSE36173</w:t>
-      </w:r>
-      <w:r>
-        <w:rPr>
-          <w:rFonts w:ascii="Helvetica" w:hAnsi="Helvetica" w:cstheme="minorHAnsi"/>
-          <w:sz w:val="18"/>
-          <w:szCs w:val="18"/>
-        </w:rPr>
-        <w:t>) and H1-derived NPC</w:t>
-      </w:r>
-      <w:r>
-        <w:rPr>
-          <w:rFonts w:ascii="Helvetica" w:hAnsi="Helvetica" w:cstheme="minorHAnsi"/>
-          <w:sz w:val="18"/>
-          <w:szCs w:val="18"/>
-        </w:rPr>
-        <w:t xml:space="preserve"> (</w:t>
-      </w:r>
-      <w:r>
-        <w:rPr>
-          <w:rFonts w:ascii="Helvetica" w:hAnsi="Helvetica"/>
-          <w:sz w:val="18"/>
-          <w:szCs w:val="18"/>
-        </w:rPr>
-        <w:t>GEO GSM882245, GSM1463129)</w:t>
-      </w:r>
-      <w:r>
-        <w:rPr>
-          <w:rFonts w:ascii="Helvetica" w:hAnsi="Helvetica" w:cstheme="minorHAnsi"/>
-          <w:sz w:val="18"/>
-          <w:szCs w:val="18"/>
-        </w:rPr>
-        <w:t xml:space="preserve"> neural progenitor cells</w:t>
-      </w:r>
-      <w:proofErr w:type="gramStart"/>
-      <w:r>
-        <w:rPr>
-          <w:rFonts w:ascii="Helvetica" w:hAnsi="Helvetica" w:cstheme="minorHAnsi"/>
-          <w:sz w:val="18"/>
-          <w:szCs w:val="18"/>
-        </w:rPr>
-        <w:t>.</w:t>
-      </w:r>
-      <w:r>
-        <w:rPr>
-          <w:rFonts w:ascii="Helvetica" w:hAnsi="Helvetica" w:cstheme="minorHAnsi"/>
-          <w:sz w:val="18"/>
-          <w:szCs w:val="18"/>
-        </w:rPr>
-        <w:t xml:space="preserve"> </w:t>
-      </w:r>
-      <w:r>
-        <w:rPr>
-          <w:rFonts w:ascii="Helvetica" w:hAnsi="Helvetica" w:cstheme="minorHAnsi"/>
-          <w:sz w:val="18"/>
-          <w:szCs w:val="18"/>
-        </w:rPr>
-        <w:t>.</w:t>
-      </w:r>
-      <w:proofErr w:type="gramEnd"/>
-      <w:r>
-        <w:rPr>
-          <w:rFonts w:ascii="Helvetica" w:hAnsi="Helvetica" w:cstheme="minorHAnsi"/>
-          <w:sz w:val="18"/>
-          <w:szCs w:val="18"/>
-        </w:rPr>
-        <w:t xml:space="preserve"> AB-Seq allows to estimate a C-to-U conversion rate (CCR) or methylation level for each cytosine in the genome– an estimator of degree of methylation </w:t>
-      </w:r>
-      <w:r>
-        <w:rPr>
-          <w:rFonts w:ascii="Helvetica" w:hAnsi="Helvetica" w:cstheme="minorHAnsi"/>
-          <w:sz w:val="18"/>
-          <w:szCs w:val="18"/>
-        </w:rPr>
-        <w:t>(</w:t>
-      </w:r>
-      <w:r>
-        <w:rPr>
-          <w:rFonts w:ascii="Helvetica" w:hAnsi="Helvetica" w:cstheme="minorHAnsi"/>
-          <w:sz w:val="18"/>
-          <w:szCs w:val="18"/>
-        </w:rPr>
-        <w:t xml:space="preserve">which will </w:t>
-      </w:r>
-      <w:r>
-        <w:rPr>
-          <w:rFonts w:ascii="Helvetica" w:hAnsi="Helvetica" w:cstheme="minorHAnsi"/>
-          <w:sz w:val="18"/>
-          <w:szCs w:val="18"/>
-        </w:rPr>
-        <w:t xml:space="preserve">also </w:t>
-      </w:r>
-      <w:r>
-        <w:rPr>
-          <w:rFonts w:ascii="Helvetica" w:hAnsi="Helvetica" w:cstheme="minorHAnsi"/>
-          <w:sz w:val="18"/>
-          <w:szCs w:val="18"/>
-        </w:rPr>
-        <w:t>be one feature to train our model</w:t>
-      </w:r>
-      <w:r>
-        <w:rPr>
-          <w:rFonts w:ascii="Helvetica" w:hAnsi="Helvetica" w:cstheme="minorHAnsi"/>
-          <w:sz w:val="18"/>
-          <w:szCs w:val="18"/>
-        </w:rPr>
-        <w:t xml:space="preserve">). We will </w:t>
-      </w:r>
-      <w:r>
-        <w:rPr>
-          <w:rFonts w:ascii="Helvetica" w:hAnsi="Helvetica" w:cstheme="minorHAnsi"/>
-          <w:sz w:val="18"/>
-          <w:szCs w:val="18"/>
-        </w:rPr>
-        <w:t xml:space="preserve">eliminate </w:t>
-      </w:r>
-      <w:proofErr w:type="spellStart"/>
-      <w:r>
-        <w:rPr>
-          <w:rFonts w:ascii="Helvetica" w:hAnsi="Helvetica" w:cstheme="minorHAnsi"/>
-          <w:sz w:val="18"/>
-          <w:szCs w:val="18"/>
-        </w:rPr>
-        <w:t>GpG</w:t>
-      </w:r>
-      <w:proofErr w:type="spellEnd"/>
-      <w:r>
-        <w:rPr>
-          <w:rFonts w:ascii="Helvetica" w:hAnsi="Helvetica" w:cstheme="minorHAnsi"/>
-          <w:sz w:val="18"/>
-          <w:szCs w:val="18"/>
-        </w:rPr>
-        <w:t xml:space="preserve"> sites with a low CCR (CCR is a number varying from 0, non-</w:t>
-      </w:r>
-      <w:proofErr w:type="spellStart"/>
-      <w:r>
-        <w:rPr>
-          <w:rFonts w:ascii="Helvetica" w:hAnsi="Helvetica" w:cstheme="minorHAnsi"/>
-          <w:sz w:val="18"/>
-          <w:szCs w:val="18"/>
-        </w:rPr>
-        <w:t>hydroxymethylated</w:t>
-      </w:r>
-      <w:proofErr w:type="spellEnd"/>
-      <w:r>
-        <w:rPr>
-          <w:rFonts w:ascii="Helvetica" w:hAnsi="Helvetica" w:cstheme="minorHAnsi"/>
-          <w:sz w:val="18"/>
-          <w:szCs w:val="18"/>
-        </w:rPr>
-        <w:t xml:space="preserve"> to 1, </w:t>
-      </w:r>
-      <w:proofErr w:type="spellStart"/>
-      <w:r>
-        <w:rPr>
-          <w:rFonts w:ascii="Helvetica" w:hAnsi="Helvetica" w:cstheme="minorHAnsi"/>
-          <w:sz w:val="18"/>
-          <w:szCs w:val="18"/>
-        </w:rPr>
-        <w:t>hydroxymethylated</w:t>
-      </w:r>
-      <w:proofErr w:type="spellEnd"/>
-      <w:r>
-        <w:rPr>
-          <w:rFonts w:ascii="Helvetica" w:hAnsi="Helvetica" w:cstheme="minorHAnsi"/>
-          <w:sz w:val="18"/>
-          <w:szCs w:val="18"/>
-        </w:rPr>
-        <w:t>)</w:t>
+          <w:b/>
+          <w:bCs/>
+          <w:sz w:val="18"/>
+          <w:szCs w:val="18"/>
+          <w:u w:val="single"/>
+        </w:rPr>
+      </w:pPr>
+      <w:r>
+        <w:rPr>
+          <w:rFonts w:ascii="Helvetica" w:hAnsi="Helvetica" w:cstheme="minorHAnsi"/>
+          <w:b/>
+          <w:bCs/>
+          <w:sz w:val="18"/>
+          <w:szCs w:val="18"/>
+          <w:u w:val="single"/>
+        </w:rPr>
+        <w:t>Research Model and Plan</w:t>
       </w:r>
     </w:p>
     <w:p>
@@ -866,8 +712,11 @@
         <w:jc w:val="both"/>
         <w:rPr>
           <w:rFonts w:ascii="Helvetica" w:hAnsi="Helvetica" w:cstheme="minorHAnsi"/>
-          <w:sz w:val="18"/>
-          <w:szCs w:val="18"/>
+          <w:b/>
+          <w:bCs/>
+          <w:sz w:val="18"/>
+          <w:szCs w:val="18"/>
+          <w:u w:val="single"/>
         </w:rPr>
       </w:pPr>
     </w:p>
@@ -887,7 +736,7 @@
           <w:sz w:val="18"/>
           <w:szCs w:val="18"/>
         </w:rPr>
-        <w:t>Feature selection</w:t>
+        <w:t>Phenotypic Features</w:t>
       </w:r>
     </w:p>
     <w:p>
@@ -906,48 +755,239 @@
           <w:sz w:val="18"/>
           <w:szCs w:val="18"/>
         </w:rPr>
-        <w:t>Initial feature sets will be the ones used in previous ML models</w:t>
-      </w:r>
-      <w:r>
-        <w:rPr>
-          <w:rFonts w:ascii="Helvetica" w:hAnsi="Helvetica" w:cstheme="minorHAnsi"/>
-          <w:sz w:val="18"/>
-          <w:szCs w:val="18"/>
-        </w:rPr>
-        <w:t xml:space="preserve"> when available</w:t>
-      </w:r>
-      <w:r>
-        <w:rPr>
-          <w:rStyle w:val="FootnoteReference"/>
-          <w:rFonts w:ascii="Helvetica" w:hAnsi="Helvetica" w:cstheme="minorHAnsi"/>
-          <w:sz w:val="18"/>
-          <w:szCs w:val="18"/>
-        </w:rPr>
-        <w:footnoteReference w:id="2"/>
-      </w:r>
-      <w:r>
-        <w:rPr>
-          <w:rFonts w:ascii="Helvetica" w:hAnsi="Helvetica" w:cstheme="minorHAnsi"/>
-          <w:sz w:val="18"/>
-          <w:szCs w:val="18"/>
-        </w:rPr>
-        <w:t xml:space="preserve">. </w:t>
-      </w:r>
-      <w:r>
-        <w:rPr>
-          <w:rFonts w:ascii="Helvetica" w:hAnsi="Helvetica" w:cstheme="minorHAnsi"/>
-          <w:sz w:val="18"/>
-          <w:szCs w:val="18"/>
-        </w:rPr>
-        <w:t>Machine learning models with more parameters tend to overfit, which lead to a reduce prediction power on unseen data points. One technique to address this issue to perform recursive feature selection using a beam search algorithm which using k-fold cross-validations will select the top n features sets with highest evaluation metric scores. It has been reported that the most distinguishing feature in similar studies, has been the active enhancer histones modifications H3K4me1 and H3K27ac, DNase</w:t>
-      </w:r>
-      <w:r>
-        <w:rPr>
-          <w:rFonts w:ascii="Helvetica" w:hAnsi="Helvetica" w:cstheme="minorHAnsi"/>
-          <w:sz w:val="18"/>
-          <w:szCs w:val="18"/>
-        </w:rPr>
-        <w:t>, genomic derived features including CpG content, and Alu repeats (see table).</w:t>
+        <w:t>We will identify a cohort of individuals with a specific mean age (65 years old for example)</w:t>
+      </w:r>
+      <w:r>
+        <w:rPr>
+          <w:rFonts w:ascii="Helvetica" w:hAnsi="Helvetica" w:cstheme="minorHAnsi"/>
+          <w:sz w:val="18"/>
+          <w:szCs w:val="18"/>
+        </w:rPr>
+        <w:t xml:space="preserve">, including both male and female, </w:t>
+      </w:r>
+      <w:r>
+        <w:rPr>
+          <w:rFonts w:ascii="Helvetica" w:hAnsi="Helvetica" w:cstheme="minorHAnsi"/>
+          <w:sz w:val="18"/>
+          <w:szCs w:val="18"/>
+        </w:rPr>
+        <w:t>smoker,</w:t>
+      </w:r>
+      <w:r>
+        <w:rPr>
+          <w:rFonts w:ascii="Helvetica" w:hAnsi="Helvetica" w:cstheme="minorHAnsi"/>
+          <w:sz w:val="18"/>
+          <w:szCs w:val="18"/>
+        </w:rPr>
+        <w:t xml:space="preserve"> and various demographic and ethnicity characteristic for a geno</w:t>
+      </w:r>
+      <w:r>
+        <w:rPr>
+          <w:rFonts w:ascii="Helvetica" w:hAnsi="Helvetica" w:cstheme="minorHAnsi"/>
+          <w:sz w:val="18"/>
+          <w:szCs w:val="18"/>
+        </w:rPr>
+        <w:t xml:space="preserve">me-wide DNA methylation study. </w:t>
+      </w:r>
+      <w:r>
+        <w:rPr>
+          <w:rFonts w:ascii="Helvetica" w:hAnsi="Helvetica" w:cstheme="minorHAnsi"/>
+          <w:sz w:val="18"/>
+          <w:szCs w:val="18"/>
+        </w:rPr>
+        <w:t>For</w:t>
+      </w:r>
+      <w:r>
+        <w:rPr>
+          <w:rFonts w:ascii="Helvetica" w:hAnsi="Helvetica" w:cstheme="minorHAnsi"/>
+          <w:sz w:val="18"/>
+          <w:szCs w:val="18"/>
+        </w:rPr>
+        <w:t xml:space="preserve"> the phenotypic features, </w:t>
+      </w:r>
+      <w:r>
+        <w:rPr>
+          <w:rFonts w:ascii="Helvetica" w:hAnsi="Helvetica" w:cstheme="minorHAnsi"/>
+          <w:sz w:val="18"/>
+          <w:szCs w:val="18"/>
+        </w:rPr>
+        <w:t xml:space="preserve">we can collect blood samples and regress </w:t>
+      </w:r>
+      <w:r>
+        <w:rPr>
+          <w:rFonts w:ascii="Helvetica" w:hAnsi="Helvetica" w:cstheme="minorHAnsi"/>
+          <w:sz w:val="18"/>
+          <w:szCs w:val="18"/>
+        </w:rPr>
+        <w:t>time-to-death</w:t>
+      </w:r>
+      <w:r>
+        <w:rPr>
+          <w:rFonts w:ascii="Helvetica" w:hAnsi="Helvetica" w:cstheme="minorHAnsi"/>
+          <w:sz w:val="18"/>
+          <w:szCs w:val="18"/>
+        </w:rPr>
+        <w:t xml:space="preserve"> with plasma proteins</w:t>
+      </w:r>
+      <w:r>
+        <w:rPr>
+          <w:rFonts w:ascii="Helvetica" w:hAnsi="Helvetica" w:cstheme="minorHAnsi"/>
+          <w:sz w:val="18"/>
+          <w:szCs w:val="18"/>
+        </w:rPr>
+        <w:t xml:space="preserve"> or </w:t>
+      </w:r>
+      <w:r>
+        <w:rPr>
+          <w:rFonts w:ascii="Helvetica" w:hAnsi="Helvetica" w:cstheme="minorHAnsi"/>
+          <w:sz w:val="18"/>
+          <w:szCs w:val="18"/>
+        </w:rPr>
+        <w:t xml:space="preserve">measure cardio-vascular characteristics like hypertension, coronary heart disease, BMI, cholesterol, blood cell counts, leucocyte telomer length and regress </w:t>
+      </w:r>
+      <w:r>
+        <w:rPr>
+          <w:rFonts w:ascii="Helvetica" w:hAnsi="Helvetica" w:cstheme="minorHAnsi"/>
+          <w:sz w:val="18"/>
+          <w:szCs w:val="18"/>
+        </w:rPr>
+        <w:t>time-to-death with</w:t>
+      </w:r>
+      <w:r>
+        <w:rPr>
+          <w:rFonts w:ascii="Helvetica" w:hAnsi="Helvetica" w:cstheme="minorHAnsi"/>
+          <w:sz w:val="18"/>
+          <w:szCs w:val="18"/>
+        </w:rPr>
+        <w:t xml:space="preserve"> them</w:t>
+      </w:r>
+      <w:r>
+        <w:rPr>
+          <w:rFonts w:ascii="Helvetica" w:hAnsi="Helvetica" w:cstheme="minorHAnsi"/>
+          <w:sz w:val="18"/>
+          <w:szCs w:val="18"/>
+        </w:rPr>
+        <w:t xml:space="preserve">. We will compute for each </w:t>
+      </w:r>
+      <w:r>
+        <w:rPr>
+          <w:rFonts w:ascii="Helvetica" w:hAnsi="Helvetica" w:cstheme="minorHAnsi"/>
+          <w:sz w:val="18"/>
+          <w:szCs w:val="18"/>
+        </w:rPr>
+        <w:t xml:space="preserve">identified </w:t>
+      </w:r>
+      <w:r>
+        <w:rPr>
+          <w:rFonts w:ascii="Helvetica" w:hAnsi="Helvetica" w:cstheme="minorHAnsi"/>
+          <w:sz w:val="18"/>
+          <w:szCs w:val="18"/>
+        </w:rPr>
+        <w:t>covariate</w:t>
+      </w:r>
+      <w:r>
+        <w:rPr>
+          <w:rFonts w:ascii="Helvetica" w:hAnsi="Helvetica" w:cstheme="minorHAnsi"/>
+          <w:sz w:val="18"/>
+          <w:szCs w:val="18"/>
+        </w:rPr>
+        <w:t>,</w:t>
+      </w:r>
+      <w:r>
+        <w:rPr>
+          <w:rFonts w:ascii="Helvetica" w:hAnsi="Helvetica" w:cstheme="minorHAnsi"/>
+          <w:sz w:val="18"/>
+          <w:szCs w:val="18"/>
+        </w:rPr>
+        <w:t xml:space="preserve"> </w:t>
+      </w:r>
+      <w:r>
+        <w:rPr>
+          <w:rFonts w:ascii="Helvetica" w:hAnsi="Helvetica" w:cstheme="minorHAnsi"/>
+          <w:sz w:val="18"/>
+          <w:szCs w:val="18"/>
+        </w:rPr>
+        <w:t>its</w:t>
+      </w:r>
+      <w:r>
+        <w:rPr>
+          <w:rFonts w:ascii="Helvetica" w:hAnsi="Helvetica" w:cstheme="minorHAnsi"/>
+          <w:sz w:val="18"/>
+          <w:szCs w:val="18"/>
+        </w:rPr>
+        <w:t xml:space="preserve"> correlation </w:t>
+      </w:r>
+      <w:r>
+        <w:rPr>
+          <w:rFonts w:ascii="Helvetica" w:hAnsi="Helvetica" w:cstheme="minorHAnsi"/>
+          <w:sz w:val="18"/>
+          <w:szCs w:val="18"/>
+        </w:rPr>
+        <w:t xml:space="preserve">coefficient </w:t>
+      </w:r>
+      <w:r>
+        <w:rPr>
+          <w:rFonts w:ascii="Helvetica" w:hAnsi="Helvetica" w:cstheme="minorHAnsi"/>
+          <w:sz w:val="18"/>
+          <w:szCs w:val="18"/>
+        </w:rPr>
+        <w:t>and p-value</w:t>
+      </w:r>
+      <w:r>
+        <w:rPr>
+          <w:rFonts w:ascii="Helvetica" w:hAnsi="Helvetica" w:cstheme="minorHAnsi"/>
+          <w:sz w:val="18"/>
+          <w:szCs w:val="18"/>
+        </w:rPr>
+        <w:t xml:space="preserve">, we will </w:t>
+      </w:r>
+      <w:r>
+        <w:rPr>
+          <w:rFonts w:ascii="Helvetica" w:hAnsi="Helvetica" w:cstheme="minorHAnsi"/>
+          <w:sz w:val="18"/>
+          <w:szCs w:val="18"/>
+        </w:rPr>
+        <w:t xml:space="preserve">reject the ones with a p-value greater </w:t>
+      </w:r>
+      <w:r>
+        <w:rPr>
+          <w:rFonts w:ascii="Helvetica" w:hAnsi="Helvetica" w:cstheme="minorHAnsi"/>
+          <w:sz w:val="18"/>
+          <w:szCs w:val="18"/>
+        </w:rPr>
+        <w:t xml:space="preserve">than a p-value </w:t>
+      </w:r>
+      <w:r>
+        <w:rPr>
+          <w:rFonts w:ascii="Helvetica" w:hAnsi="Helvetica" w:cstheme="minorHAnsi"/>
+          <w:sz w:val="18"/>
+          <w:szCs w:val="18"/>
+        </w:rPr>
+        <w:t xml:space="preserve">determined </w:t>
+      </w:r>
+      <w:r>
+        <w:rPr>
+          <w:rFonts w:ascii="Helvetica" w:hAnsi="Helvetica" w:cstheme="minorHAnsi"/>
+          <w:sz w:val="18"/>
+          <w:szCs w:val="18"/>
+        </w:rPr>
+        <w:t>using a control group</w:t>
+      </w:r>
+      <w:r>
+        <w:rPr>
+          <w:rFonts w:ascii="Helvetica" w:hAnsi="Helvetica" w:cstheme="minorHAnsi"/>
+          <w:sz w:val="18"/>
+          <w:szCs w:val="18"/>
+        </w:rPr>
+        <w:t xml:space="preserve"> (see table 1)</w:t>
+      </w:r>
+      <w:r>
+        <w:rPr>
+          <w:rFonts w:ascii="Helvetica" w:hAnsi="Helvetica" w:cstheme="minorHAnsi"/>
+          <w:sz w:val="18"/>
+          <w:szCs w:val="18"/>
+        </w:rPr>
+        <w:t>.</w:t>
       </w:r>
     </w:p>
     <w:p>
@@ -977,7 +1017,653 @@
           <w:sz w:val="18"/>
           <w:szCs w:val="18"/>
         </w:rPr>
-        <w:t xml:space="preserve">Step 1: </w:t>
+        <w:t>Genomic Features</w:t>
+      </w:r>
+    </w:p>
+    <w:p>
+      <w:pPr>
+        <w:pStyle w:val="NoSpacing"/>
+        <w:jc w:val="both"/>
+        <w:rPr>
+          <w:rFonts w:ascii="Helvetica" w:hAnsi="Helvetica" w:cstheme="minorHAnsi"/>
+          <w:sz w:val="18"/>
+          <w:szCs w:val="18"/>
+        </w:rPr>
+      </w:pPr>
+      <w:r>
+        <w:rPr>
+          <w:rFonts w:ascii="Helvetica" w:hAnsi="Helvetica" w:cstheme="minorHAnsi"/>
+          <w:sz w:val="18"/>
+          <w:szCs w:val="18"/>
+        </w:rPr>
+        <w:t xml:space="preserve">Initial feature set will be the one used in ML models for DNA </w:t>
+      </w:r>
+      <w:proofErr w:type="spellStart"/>
+      <w:r>
+        <w:rPr>
+          <w:rFonts w:ascii="Helvetica" w:hAnsi="Helvetica" w:cstheme="minorHAnsi"/>
+          <w:sz w:val="18"/>
+          <w:szCs w:val="18"/>
+        </w:rPr>
+        <w:t>hydroxymethylation</w:t>
+      </w:r>
+      <w:proofErr w:type="spellEnd"/>
+      <w:r>
+        <w:rPr>
+          <w:rFonts w:ascii="Helvetica" w:hAnsi="Helvetica" w:cstheme="minorHAnsi"/>
+          <w:sz w:val="18"/>
+          <w:szCs w:val="18"/>
+        </w:rPr>
+        <w:t xml:space="preserve"> predictions from the research literature when applicable (see feature list). Machine learning models with more parameters tend to overfit, which lead to a reduce prediction power on unseen data points. One technique to address this issue is to perform recursive feature selection using a beam search algorithm: performing k-fold cross-validation followed by a selection of the top features sets with highest evaluation metric scores. DNA </w:t>
+      </w:r>
+      <w:proofErr w:type="spellStart"/>
+      <w:r>
+        <w:rPr>
+          <w:rFonts w:ascii="Helvetica" w:hAnsi="Helvetica" w:cstheme="minorHAnsi"/>
+          <w:sz w:val="18"/>
+          <w:szCs w:val="18"/>
+        </w:rPr>
+        <w:t>hydroxymethylation</w:t>
+      </w:r>
+      <w:proofErr w:type="spellEnd"/>
+      <w:r>
+        <w:rPr>
+          <w:rFonts w:ascii="Helvetica" w:hAnsi="Helvetica" w:cstheme="minorHAnsi"/>
+          <w:sz w:val="18"/>
+          <w:szCs w:val="18"/>
+        </w:rPr>
+        <w:t xml:space="preserve"> studies have reported that the most distinguishing features for CpG </w:t>
+      </w:r>
+      <w:proofErr w:type="spellStart"/>
+      <w:r>
+        <w:rPr>
+          <w:rFonts w:ascii="Helvetica" w:hAnsi="Helvetica"/>
+          <w:sz w:val="18"/>
+          <w:szCs w:val="18"/>
+        </w:rPr>
+        <w:t>hydroxymethylation</w:t>
+      </w:r>
+      <w:proofErr w:type="spellEnd"/>
+      <w:r>
+        <w:rPr>
+          <w:rFonts w:ascii="Helvetica" w:hAnsi="Helvetica"/>
+          <w:sz w:val="18"/>
+          <w:szCs w:val="18"/>
+        </w:rPr>
+        <w:t xml:space="preserve">, </w:t>
+      </w:r>
+      <w:r>
+        <w:rPr>
+          <w:rFonts w:ascii="Helvetica" w:hAnsi="Helvetica" w:cstheme="minorHAnsi"/>
+          <w:sz w:val="18"/>
+          <w:szCs w:val="18"/>
+        </w:rPr>
+        <w:t>are the active enhancer histones modifications H3K4me1 and H3K27ac, DNase, genomic derived features including CpG content, and Alu repeats (see feature table).</w:t>
+      </w:r>
+    </w:p>
+    <w:p>
+      <w:pPr>
+        <w:pStyle w:val="NoSpacing"/>
+        <w:jc w:val="both"/>
+        <w:rPr>
+          <w:rFonts w:ascii="Helvetica" w:hAnsi="Helvetica" w:cstheme="minorHAnsi"/>
+          <w:sz w:val="18"/>
+          <w:szCs w:val="18"/>
+        </w:rPr>
+      </w:pPr>
+    </w:p>
+    <w:p>
+      <w:pPr>
+        <w:pStyle w:val="NoSpacing"/>
+        <w:jc w:val="both"/>
+        <w:rPr>
+          <w:rFonts w:ascii="Helvetica" w:hAnsi="Helvetica" w:cstheme="minorHAnsi"/>
+          <w:sz w:val="18"/>
+          <w:szCs w:val="18"/>
+        </w:rPr>
+      </w:pPr>
+      <w:r>
+        <w:rPr>
+          <w:rFonts w:ascii="Helvetica" w:hAnsi="Helvetica" w:cstheme="minorHAnsi"/>
+          <w:sz w:val="18"/>
+          <w:szCs w:val="18"/>
+        </w:rPr>
+        <w:t>Tab-Seq</w:t>
+      </w:r>
+      <w:r>
+        <w:rPr>
+          <w:rFonts w:ascii="Helvetica" w:hAnsi="Helvetica" w:cstheme="minorHAnsi"/>
+          <w:sz w:val="18"/>
+          <w:szCs w:val="18"/>
+        </w:rPr>
+        <w:t xml:space="preserve"> which</w:t>
+      </w:r>
+      <w:r>
+        <w:rPr>
+          <w:rFonts w:ascii="Helvetica" w:hAnsi="Helvetica" w:cstheme="minorHAnsi"/>
+          <w:sz w:val="18"/>
+          <w:szCs w:val="18"/>
+        </w:rPr>
+        <w:t xml:space="preserve"> is a method that uses bisulfite conversion and Tet proteins to study 5hmC</w:t>
+      </w:r>
+      <w:r>
+        <w:rPr>
+          <w:rStyle w:val="FootnoteReference"/>
+          <w:rFonts w:ascii="Helvetica" w:hAnsi="Helvetica" w:cstheme="minorHAnsi"/>
+          <w:sz w:val="18"/>
+          <w:szCs w:val="18"/>
+        </w:rPr>
+        <w:footnoteReference w:id="1"/>
+      </w:r>
+      <w:r>
+        <w:rPr>
+          <w:rFonts w:ascii="Helvetica" w:hAnsi="Helvetica" w:cstheme="minorHAnsi"/>
+          <w:sz w:val="18"/>
+          <w:szCs w:val="18"/>
+        </w:rPr>
+        <w:t xml:space="preserve">. </w:t>
+      </w:r>
+      <w:r>
+        <w:rPr>
+          <w:rFonts w:ascii="Helvetica" w:hAnsi="Helvetica" w:cstheme="minorHAnsi"/>
+          <w:sz w:val="18"/>
+          <w:szCs w:val="18"/>
+        </w:rPr>
+        <w:t xml:space="preserve">We will use </w:t>
+      </w:r>
+      <w:r>
+        <w:rPr>
+          <w:rFonts w:ascii="Helvetica" w:hAnsi="Helvetica" w:cstheme="minorHAnsi"/>
+          <w:sz w:val="18"/>
+          <w:szCs w:val="18"/>
+        </w:rPr>
+        <w:t xml:space="preserve">TAB-seq datasets from the NIH Roadmap Epigenome </w:t>
+      </w:r>
+      <w:r>
+        <w:rPr>
+          <w:rFonts w:ascii="Helvetica" w:hAnsi="Helvetica" w:cstheme="minorHAnsi"/>
+          <w:sz w:val="18"/>
+          <w:szCs w:val="18"/>
+        </w:rPr>
+        <w:t>C</w:t>
+      </w:r>
+      <w:r>
+        <w:rPr>
+          <w:rFonts w:ascii="Helvetica" w:hAnsi="Helvetica" w:cstheme="minorHAnsi"/>
+          <w:sz w:val="18"/>
+          <w:szCs w:val="18"/>
+        </w:rPr>
+        <w:t>onsortium (</w:t>
+      </w:r>
+      <w:proofErr w:type="spellStart"/>
+      <w:r>
+        <w:rPr>
+          <w:rFonts w:ascii="Helvetica" w:hAnsi="Helvetica" w:cstheme="minorHAnsi"/>
+          <w:sz w:val="18"/>
+          <w:szCs w:val="18"/>
+        </w:rPr>
+        <w:t>Kundaje</w:t>
+      </w:r>
+      <w:proofErr w:type="spellEnd"/>
+      <w:r>
+        <w:rPr>
+          <w:rFonts w:ascii="Helvetica" w:hAnsi="Helvetica" w:cstheme="minorHAnsi"/>
+          <w:sz w:val="18"/>
+          <w:szCs w:val="18"/>
+        </w:rPr>
+        <w:t xml:space="preserve"> et al. 2015) </w:t>
+      </w:r>
+      <w:r>
+        <w:rPr>
+          <w:rFonts w:ascii="Helvetica" w:hAnsi="Helvetica" w:cstheme="minorHAnsi"/>
+          <w:sz w:val="18"/>
+          <w:szCs w:val="18"/>
+        </w:rPr>
+        <w:t>could</w:t>
+      </w:r>
+      <w:r>
+        <w:rPr>
+          <w:rFonts w:ascii="Helvetica" w:hAnsi="Helvetica" w:cstheme="minorHAnsi"/>
+          <w:sz w:val="18"/>
+          <w:szCs w:val="18"/>
+        </w:rPr>
+        <w:t xml:space="preserve"> be used for training and testing our </w:t>
+      </w:r>
+      <w:r>
+        <w:rPr>
+          <w:rFonts w:ascii="Helvetica" w:hAnsi="Helvetica" w:cstheme="minorHAnsi"/>
+          <w:sz w:val="18"/>
+          <w:szCs w:val="18"/>
+        </w:rPr>
+        <w:t xml:space="preserve">DNA methylation </w:t>
+      </w:r>
+      <w:r>
+        <w:rPr>
+          <w:rFonts w:ascii="Helvetica" w:hAnsi="Helvetica" w:cstheme="minorHAnsi"/>
+          <w:sz w:val="18"/>
+          <w:szCs w:val="18"/>
+        </w:rPr>
+        <w:t>predictive models</w:t>
+      </w:r>
+      <w:r>
+        <w:rPr>
+          <w:rFonts w:ascii="Helvetica" w:hAnsi="Helvetica" w:cstheme="minorHAnsi"/>
+          <w:sz w:val="18"/>
+          <w:szCs w:val="18"/>
+        </w:rPr>
+        <w:t>.</w:t>
+      </w:r>
+      <w:r>
+        <w:rPr>
+          <w:rFonts w:ascii="Helvetica" w:hAnsi="Helvetica" w:cstheme="minorHAnsi"/>
+          <w:sz w:val="18"/>
+          <w:szCs w:val="18"/>
+        </w:rPr>
+        <w:t xml:space="preserve"> Th</w:t>
+      </w:r>
+      <w:r>
+        <w:rPr>
+          <w:rFonts w:ascii="Helvetica" w:hAnsi="Helvetica" w:cstheme="minorHAnsi"/>
+          <w:sz w:val="18"/>
+          <w:szCs w:val="18"/>
+        </w:rPr>
+        <w:t>is</w:t>
+      </w:r>
+      <w:r>
+        <w:rPr>
+          <w:rFonts w:ascii="Helvetica" w:hAnsi="Helvetica" w:cstheme="minorHAnsi"/>
+          <w:sz w:val="18"/>
+          <w:szCs w:val="18"/>
+        </w:rPr>
+        <w:t xml:space="preserve"> dataset contains H1 human </w:t>
+      </w:r>
+      <w:r>
+        <w:rPr>
+          <w:rFonts w:ascii="Helvetica" w:hAnsi="Helvetica" w:cstheme="minorHAnsi"/>
+          <w:sz w:val="18"/>
+          <w:szCs w:val="18"/>
+        </w:rPr>
+        <w:t>embryonic stem</w:t>
+      </w:r>
+      <w:r>
+        <w:rPr>
+          <w:rFonts w:ascii="Helvetica" w:hAnsi="Helvetica" w:cstheme="minorHAnsi"/>
+          <w:sz w:val="18"/>
+          <w:szCs w:val="18"/>
+        </w:rPr>
+        <w:t xml:space="preserve"> cell (</w:t>
+      </w:r>
+      <w:r>
+        <w:rPr>
+          <w:rFonts w:ascii="Helvetica" w:hAnsi="Helvetica"/>
+          <w:sz w:val="18"/>
+          <w:szCs w:val="18"/>
+        </w:rPr>
+        <w:t>GEO GSE36173</w:t>
+      </w:r>
+      <w:r>
+        <w:rPr>
+          <w:rFonts w:ascii="Helvetica" w:hAnsi="Helvetica" w:cstheme="minorHAnsi"/>
+          <w:sz w:val="18"/>
+          <w:szCs w:val="18"/>
+        </w:rPr>
+        <w:t>) and H1-derived NPC</w:t>
+      </w:r>
+      <w:r>
+        <w:rPr>
+          <w:rFonts w:ascii="Helvetica" w:hAnsi="Helvetica" w:cstheme="minorHAnsi"/>
+          <w:sz w:val="18"/>
+          <w:szCs w:val="18"/>
+        </w:rPr>
+        <w:t xml:space="preserve"> (</w:t>
+      </w:r>
+      <w:r>
+        <w:rPr>
+          <w:rFonts w:ascii="Helvetica" w:hAnsi="Helvetica"/>
+          <w:sz w:val="18"/>
+          <w:szCs w:val="18"/>
+        </w:rPr>
+        <w:t>GEO GSM882245, GSM1463129)</w:t>
+      </w:r>
+      <w:r>
+        <w:rPr>
+          <w:rFonts w:ascii="Helvetica" w:hAnsi="Helvetica" w:cstheme="minorHAnsi"/>
+          <w:sz w:val="18"/>
+          <w:szCs w:val="18"/>
+        </w:rPr>
+        <w:t xml:space="preserve"> neural progenitor cells</w:t>
+      </w:r>
+      <w:r>
+        <w:rPr>
+          <w:rFonts w:ascii="Helvetica" w:hAnsi="Helvetica" w:cstheme="minorHAnsi"/>
+          <w:sz w:val="18"/>
+          <w:szCs w:val="18"/>
+        </w:rPr>
+        <w:t>.</w:t>
+      </w:r>
+      <w:r>
+        <w:rPr>
+          <w:rFonts w:ascii="Helvetica" w:hAnsi="Helvetica" w:cstheme="minorHAnsi"/>
+          <w:sz w:val="18"/>
+          <w:szCs w:val="18"/>
+        </w:rPr>
+        <w:t xml:space="preserve"> </w:t>
+      </w:r>
+      <w:r>
+        <w:rPr>
+          <w:rFonts w:ascii="Helvetica" w:hAnsi="Helvetica" w:cstheme="minorHAnsi"/>
+          <w:sz w:val="18"/>
+          <w:szCs w:val="18"/>
+        </w:rPr>
+        <w:t>T</w:t>
+      </w:r>
+      <w:r>
+        <w:rPr>
+          <w:rFonts w:ascii="Helvetica" w:hAnsi="Helvetica" w:cstheme="minorHAnsi"/>
+          <w:sz w:val="18"/>
+          <w:szCs w:val="18"/>
+        </w:rPr>
+        <w:t>AB-Seq allows to estimate a C-to-U conversion rate (CCR) or methylation level for each cytosine in the genome</w:t>
+      </w:r>
+      <w:r>
+        <w:rPr>
+          <w:rFonts w:ascii="Helvetica" w:hAnsi="Helvetica" w:cstheme="minorHAnsi"/>
+          <w:sz w:val="18"/>
+          <w:szCs w:val="18"/>
+        </w:rPr>
+        <w:t xml:space="preserve"> </w:t>
+      </w:r>
+      <w:r>
+        <w:rPr>
+          <w:rFonts w:ascii="Helvetica" w:hAnsi="Helvetica" w:cstheme="minorHAnsi"/>
+          <w:sz w:val="18"/>
+          <w:szCs w:val="18"/>
+        </w:rPr>
+        <w:t xml:space="preserve">– an estimator of degree of methylation </w:t>
+      </w:r>
+      <w:r>
+        <w:rPr>
+          <w:rFonts w:ascii="Helvetica" w:hAnsi="Helvetica" w:cstheme="minorHAnsi"/>
+          <w:sz w:val="18"/>
+          <w:szCs w:val="18"/>
+        </w:rPr>
+        <w:t>(</w:t>
+      </w:r>
+      <w:r>
+        <w:rPr>
+          <w:rFonts w:ascii="Helvetica" w:hAnsi="Helvetica" w:cstheme="minorHAnsi"/>
+          <w:sz w:val="18"/>
+          <w:szCs w:val="18"/>
+        </w:rPr>
+        <w:t xml:space="preserve">which will </w:t>
+      </w:r>
+      <w:r>
+        <w:rPr>
+          <w:rFonts w:ascii="Helvetica" w:hAnsi="Helvetica" w:cstheme="minorHAnsi"/>
+          <w:sz w:val="18"/>
+          <w:szCs w:val="18"/>
+        </w:rPr>
+        <w:t xml:space="preserve">also </w:t>
+      </w:r>
+      <w:r>
+        <w:rPr>
+          <w:rFonts w:ascii="Helvetica" w:hAnsi="Helvetica" w:cstheme="minorHAnsi"/>
+          <w:sz w:val="18"/>
+          <w:szCs w:val="18"/>
+        </w:rPr>
+        <w:t xml:space="preserve">be one </w:t>
+      </w:r>
+      <w:r>
+        <w:rPr>
+          <w:rFonts w:ascii="Helvetica" w:hAnsi="Helvetica" w:cstheme="minorHAnsi"/>
+          <w:sz w:val="18"/>
+          <w:szCs w:val="18"/>
+        </w:rPr>
+        <w:t xml:space="preserve">of the </w:t>
+      </w:r>
+      <w:r>
+        <w:rPr>
+          <w:rFonts w:ascii="Helvetica" w:hAnsi="Helvetica" w:cstheme="minorHAnsi"/>
+          <w:sz w:val="18"/>
+          <w:szCs w:val="18"/>
+        </w:rPr>
+        <w:t>feature</w:t>
+      </w:r>
+      <w:r>
+        <w:rPr>
+          <w:rFonts w:ascii="Helvetica" w:hAnsi="Helvetica" w:cstheme="minorHAnsi"/>
+          <w:sz w:val="18"/>
+          <w:szCs w:val="18"/>
+        </w:rPr>
+        <w:t>s used</w:t>
+      </w:r>
+      <w:r>
+        <w:rPr>
+          <w:rFonts w:ascii="Helvetica" w:hAnsi="Helvetica" w:cstheme="minorHAnsi"/>
+          <w:sz w:val="18"/>
+          <w:szCs w:val="18"/>
+        </w:rPr>
+        <w:t xml:space="preserve"> </w:t>
+      </w:r>
+      <w:r>
+        <w:rPr>
+          <w:rFonts w:ascii="Helvetica" w:hAnsi="Helvetica" w:cstheme="minorHAnsi"/>
+          <w:sz w:val="18"/>
+          <w:szCs w:val="18"/>
+        </w:rPr>
+        <w:t xml:space="preserve">for </w:t>
+      </w:r>
+      <w:r>
+        <w:rPr>
+          <w:rFonts w:ascii="Helvetica" w:hAnsi="Helvetica" w:cstheme="minorHAnsi"/>
+          <w:sz w:val="18"/>
+          <w:szCs w:val="18"/>
+        </w:rPr>
+        <w:t>our model</w:t>
+      </w:r>
+      <w:r>
+        <w:rPr>
+          <w:rFonts w:ascii="Helvetica" w:hAnsi="Helvetica" w:cstheme="minorHAnsi"/>
+          <w:sz w:val="18"/>
+          <w:szCs w:val="18"/>
+        </w:rPr>
+        <w:t>s</w:t>
+      </w:r>
+      <w:r>
+        <w:rPr>
+          <w:rFonts w:ascii="Helvetica" w:hAnsi="Helvetica" w:cstheme="minorHAnsi"/>
+          <w:sz w:val="18"/>
+          <w:szCs w:val="18"/>
+        </w:rPr>
+        <w:t>).</w:t>
+      </w:r>
+      <w:r>
+        <w:rPr>
+          <w:rFonts w:ascii="Helvetica" w:hAnsi="Helvetica" w:cstheme="minorHAnsi"/>
+          <w:sz w:val="18"/>
+          <w:szCs w:val="18"/>
+        </w:rPr>
+        <w:t xml:space="preserve"> 5-hmC is an intermediate molecular state in the demethylation pathway, and in TAB-seq the majority of CpG sites exhibit a unimodal distribution of CCRs peaking at 0.18.  </w:t>
+      </w:r>
+      <w:r>
+        <w:rPr>
+          <w:rFonts w:ascii="Helvetica" w:hAnsi="Helvetica" w:cstheme="minorHAnsi"/>
+          <w:sz w:val="18"/>
+          <w:szCs w:val="18"/>
+        </w:rPr>
+        <w:t xml:space="preserve">We could eliminate </w:t>
+      </w:r>
+      <w:proofErr w:type="spellStart"/>
+      <w:r>
+        <w:rPr>
+          <w:rFonts w:ascii="Helvetica" w:hAnsi="Helvetica" w:cstheme="minorHAnsi"/>
+          <w:sz w:val="18"/>
+          <w:szCs w:val="18"/>
+        </w:rPr>
+        <w:t>GpG</w:t>
+      </w:r>
+      <w:proofErr w:type="spellEnd"/>
+      <w:r>
+        <w:rPr>
+          <w:rFonts w:ascii="Helvetica" w:hAnsi="Helvetica" w:cstheme="minorHAnsi"/>
+          <w:sz w:val="18"/>
+          <w:szCs w:val="18"/>
+        </w:rPr>
+        <w:t xml:space="preserve"> sites with a low CCR (CCR is a number varying from 0: non-</w:t>
+      </w:r>
+      <w:proofErr w:type="spellStart"/>
+      <w:r>
+        <w:rPr>
+          <w:rFonts w:ascii="Helvetica" w:hAnsi="Helvetica" w:cstheme="minorHAnsi"/>
+          <w:sz w:val="18"/>
+          <w:szCs w:val="18"/>
+        </w:rPr>
+        <w:t>hydroxymethylated</w:t>
+      </w:r>
+      <w:proofErr w:type="spellEnd"/>
+      <w:r>
+        <w:rPr>
+          <w:rFonts w:ascii="Helvetica" w:hAnsi="Helvetica" w:cstheme="minorHAnsi"/>
+          <w:sz w:val="18"/>
+          <w:szCs w:val="18"/>
+        </w:rPr>
+        <w:t xml:space="preserve"> to 1: </w:t>
+      </w:r>
+      <w:proofErr w:type="spellStart"/>
+      <w:r>
+        <w:rPr>
+          <w:rFonts w:ascii="Helvetica" w:hAnsi="Helvetica" w:cstheme="minorHAnsi"/>
+          <w:sz w:val="18"/>
+          <w:szCs w:val="18"/>
+        </w:rPr>
+        <w:t>hydroxymethylated</w:t>
+      </w:r>
+      <w:proofErr w:type="spellEnd"/>
+      <w:r>
+        <w:rPr>
+          <w:rFonts w:ascii="Helvetica" w:hAnsi="Helvetica" w:cstheme="minorHAnsi"/>
+          <w:sz w:val="18"/>
+          <w:szCs w:val="18"/>
+        </w:rPr>
+        <w:t xml:space="preserve">), </w:t>
+      </w:r>
+      <w:r>
+        <w:rPr>
+          <w:rFonts w:ascii="Helvetica" w:hAnsi="Helvetica" w:cstheme="minorHAnsi"/>
+          <w:sz w:val="18"/>
+          <w:szCs w:val="18"/>
+        </w:rPr>
+        <w:t>i.e.,</w:t>
+      </w:r>
+      <w:r>
+        <w:rPr>
+          <w:rFonts w:ascii="Helvetica" w:hAnsi="Helvetica" w:cstheme="minorHAnsi"/>
+          <w:sz w:val="18"/>
+          <w:szCs w:val="18"/>
+        </w:rPr>
+        <w:t xml:space="preserve"> less than 0.001.</w:t>
+      </w:r>
+    </w:p>
+    <w:p>
+      <w:pPr>
+        <w:pStyle w:val="NoSpacing"/>
+        <w:jc w:val="both"/>
+        <w:rPr>
+          <w:rFonts w:ascii="Helvetica" w:hAnsi="Helvetica" w:cstheme="minorHAnsi"/>
+          <w:sz w:val="18"/>
+          <w:szCs w:val="18"/>
+        </w:rPr>
+      </w:pPr>
+    </w:p>
+    <w:p>
+      <w:pPr>
+        <w:pStyle w:val="NoSpacing"/>
+        <w:jc w:val="both"/>
+        <w:rPr>
+          <w:rFonts w:ascii="Helvetica" w:hAnsi="Helvetica" w:cstheme="minorHAnsi"/>
+          <w:sz w:val="18"/>
+          <w:szCs w:val="18"/>
+        </w:rPr>
+      </w:pPr>
+      <w:r>
+        <w:rPr>
+          <w:rFonts w:ascii="Helvetica" w:hAnsi="Helvetica" w:cstheme="minorHAnsi"/>
+          <w:sz w:val="18"/>
+          <w:szCs w:val="18"/>
+        </w:rPr>
+        <w:t xml:space="preserve">We will train our models on H1 cells and test </w:t>
+      </w:r>
+      <w:r>
+        <w:rPr>
+          <w:rFonts w:ascii="Helvetica" w:hAnsi="Helvetica" w:cstheme="minorHAnsi"/>
+          <w:sz w:val="18"/>
+          <w:szCs w:val="18"/>
+        </w:rPr>
+        <w:t>their</w:t>
+      </w:r>
+      <w:r>
+        <w:rPr>
+          <w:rFonts w:ascii="Helvetica" w:hAnsi="Helvetica" w:cstheme="minorHAnsi"/>
+          <w:sz w:val="18"/>
+          <w:szCs w:val="18"/>
+        </w:rPr>
+        <w:t xml:space="preserve"> performance</w:t>
+      </w:r>
+      <w:r>
+        <w:rPr>
+          <w:rFonts w:ascii="Helvetica" w:hAnsi="Helvetica" w:cstheme="minorHAnsi"/>
+          <w:sz w:val="18"/>
+          <w:szCs w:val="18"/>
+        </w:rPr>
+        <w:t>s</w:t>
+      </w:r>
+      <w:r>
+        <w:rPr>
+          <w:rFonts w:ascii="Helvetica" w:hAnsi="Helvetica" w:cstheme="minorHAnsi"/>
+          <w:sz w:val="18"/>
+          <w:szCs w:val="18"/>
+        </w:rPr>
+        <w:t xml:space="preserve"> on NPC and vice-versa.</w:t>
+      </w:r>
+    </w:p>
+    <w:p>
+      <w:pPr>
+        <w:pStyle w:val="NoSpacing"/>
+        <w:jc w:val="both"/>
+        <w:rPr>
+          <w:rFonts w:ascii="Helvetica" w:hAnsi="Helvetica" w:cstheme="minorHAnsi"/>
+          <w:sz w:val="18"/>
+          <w:szCs w:val="18"/>
+        </w:rPr>
+      </w:pPr>
+    </w:p>
+    <w:p>
+      <w:pPr>
+        <w:pStyle w:val="NoSpacing"/>
+        <w:jc w:val="both"/>
+        <w:rPr>
+          <w:rFonts w:ascii="Helvetica" w:hAnsi="Helvetica" w:cstheme="minorHAnsi"/>
+          <w:sz w:val="18"/>
+          <w:szCs w:val="18"/>
+        </w:rPr>
+      </w:pPr>
+      <w:r>
+        <w:rPr>
+          <w:rFonts w:ascii="Helvetica" w:hAnsi="Helvetica" w:cstheme="minorHAnsi"/>
+          <w:b/>
+          <w:bCs/>
+          <w:sz w:val="18"/>
+          <w:szCs w:val="18"/>
+        </w:rPr>
+        <w:t>Step 1</w:t>
+      </w:r>
+      <w:r>
+        <w:rPr>
+          <w:rFonts w:ascii="Helvetica" w:hAnsi="Helvetica" w:cstheme="minorHAnsi"/>
+          <w:sz w:val="18"/>
+          <w:szCs w:val="18"/>
+        </w:rPr>
+        <w:t xml:space="preserve">: </w:t>
       </w:r>
       <w:r>
         <w:rPr>
@@ -1480,25 +2166,108 @@
           <w:sz w:val="18"/>
           <w:szCs w:val="18"/>
         </w:rPr>
-        <w:t xml:space="preserve"> = the linear combination of biomarkers from the fitted model (Table 1)</w:t>
-      </w:r>
-    </w:p>
-    <w:p>
-      <w:pPr>
-        <w:rPr>
-          <w:rFonts w:ascii="Helvetica" w:hAnsi="Helvetica"/>
-          <w:sz w:val="18"/>
-          <w:szCs w:val="18"/>
-        </w:rPr>
-      </w:pPr>
-      <w:r>
-        <w:rPr>
-          <w:rFonts w:ascii="Helvetica" w:hAnsi="Helvetica"/>
-          <w:sz w:val="18"/>
-          <w:szCs w:val="18"/>
-        </w:rPr>
-        <w:t xml:space="preserve">Next, the </w:t>
-      </w:r>
+        <w:t xml:space="preserve"> </w:t>
+      </w:r>
+      <w:r>
+        <w:rPr>
+          <w:rFonts w:ascii="Helvetica" w:hAnsi="Helvetica"/>
+          <w:sz w:val="18"/>
+          <w:szCs w:val="18"/>
+        </w:rPr>
+        <w:t>is</w:t>
+      </w:r>
+      <w:r>
+        <w:rPr>
+          <w:rFonts w:ascii="Helvetica" w:hAnsi="Helvetica"/>
+          <w:sz w:val="18"/>
+          <w:szCs w:val="18"/>
+        </w:rPr>
+        <w:t xml:space="preserve"> the linear combination of biomarkers from the fitted model (Table 1)</w:t>
+      </w:r>
+    </w:p>
+    <w:p>
+      <w:pPr>
+        <w:rPr>
+          <w:rFonts w:ascii="Helvetica" w:hAnsi="Helvetica"/>
+          <w:sz w:val="18"/>
+          <w:szCs w:val="18"/>
+        </w:rPr>
+      </w:pPr>
+    </w:p>
+    <w:p>
+      <w:pPr>
+        <w:rPr>
+          <w:rFonts w:ascii="Helvetica" w:hAnsi="Helvetica"/>
+          <w:sz w:val="18"/>
+          <w:szCs w:val="18"/>
+        </w:rPr>
+      </w:pPr>
+      <w:r>
+        <w:rPr>
+          <w:rFonts w:ascii="Helvetica" w:hAnsi="Helvetica"/>
+          <w:sz w:val="18"/>
+          <w:szCs w:val="18"/>
+        </w:rPr>
+        <w:t>Next, the phenotypic</w:t>
+      </w:r>
+      <w:r>
+        <w:rPr>
+          <w:rFonts w:ascii="Helvetica" w:hAnsi="Helvetica"/>
+          <w:sz w:val="18"/>
+          <w:szCs w:val="18"/>
+        </w:rPr>
+        <w:t xml:space="preserve"> a</w:t>
+      </w:r>
+      <w:r>
+        <w:rPr>
+          <w:rFonts w:ascii="Helvetica" w:hAnsi="Helvetica"/>
+          <w:sz w:val="18"/>
+          <w:szCs w:val="18"/>
+        </w:rPr>
+        <w:t xml:space="preserve">ge </w:t>
+      </w:r>
+      <w:r>
+        <w:rPr>
+          <w:rFonts w:ascii="Helvetica" w:hAnsi="Helvetica"/>
+          <w:sz w:val="18"/>
+          <w:szCs w:val="18"/>
+        </w:rPr>
+        <w:t xml:space="preserve">score </w:t>
+      </w:r>
+      <w:r>
+        <w:rPr>
+          <w:rFonts w:ascii="Helvetica" w:hAnsi="Helvetica"/>
+          <w:sz w:val="18"/>
+          <w:szCs w:val="18"/>
+        </w:rPr>
+        <w:t>is then</w:t>
+      </w:r>
+      <w:r>
+        <w:rPr>
+          <w:rFonts w:ascii="Helvetica" w:hAnsi="Helvetica"/>
+          <w:sz w:val="18"/>
+          <w:szCs w:val="18"/>
+        </w:rPr>
+        <w:t xml:space="preserve"> computed as</w:t>
+      </w:r>
+      <w:r>
+        <w:rPr>
+          <w:rFonts w:ascii="Helvetica" w:hAnsi="Helvetica"/>
+          <w:sz w:val="18"/>
+          <w:szCs w:val="18"/>
+        </w:rPr>
+        <w:t>:</w:t>
+      </w:r>
+    </w:p>
+    <w:p>
+      <w:pPr>
+        <w:ind w:left="2160"/>
+        <w:rPr>
+          <w:rFonts w:ascii="Helvetica" w:hAnsi="Helvetica"/>
+          <w:sz w:val="18"/>
+          <w:szCs w:val="18"/>
+        </w:rPr>
+      </w:pPr>
       <w:proofErr w:type="spellStart"/>
       <w:r>
         <w:rPr>
@@ -1506,51 +2275,6 @@
           <w:sz w:val="18"/>
           <w:szCs w:val="18"/>
         </w:rPr>
-        <w:t>phenotypicAge</w:t>
-      </w:r>
-      <w:proofErr w:type="spellEnd"/>
-      <w:r>
-        <w:rPr>
-          <w:rFonts w:ascii="Helvetica" w:hAnsi="Helvetica"/>
-          <w:sz w:val="18"/>
-          <w:szCs w:val="18"/>
-        </w:rPr>
-        <w:t xml:space="preserve"> is then</w:t>
-      </w:r>
-      <w:r>
-        <w:rPr>
-          <w:rFonts w:ascii="Helvetica" w:hAnsi="Helvetica"/>
-          <w:sz w:val="18"/>
-          <w:szCs w:val="18"/>
-        </w:rPr>
-        <w:t xml:space="preserve"> computed as</w:t>
-      </w:r>
-      <w:r>
-        <w:rPr>
-          <w:rFonts w:ascii="Helvetica" w:hAnsi="Helvetica"/>
-          <w:sz w:val="18"/>
-          <w:szCs w:val="18"/>
-        </w:rPr>
-        <w:t>:</w:t>
-      </w:r>
-    </w:p>
-    <w:p>
-      <w:pPr>
-        <w:ind w:left="2160"/>
-        <w:rPr>
-          <w:rFonts w:ascii="Helvetica" w:hAnsi="Helvetica"/>
-          <w:sz w:val="18"/>
-          <w:szCs w:val="18"/>
-        </w:rPr>
-      </w:pPr>
-      <w:proofErr w:type="spellStart"/>
-      <w:r>
-        <w:rPr>
-          <w:rFonts w:ascii="Helvetica" w:hAnsi="Helvetica"/>
-          <w:sz w:val="18"/>
-          <w:szCs w:val="18"/>
-        </w:rPr>
-        <w:lastRenderedPageBreak/>
         <w:t>PhenotypicAge</w:t>
       </w:r>
       <w:r>
@@ -1609,15 +2333,6 @@
     </w:p>
     <w:p>
       <w:pPr>
-        <w:rPr>
-          <w:rFonts w:ascii="Helvetica" w:hAnsi="Helvetica"/>
-          <w:sz w:val="18"/>
-          <w:szCs w:val="18"/>
-        </w:rPr>
-      </w:pPr>
-    </w:p>
-    <w:p>
-      <w:pPr>
         <w:pStyle w:val="NoSpacing"/>
         <w:jc w:val="both"/>
         <w:rPr>
@@ -1640,18 +2355,100 @@
       <w:r>
         <w:rPr>
           <w:rFonts w:ascii="Helvetica" w:hAnsi="Helvetica" w:cstheme="minorHAnsi"/>
-          <w:sz w:val="18"/>
-          <w:szCs w:val="18"/>
-        </w:rPr>
-        <w:t>Step 2: develop an epigenetic biomarker of phenotypic age by regressing phenotypic age (from step 1) on</w:t>
-      </w:r>
-      <w:r>
-        <w:rPr>
-          <w:rFonts w:ascii="Helvetica" w:hAnsi="Helvetica" w:cstheme="minorHAnsi"/>
-          <w:sz w:val="18"/>
-          <w:szCs w:val="18"/>
-        </w:rPr>
-        <w:t xml:space="preserve"> TET-assisted BS-seq (TAB-seq) protocol</w:t>
+          <w:b/>
+          <w:bCs/>
+          <w:sz w:val="18"/>
+          <w:szCs w:val="18"/>
+        </w:rPr>
+        <w:t>Step 2</w:t>
+      </w:r>
+      <w:r>
+        <w:rPr>
+          <w:rFonts w:ascii="Helvetica" w:hAnsi="Helvetica" w:cstheme="minorHAnsi"/>
+          <w:sz w:val="18"/>
+          <w:szCs w:val="18"/>
+        </w:rPr>
+        <w:t xml:space="preserve">: develop </w:t>
+      </w:r>
+      <w:r>
+        <w:rPr>
+          <w:rFonts w:ascii="Helvetica" w:hAnsi="Helvetica" w:cstheme="minorHAnsi"/>
+          <w:sz w:val="18"/>
+          <w:szCs w:val="18"/>
+        </w:rPr>
+        <w:t xml:space="preserve">an </w:t>
+      </w:r>
+      <w:r>
+        <w:rPr>
+          <w:rFonts w:ascii="Helvetica" w:hAnsi="Helvetica"/>
+          <w:sz w:val="18"/>
+          <w:szCs w:val="18"/>
+        </w:rPr>
+        <w:t xml:space="preserve">epigenetic </w:t>
+      </w:r>
+      <w:r>
+        <w:rPr>
+          <w:rFonts w:ascii="Helvetica" w:hAnsi="Helvetica" w:cstheme="minorHAnsi"/>
+          <w:sz w:val="18"/>
+          <w:szCs w:val="18"/>
+        </w:rPr>
+        <w:t>aging clock</w:t>
+      </w:r>
+      <w:r>
+        <w:rPr>
+          <w:rFonts w:ascii="Helvetica" w:hAnsi="Helvetica"/>
+          <w:sz w:val="18"/>
+          <w:szCs w:val="18"/>
+        </w:rPr>
+        <w:t xml:space="preserve"> of the brain </w:t>
+      </w:r>
+      <w:r>
+        <w:rPr>
+          <w:rFonts w:ascii="Helvetica" w:hAnsi="Helvetica" w:cstheme="minorHAnsi"/>
+          <w:sz w:val="18"/>
+          <w:szCs w:val="18"/>
+        </w:rPr>
+        <w:t xml:space="preserve">by regressing </w:t>
+      </w:r>
+      <w:r>
+        <w:rPr>
+          <w:rFonts w:ascii="Helvetica" w:hAnsi="Helvetica" w:cstheme="minorHAnsi"/>
+          <w:sz w:val="18"/>
+          <w:szCs w:val="18"/>
+        </w:rPr>
+        <w:t xml:space="preserve">the </w:t>
+      </w:r>
+      <w:r>
+        <w:rPr>
+          <w:rFonts w:ascii="Helvetica" w:hAnsi="Helvetica" w:cstheme="minorHAnsi"/>
+          <w:sz w:val="18"/>
+          <w:szCs w:val="18"/>
+        </w:rPr>
+        <w:t>phenotypic age (from step 1) on</w:t>
+      </w:r>
+      <w:r>
+        <w:rPr>
+          <w:rFonts w:ascii="Helvetica" w:hAnsi="Helvetica" w:cstheme="minorHAnsi"/>
+          <w:sz w:val="18"/>
+          <w:szCs w:val="18"/>
+        </w:rPr>
+        <w:t xml:space="preserve"> TET-assisted</w:t>
+      </w:r>
+      <w:r>
+        <w:rPr>
+          <w:rFonts w:ascii="Helvetica" w:hAnsi="Helvetica" w:cstheme="minorHAnsi"/>
+          <w:sz w:val="18"/>
+          <w:szCs w:val="18"/>
+        </w:rPr>
+        <w:t xml:space="preserve"> </w:t>
+      </w:r>
+      <w:r>
+        <w:rPr>
+          <w:rFonts w:ascii="Helvetica" w:hAnsi="Helvetica" w:cstheme="minorHAnsi"/>
+          <w:sz w:val="18"/>
+          <w:szCs w:val="18"/>
+        </w:rPr>
+        <w:t>TAB-seq protocol</w:t>
       </w:r>
       <w:r>
         <w:rPr>
@@ -1678,41 +2475,207 @@
           <w:sz w:val="18"/>
           <w:szCs w:val="18"/>
         </w:rPr>
-        <w:t>We will use various machine learning algorithm to predict the phenotypic age with feature sets for 5-hmC</w:t>
-      </w:r>
-      <w:r>
-        <w:rPr>
-          <w:rFonts w:ascii="Helvetica" w:hAnsi="Helvetica" w:cstheme="minorHAnsi"/>
-          <w:sz w:val="18"/>
-          <w:szCs w:val="18"/>
-        </w:rPr>
-        <w:t xml:space="preserve"> related to CpG sites</w:t>
-      </w:r>
-      <w:r>
-        <w:rPr>
-          <w:rFonts w:ascii="Helvetica" w:hAnsi="Helvetica" w:cstheme="minorHAnsi"/>
-          <w:sz w:val="18"/>
-          <w:szCs w:val="18"/>
-        </w:rPr>
-        <w:t xml:space="preserve">. We will start with a simple regression model, followed by Random Forrest Regression, </w:t>
-      </w:r>
-      <w:proofErr w:type="spellStart"/>
-      <w:r>
-        <w:rPr>
-          <w:rFonts w:ascii="Helvetica" w:hAnsi="Helvetica" w:cstheme="minorHAnsi"/>
-          <w:sz w:val="18"/>
-          <w:szCs w:val="18"/>
-        </w:rPr>
-        <w:t>XGBoost</w:t>
-      </w:r>
-      <w:proofErr w:type="spellEnd"/>
-      <w:r>
-        <w:rPr>
-          <w:rFonts w:ascii="Helvetica" w:hAnsi="Helvetica" w:cstheme="minorHAnsi"/>
-          <w:sz w:val="18"/>
-          <w:szCs w:val="18"/>
-        </w:rPr>
-        <w:t>, neural network and compare their performance on validation and test datasets.</w:t>
+        <w:t xml:space="preserve">We will use various machine learning algorithm to predict the phenotypic age with </w:t>
+      </w:r>
+      <w:r>
+        <w:rPr>
+          <w:rFonts w:ascii="Helvetica" w:hAnsi="Helvetica" w:cstheme="minorHAnsi"/>
+          <w:sz w:val="18"/>
+          <w:szCs w:val="18"/>
+        </w:rPr>
+        <w:t xml:space="preserve">genomic </w:t>
+      </w:r>
+      <w:r>
+        <w:rPr>
+          <w:rFonts w:ascii="Helvetica" w:hAnsi="Helvetica" w:cstheme="minorHAnsi"/>
+          <w:sz w:val="18"/>
+          <w:szCs w:val="18"/>
+        </w:rPr>
+        <w:t>feature</w:t>
+      </w:r>
+      <w:r>
+        <w:rPr>
+          <w:rFonts w:ascii="Helvetica" w:hAnsi="Helvetica" w:cstheme="minorHAnsi"/>
+          <w:sz w:val="18"/>
+          <w:szCs w:val="18"/>
+        </w:rPr>
+        <w:t>s</w:t>
+      </w:r>
+      <w:r>
+        <w:rPr>
+          <w:rFonts w:ascii="Helvetica" w:hAnsi="Helvetica" w:cstheme="minorHAnsi"/>
+          <w:sz w:val="18"/>
+          <w:szCs w:val="18"/>
+        </w:rPr>
+        <w:t xml:space="preserve"> </w:t>
+      </w:r>
+      <w:r>
+        <w:rPr>
+          <w:rFonts w:ascii="Helvetica" w:hAnsi="Helvetica" w:cstheme="minorHAnsi"/>
+          <w:sz w:val="18"/>
+          <w:szCs w:val="18"/>
+        </w:rPr>
+        <w:t>of</w:t>
+      </w:r>
+      <w:r>
+        <w:rPr>
+          <w:rFonts w:ascii="Helvetica" w:hAnsi="Helvetica" w:cstheme="minorHAnsi"/>
+          <w:sz w:val="18"/>
+          <w:szCs w:val="18"/>
+        </w:rPr>
+        <w:t xml:space="preserve"> 5-hmC</w:t>
+      </w:r>
+      <w:r>
+        <w:rPr>
+          <w:rFonts w:ascii="Helvetica" w:hAnsi="Helvetica" w:cstheme="minorHAnsi"/>
+          <w:sz w:val="18"/>
+          <w:szCs w:val="18"/>
+        </w:rPr>
+        <w:t xml:space="preserve"> </w:t>
+      </w:r>
+      <w:r>
+        <w:rPr>
+          <w:rFonts w:ascii="Helvetica" w:hAnsi="Helvetica" w:cstheme="minorHAnsi"/>
+          <w:sz w:val="18"/>
+          <w:szCs w:val="18"/>
+        </w:rPr>
+        <w:t>in</w:t>
+      </w:r>
+      <w:r>
+        <w:rPr>
+          <w:rFonts w:ascii="Helvetica" w:hAnsi="Helvetica" w:cstheme="minorHAnsi"/>
+          <w:sz w:val="18"/>
+          <w:szCs w:val="18"/>
+        </w:rPr>
+        <w:t xml:space="preserve"> </w:t>
+      </w:r>
+      <w:r>
+        <w:rPr>
+          <w:rFonts w:ascii="Helvetica" w:hAnsi="Helvetica" w:cstheme="minorHAnsi"/>
+          <w:sz w:val="18"/>
+          <w:szCs w:val="18"/>
+        </w:rPr>
+        <w:t xml:space="preserve">selected </w:t>
+      </w:r>
+      <w:r>
+        <w:rPr>
+          <w:rFonts w:ascii="Helvetica" w:hAnsi="Helvetica" w:cstheme="minorHAnsi"/>
+          <w:sz w:val="18"/>
+          <w:szCs w:val="18"/>
+        </w:rPr>
+        <w:t>CpG sites</w:t>
+      </w:r>
+      <w:r>
+        <w:rPr>
+          <w:rFonts w:ascii="Helvetica" w:hAnsi="Helvetica" w:cstheme="minorHAnsi"/>
+          <w:sz w:val="18"/>
+          <w:szCs w:val="18"/>
+        </w:rPr>
+        <w:t xml:space="preserve"> using a CCR threshold</w:t>
+      </w:r>
+      <w:r>
+        <w:rPr>
+          <w:rFonts w:ascii="Helvetica" w:hAnsi="Helvetica" w:cstheme="minorHAnsi"/>
+          <w:sz w:val="18"/>
+          <w:szCs w:val="18"/>
+        </w:rPr>
+        <w:t>. We will start with a simple regression model,</w:t>
+      </w:r>
+      <w:r>
+        <w:rPr>
+          <w:rFonts w:ascii="Helvetica" w:hAnsi="Helvetica" w:cstheme="minorHAnsi"/>
+          <w:sz w:val="18"/>
+          <w:szCs w:val="18"/>
+        </w:rPr>
+        <w:t xml:space="preserve"> in which we will model </w:t>
+      </w:r>
+      <w:r>
+        <w:rPr>
+          <w:rFonts w:ascii="Helvetica" w:hAnsi="Helvetica" w:cstheme="minorHAnsi"/>
+          <w:sz w:val="18"/>
+          <w:szCs w:val="18"/>
+        </w:rPr>
+        <w:t>p</w:t>
+      </w:r>
+      <w:r>
+        <w:rPr>
+          <w:rFonts w:ascii="Helvetica" w:hAnsi="Helvetica" w:cstheme="minorHAnsi"/>
+          <w:sz w:val="18"/>
+          <w:szCs w:val="18"/>
+        </w:rPr>
+        <w:t xml:space="preserve">henotypic age </w:t>
+      </w:r>
+      <w:r>
+        <w:rPr>
+          <w:rFonts w:ascii="Helvetica" w:hAnsi="Helvetica" w:cstheme="minorHAnsi"/>
+          <w:sz w:val="18"/>
+          <w:szCs w:val="18"/>
+        </w:rPr>
+        <w:t xml:space="preserve">score (obtained above) </w:t>
+      </w:r>
+      <w:r>
+        <w:rPr>
+          <w:rFonts w:ascii="Helvetica" w:hAnsi="Helvetica" w:cstheme="minorHAnsi"/>
+          <w:sz w:val="18"/>
+          <w:szCs w:val="18"/>
+        </w:rPr>
+        <w:t xml:space="preserve">as a linear combination of the genetic features mentioned in </w:t>
+      </w:r>
+      <w:r>
+        <w:rPr>
+          <w:rFonts w:ascii="Helvetica" w:hAnsi="Helvetica" w:cstheme="minorHAnsi"/>
+          <w:sz w:val="18"/>
+          <w:szCs w:val="18"/>
+        </w:rPr>
+        <w:t xml:space="preserve">the </w:t>
+      </w:r>
+      <w:r>
+        <w:rPr>
+          <w:rFonts w:ascii="Helvetica" w:hAnsi="Helvetica" w:cstheme="minorHAnsi"/>
+          <w:sz w:val="18"/>
+          <w:szCs w:val="18"/>
+        </w:rPr>
+        <w:t>genomic</w:t>
+      </w:r>
+      <w:r>
+        <w:rPr>
+          <w:rFonts w:ascii="Helvetica" w:hAnsi="Helvetica" w:cstheme="minorHAnsi"/>
+          <w:sz w:val="18"/>
+          <w:szCs w:val="18"/>
+        </w:rPr>
+        <w:t xml:space="preserve"> </w:t>
+      </w:r>
+      <w:r>
+        <w:rPr>
+          <w:rFonts w:ascii="Helvetica" w:hAnsi="Helvetica" w:cstheme="minorHAnsi"/>
+          <w:sz w:val="18"/>
+          <w:szCs w:val="18"/>
+        </w:rPr>
+        <w:t>feature</w:t>
+      </w:r>
+      <w:r>
+        <w:rPr>
+          <w:rFonts w:ascii="Helvetica" w:hAnsi="Helvetica" w:cstheme="minorHAnsi"/>
+          <w:sz w:val="18"/>
+          <w:szCs w:val="18"/>
+        </w:rPr>
+        <w:t>s</w:t>
+      </w:r>
+      <w:r>
+        <w:rPr>
+          <w:rFonts w:ascii="Helvetica" w:hAnsi="Helvetica" w:cstheme="minorHAnsi"/>
+          <w:sz w:val="18"/>
+          <w:szCs w:val="18"/>
+        </w:rPr>
+        <w:t xml:space="preserve"> section</w:t>
+      </w:r>
+      <w:r>
+        <w:rPr>
+          <w:rFonts w:ascii="Helvetica" w:hAnsi="Helvetica" w:cstheme="minorHAnsi"/>
+          <w:sz w:val="18"/>
+          <w:szCs w:val="18"/>
+        </w:rPr>
+        <w:t>:</w:t>
       </w:r>
     </w:p>
     <w:p>
@@ -1725,6 +2688,236 @@
           <w:szCs w:val="18"/>
         </w:rPr>
       </w:pPr>
+      <w:r>
+        <w:rPr>
+          <w:rFonts w:ascii="Helvetica" w:hAnsi="Helvetica" w:cstheme="minorHAnsi"/>
+          <w:sz w:val="18"/>
+          <w:szCs w:val="18"/>
+        </w:rPr>
+        <w:t xml:space="preserve"> </w:t>
+      </w:r>
+    </w:p>
+    <w:p>
+      <w:pPr>
+        <w:pStyle w:val="NoSpacing"/>
+        <w:ind w:left="2160"/>
+        <w:jc w:val="both"/>
+        <w:rPr>
+          <w:rFonts w:ascii="Helvetica" w:hAnsi="Helvetica"/>
+          <w:sz w:val="18"/>
+          <w:szCs w:val="18"/>
+          <w:vertAlign w:val="subscript"/>
+        </w:rPr>
+      </w:pPr>
+      <w:proofErr w:type="spellStart"/>
+      <w:r>
+        <w:rPr>
+          <w:rFonts w:ascii="Helvetica" w:hAnsi="Helvetica"/>
+          <w:sz w:val="18"/>
+          <w:szCs w:val="18"/>
+        </w:rPr>
+        <w:t>PhenotypicAge</w:t>
+      </w:r>
+      <w:r>
+        <w:rPr>
+          <w:rFonts w:ascii="Helvetica" w:hAnsi="Helvetica"/>
+          <w:sz w:val="18"/>
+          <w:szCs w:val="18"/>
+          <w:vertAlign w:val="subscript"/>
+        </w:rPr>
+        <w:t>j</w:t>
+      </w:r>
+      <w:proofErr w:type="spellEnd"/>
+      <w:r>
+        <w:rPr>
+          <w:rFonts w:ascii="Helvetica" w:hAnsi="Helvetica"/>
+          <w:sz w:val="18"/>
+          <w:szCs w:val="18"/>
+        </w:rPr>
+        <w:t xml:space="preserve"> = </w:t>
+      </w:r>
+      <w:r>
+        <w:rPr>
+          <w:rFonts w:ascii="Helvetica" w:hAnsi="Helvetica"/>
+          <w:sz w:val="18"/>
+          <w:szCs w:val="18"/>
+        </w:rPr>
+        <w:sym w:font="Symbol" w:char="F061"/>
+      </w:r>
+      <w:r>
+        <w:rPr>
+          <w:rFonts w:ascii="Helvetica" w:hAnsi="Helvetica"/>
+          <w:sz w:val="18"/>
+          <w:szCs w:val="18"/>
+          <w:vertAlign w:val="subscript"/>
+        </w:rPr>
+        <w:t>0</w:t>
+      </w:r>
+      <w:r>
+        <w:rPr>
+          <w:rFonts w:ascii="Helvetica" w:hAnsi="Helvetica"/>
+          <w:sz w:val="18"/>
+          <w:szCs w:val="18"/>
+        </w:rPr>
+        <w:t xml:space="preserve"> +</w:t>
+      </w:r>
+      <w:r>
+        <w:rPr>
+          <w:rFonts w:ascii="Helvetica" w:hAnsi="Helvetica"/>
+          <w:sz w:val="18"/>
+          <w:szCs w:val="18"/>
+          <w:vertAlign w:val="subscript"/>
+        </w:rPr>
+        <w:t xml:space="preserve"> </w:t>
+      </w:r>
+      <w:r>
+        <w:rPr>
+          <w:rFonts w:ascii="Helvetica" w:hAnsi="Helvetica"/>
+          <w:sz w:val="18"/>
+          <w:szCs w:val="18"/>
+        </w:rPr>
+        <w:sym w:font="Symbol" w:char="F061"/>
+      </w:r>
+      <w:r>
+        <w:rPr>
+          <w:rFonts w:ascii="Helvetica" w:hAnsi="Helvetica"/>
+          <w:sz w:val="18"/>
+          <w:szCs w:val="18"/>
+          <w:vertAlign w:val="subscript"/>
+        </w:rPr>
+        <w:t>1</w:t>
+      </w:r>
+      <w:r>
+        <w:rPr>
+          <w:rFonts w:ascii="Helvetica" w:hAnsi="Helvetica"/>
+          <w:sz w:val="18"/>
+          <w:szCs w:val="18"/>
+        </w:rPr>
+        <w:t xml:space="preserve"> x feature</w:t>
+      </w:r>
+      <w:r>
+        <w:rPr>
+          <w:rFonts w:ascii="Helvetica" w:hAnsi="Helvetica"/>
+          <w:sz w:val="18"/>
+          <w:szCs w:val="18"/>
+          <w:vertAlign w:val="subscript"/>
+        </w:rPr>
+        <w:t>1</w:t>
+      </w:r>
+      <w:r>
+        <w:rPr>
+          <w:rFonts w:ascii="Helvetica" w:hAnsi="Helvetica"/>
+          <w:sz w:val="18"/>
+          <w:szCs w:val="18"/>
+        </w:rPr>
+        <w:t xml:space="preserve"> + </w:t>
+      </w:r>
+      <w:r>
+        <w:rPr>
+          <w:rFonts w:ascii="Helvetica" w:hAnsi="Helvetica"/>
+          <w:sz w:val="18"/>
+          <w:szCs w:val="18"/>
+        </w:rPr>
+        <w:sym w:font="Symbol" w:char="F061"/>
+      </w:r>
+      <w:r>
+        <w:rPr>
+          <w:rFonts w:ascii="Helvetica" w:hAnsi="Helvetica"/>
+          <w:sz w:val="18"/>
+          <w:szCs w:val="18"/>
+          <w:vertAlign w:val="subscript"/>
+        </w:rPr>
+        <w:t>2</w:t>
+      </w:r>
+      <w:r>
+        <w:rPr>
+          <w:rFonts w:ascii="Helvetica" w:hAnsi="Helvetica"/>
+          <w:sz w:val="18"/>
+          <w:szCs w:val="18"/>
+        </w:rPr>
+        <w:t xml:space="preserve"> x feature</w:t>
+      </w:r>
+      <w:r>
+        <w:rPr>
+          <w:rFonts w:ascii="Helvetica" w:hAnsi="Helvetica"/>
+          <w:sz w:val="18"/>
+          <w:szCs w:val="18"/>
+          <w:vertAlign w:val="subscript"/>
+        </w:rPr>
+        <w:t xml:space="preserve">2 </w:t>
+      </w:r>
+      <w:r>
+        <w:rPr>
+          <w:rFonts w:ascii="Helvetica" w:hAnsi="Helvetica"/>
+          <w:sz w:val="18"/>
+          <w:szCs w:val="18"/>
+        </w:rPr>
+        <w:t xml:space="preserve">+ … + </w:t>
+      </w:r>
+      <w:r>
+        <w:rPr>
+          <w:rFonts w:ascii="Helvetica" w:hAnsi="Helvetica"/>
+          <w:sz w:val="18"/>
+          <w:szCs w:val="18"/>
+        </w:rPr>
+        <w:sym w:font="Symbol" w:char="F061"/>
+      </w:r>
+      <w:r>
+        <w:rPr>
+          <w:rFonts w:ascii="Helvetica" w:hAnsi="Helvetica"/>
+          <w:sz w:val="18"/>
+          <w:szCs w:val="18"/>
+          <w:vertAlign w:val="subscript"/>
+        </w:rPr>
+        <w:t>n</w:t>
+      </w:r>
+      <w:r>
+        <w:rPr>
+          <w:rFonts w:ascii="Helvetica" w:hAnsi="Helvetica"/>
+          <w:sz w:val="18"/>
+          <w:szCs w:val="18"/>
+        </w:rPr>
+        <w:t xml:space="preserve"> x </w:t>
+      </w:r>
+      <w:proofErr w:type="spellStart"/>
+      <w:r>
+        <w:rPr>
+          <w:rFonts w:ascii="Helvetica" w:hAnsi="Helvetica"/>
+          <w:sz w:val="18"/>
+          <w:szCs w:val="18"/>
+        </w:rPr>
+        <w:t>feature</w:t>
+      </w:r>
+      <w:r>
+        <w:rPr>
+          <w:rFonts w:ascii="Helvetica" w:hAnsi="Helvetica"/>
+          <w:sz w:val="18"/>
+          <w:szCs w:val="18"/>
+          <w:vertAlign w:val="subscript"/>
+        </w:rPr>
+        <w:t>n</w:t>
+      </w:r>
+      <w:proofErr w:type="spellEnd"/>
+    </w:p>
+    <w:p>
+      <w:pPr>
+        <w:pStyle w:val="NoSpacing"/>
+        <w:ind w:left="2880"/>
+        <w:jc w:val="both"/>
+        <w:rPr>
+          <w:rFonts w:ascii="Helvetica" w:hAnsi="Helvetica"/>
+          <w:sz w:val="18"/>
+          <w:szCs w:val="18"/>
+        </w:rPr>
+      </w:pPr>
+      <w:r>
+        <w:rPr>
+          <w:rFonts w:ascii="Helvetica" w:hAnsi="Helvetica"/>
+          <w:sz w:val="18"/>
+          <w:szCs w:val="18"/>
+        </w:rPr>
+        <w:t xml:space="preserve">n: number of top critical features selected by the beam search algorithm </w:t>
+      </w:r>
     </w:p>
     <w:p>
       <w:pPr>
@@ -1747,127 +2940,444 @@
           <w:szCs w:val="18"/>
         </w:rPr>
       </w:pPr>
-    </w:p>
-    <w:p>
-      <w:pPr>
-        <w:rPr>
-          <w:rFonts w:ascii="Helvetica" w:hAnsi="Helvetica" w:cstheme="minorHAnsi"/>
-          <w:sz w:val="18"/>
-          <w:szCs w:val="18"/>
-        </w:rPr>
-      </w:pPr>
+      <w:r>
+        <w:rPr>
+          <w:rFonts w:ascii="Helvetica" w:hAnsi="Helvetica" w:cstheme="minorHAnsi"/>
+          <w:sz w:val="18"/>
+          <w:szCs w:val="18"/>
+        </w:rPr>
+        <w:t xml:space="preserve">To assess the </w:t>
+      </w:r>
+      <w:r>
+        <w:rPr>
+          <w:rFonts w:ascii="Helvetica" w:hAnsi="Helvetica" w:cstheme="minorHAnsi"/>
+          <w:sz w:val="18"/>
+          <w:szCs w:val="18"/>
+        </w:rPr>
+        <w:t>performances</w:t>
+      </w:r>
+      <w:r>
+        <w:rPr>
+          <w:rFonts w:ascii="Helvetica" w:hAnsi="Helvetica" w:cstheme="minorHAnsi"/>
+          <w:sz w:val="18"/>
+          <w:szCs w:val="18"/>
+        </w:rPr>
+        <w:t xml:space="preserve"> of each algorithm, </w:t>
+      </w:r>
+      <w:r>
+        <w:rPr>
+          <w:rFonts w:ascii="Helvetica" w:hAnsi="Helvetica" w:cstheme="minorHAnsi"/>
+          <w:sz w:val="18"/>
+          <w:szCs w:val="18"/>
+        </w:rPr>
+        <w:t>we</w:t>
+      </w:r>
+      <w:r>
+        <w:rPr>
+          <w:rFonts w:ascii="Helvetica" w:hAnsi="Helvetica" w:cstheme="minorHAnsi"/>
+          <w:sz w:val="18"/>
+          <w:szCs w:val="18"/>
+        </w:rPr>
+        <w:t xml:space="preserve"> will compute various </w:t>
+      </w:r>
+      <w:r>
+        <w:rPr>
+          <w:rFonts w:ascii="Helvetica" w:hAnsi="Helvetica" w:cstheme="minorHAnsi"/>
+          <w:sz w:val="18"/>
+          <w:szCs w:val="18"/>
+        </w:rPr>
+        <w:t>scores such as: regression coefficient, R^2,</w:t>
+      </w:r>
+    </w:p>
+    <w:p>
+      <w:pPr>
+        <w:pStyle w:val="NoSpacing"/>
+        <w:jc w:val="both"/>
+        <w:rPr>
+          <w:rFonts w:ascii="Helvetica" w:hAnsi="Helvetica" w:cstheme="minorHAnsi"/>
+          <w:sz w:val="18"/>
+          <w:szCs w:val="18"/>
+        </w:rPr>
+      </w:pPr>
+      <w:r>
+        <w:rPr>
+          <w:rFonts w:ascii="Helvetica" w:hAnsi="Helvetica" w:cstheme="minorHAnsi"/>
+          <w:sz w:val="18"/>
+          <w:szCs w:val="18"/>
+        </w:rPr>
+        <w:t xml:space="preserve">P-values, </w:t>
+      </w:r>
+      <w:r>
+        <w:rPr>
+          <w:rFonts w:ascii="Helvetica" w:hAnsi="Helvetica" w:cstheme="minorHAnsi"/>
+          <w:sz w:val="18"/>
+          <w:szCs w:val="18"/>
+        </w:rPr>
+        <w:t>M</w:t>
+      </w:r>
+      <w:r>
+        <w:rPr>
+          <w:rFonts w:ascii="Helvetica" w:hAnsi="Helvetica" w:cstheme="minorHAnsi"/>
+          <w:sz w:val="18"/>
+          <w:szCs w:val="18"/>
+        </w:rPr>
+        <w:t xml:space="preserve">ean Square Error, Mean Absolute Error, Mean Relative Error </w:t>
+      </w:r>
+      <w:r>
+        <w:rPr>
+          <w:rFonts w:ascii="Helvetica" w:hAnsi="Helvetica" w:cstheme="minorHAnsi"/>
+          <w:sz w:val="18"/>
+          <w:szCs w:val="18"/>
+        </w:rPr>
+        <w:t xml:space="preserve">and plot these </w:t>
+      </w:r>
+      <w:r>
+        <w:rPr>
+          <w:rFonts w:ascii="Helvetica" w:hAnsi="Helvetica" w:cstheme="minorHAnsi"/>
+          <w:sz w:val="18"/>
+          <w:szCs w:val="18"/>
+        </w:rPr>
+        <w:t>various metric</w:t>
+      </w:r>
+      <w:r>
+        <w:rPr>
+          <w:rFonts w:ascii="Helvetica" w:hAnsi="Helvetica" w:cstheme="minorHAnsi"/>
+          <w:sz w:val="18"/>
+          <w:szCs w:val="18"/>
+        </w:rPr>
+        <w:t>s</w:t>
+      </w:r>
+      <w:r>
+        <w:rPr>
+          <w:rFonts w:ascii="Helvetica" w:hAnsi="Helvetica" w:cstheme="minorHAnsi"/>
+          <w:sz w:val="18"/>
+          <w:szCs w:val="18"/>
+        </w:rPr>
+        <w:t>.</w:t>
+      </w:r>
+    </w:p>
+    <w:p>
+      <w:pPr>
+        <w:pStyle w:val="NoSpacing"/>
+        <w:jc w:val="both"/>
+        <w:rPr>
+          <w:rFonts w:ascii="Helvetica" w:hAnsi="Helvetica" w:cstheme="minorHAnsi"/>
+          <w:sz w:val="18"/>
+          <w:szCs w:val="18"/>
+        </w:rPr>
+      </w:pPr>
+    </w:p>
+    <w:p>
+      <w:pPr>
+        <w:pStyle w:val="NoSpacing"/>
+        <w:jc w:val="both"/>
+        <w:rPr>
+          <w:rFonts w:ascii="Helvetica" w:hAnsi="Helvetica" w:cstheme="minorHAnsi"/>
+          <w:b/>
+          <w:bCs/>
+          <w:sz w:val="18"/>
+          <w:szCs w:val="18"/>
+        </w:rPr>
+      </w:pPr>
+      <w:r>
+        <w:rPr>
+          <w:rFonts w:ascii="Helvetica" w:hAnsi="Helvetica" w:cstheme="minorHAnsi"/>
+          <w:b/>
+          <w:bCs/>
+          <w:sz w:val="18"/>
+          <w:szCs w:val="18"/>
+        </w:rPr>
+        <w:t xml:space="preserve">Validation of the </w:t>
+      </w:r>
       <w:proofErr w:type="spellStart"/>
       <w:r>
         <w:rPr>
-          <w:rFonts w:ascii="Helvetica" w:hAnsi="Helvetica"/>
-          <w:sz w:val="18"/>
-          <w:szCs w:val="18"/>
-        </w:rPr>
-        <w:t>DeepH&amp;M</w:t>
+          <w:rFonts w:ascii="Helvetica" w:hAnsi="Helvetica" w:cstheme="minorHAnsi"/>
+          <w:b/>
+          <w:bCs/>
+          <w:sz w:val="18"/>
+          <w:szCs w:val="18"/>
+        </w:rPr>
+        <w:t>DNA</w:t>
+      </w:r>
+      <w:r>
+        <w:rPr>
+          <w:rFonts w:ascii="Helvetica" w:hAnsi="Helvetica" w:cstheme="minorHAnsi"/>
+          <w:b/>
+          <w:bCs/>
+          <w:sz w:val="18"/>
+          <w:szCs w:val="18"/>
+        </w:rPr>
+        <w:t>h</w:t>
       </w:r>
       <w:proofErr w:type="spellEnd"/>
       <w:r>
         <w:rPr>
-          <w:rFonts w:ascii="Helvetica" w:hAnsi="Helvetica"/>
-          <w:sz w:val="18"/>
-          <w:szCs w:val="18"/>
-        </w:rPr>
-        <w:t xml:space="preserve">: Estimating single-CpG </w:t>
+          <w:rFonts w:ascii="Helvetica" w:hAnsi="Helvetica" w:cstheme="minorHAnsi"/>
+          <w:b/>
+          <w:bCs/>
+          <w:sz w:val="18"/>
+          <w:szCs w:val="18"/>
+        </w:rPr>
+        <w:t xml:space="preserve"> score</w:t>
+      </w:r>
+    </w:p>
+    <w:p>
+      <w:pPr>
+        <w:pStyle w:val="NoSpacing"/>
+        <w:jc w:val="both"/>
+        <w:rPr>
+          <w:rFonts w:ascii="Helvetica" w:hAnsi="Helvetica" w:cstheme="minorHAnsi"/>
+          <w:sz w:val="18"/>
+          <w:szCs w:val="18"/>
+        </w:rPr>
+      </w:pPr>
+      <w:r>
+        <w:rPr>
+          <w:rFonts w:ascii="Helvetica" w:hAnsi="Helvetica" w:cstheme="minorHAnsi"/>
+          <w:sz w:val="18"/>
+          <w:szCs w:val="18"/>
+        </w:rPr>
+        <w:t xml:space="preserve">We </w:t>
+      </w:r>
+      <w:r>
+        <w:rPr>
+          <w:rFonts w:ascii="Helvetica" w:hAnsi="Helvetica" w:cstheme="minorHAnsi"/>
+          <w:sz w:val="18"/>
+          <w:szCs w:val="18"/>
+        </w:rPr>
+        <w:t>are planning to</w:t>
+      </w:r>
+      <w:r>
+        <w:rPr>
+          <w:rFonts w:ascii="Helvetica" w:hAnsi="Helvetica" w:cstheme="minorHAnsi"/>
+          <w:sz w:val="18"/>
+          <w:szCs w:val="18"/>
+        </w:rPr>
+        <w:t xml:space="preserve"> compute </w:t>
+      </w:r>
+      <w:r>
+        <w:rPr>
+          <w:rFonts w:ascii="Helvetica" w:hAnsi="Helvetica" w:cstheme="minorHAnsi"/>
+          <w:sz w:val="18"/>
+          <w:szCs w:val="18"/>
+        </w:rPr>
+        <w:t>a</w:t>
+      </w:r>
+      <w:r>
+        <w:rPr>
+          <w:rFonts w:ascii="Helvetica" w:hAnsi="Helvetica" w:cstheme="minorHAnsi"/>
+          <w:sz w:val="18"/>
+          <w:szCs w:val="18"/>
+        </w:rPr>
+        <w:t xml:space="preserve"> brain </w:t>
+      </w:r>
+      <w:r>
+        <w:rPr>
+          <w:rFonts w:ascii="Helvetica" w:hAnsi="Helvetica" w:cstheme="minorHAnsi"/>
+          <w:sz w:val="18"/>
+          <w:szCs w:val="18"/>
+        </w:rPr>
+        <w:t>biological</w:t>
+      </w:r>
+      <w:r>
+        <w:rPr>
+          <w:rFonts w:ascii="Helvetica" w:hAnsi="Helvetica" w:cstheme="minorHAnsi"/>
+          <w:sz w:val="18"/>
+          <w:szCs w:val="18"/>
+        </w:rPr>
+        <w:t xml:space="preserve"> age</w:t>
+      </w:r>
+      <w:r>
+        <w:rPr>
+          <w:rFonts w:ascii="Helvetica" w:hAnsi="Helvetica" w:cstheme="minorHAnsi"/>
+          <w:sz w:val="18"/>
+          <w:szCs w:val="18"/>
+        </w:rPr>
+        <w:t xml:space="preserve">, </w:t>
       </w:r>
       <w:proofErr w:type="spellStart"/>
       <w:r>
         <w:rPr>
-          <w:rFonts w:ascii="Helvetica" w:hAnsi="Helvetica"/>
-          <w:sz w:val="18"/>
-          <w:szCs w:val="18"/>
-        </w:rPr>
-        <w:t>hydroxymethylation</w:t>
+          <w:rFonts w:ascii="Helvetica" w:hAnsi="Helvetica" w:cstheme="minorHAnsi"/>
+          <w:sz w:val="18"/>
+          <w:szCs w:val="18"/>
+        </w:rPr>
+        <w:t>DNAh</w:t>
       </w:r>
       <w:proofErr w:type="spellEnd"/>
       <w:r>
         <w:rPr>
-          <w:rFonts w:ascii="Helvetica" w:hAnsi="Helvetica"/>
-          <w:sz w:val="18"/>
-          <w:szCs w:val="18"/>
-        </w:rPr>
-        <w:t xml:space="preserve"> and methylation levels from enrichment and restriction enzyme sequencing methods</w:t>
-      </w:r>
-      <w:r>
-        <w:rPr>
-          <w:rFonts w:ascii="Helvetica" w:hAnsi="Helvetica"/>
+          <w:rFonts w:ascii="Helvetica" w:hAnsi="Helvetica" w:cstheme="minorHAnsi"/>
+          <w:sz w:val="18"/>
+          <w:szCs w:val="18"/>
+        </w:rPr>
+        <w:t>,</w:t>
+      </w:r>
+      <w:r>
+        <w:rPr>
+          <w:rFonts w:ascii="Helvetica" w:hAnsi="Helvetica" w:cstheme="minorHAnsi"/>
           <w:sz w:val="18"/>
           <w:szCs w:val="18"/>
         </w:rPr>
         <w:t xml:space="preserve"> </w:t>
       </w:r>
+      <w:r>
+        <w:rPr>
+          <w:rFonts w:ascii="Helvetica" w:hAnsi="Helvetica" w:cstheme="minorHAnsi"/>
+          <w:sz w:val="18"/>
+          <w:szCs w:val="18"/>
+        </w:rPr>
+        <w:t>for</w:t>
+      </w:r>
+      <w:r>
+        <w:rPr>
+          <w:rFonts w:ascii="Helvetica" w:hAnsi="Helvetica" w:cstheme="minorHAnsi"/>
+          <w:sz w:val="18"/>
+          <w:szCs w:val="18"/>
+        </w:rPr>
+        <w:t xml:space="preserve"> </w:t>
+      </w:r>
+      <w:r>
+        <w:rPr>
+          <w:rFonts w:ascii="Helvetica" w:hAnsi="Helvetica" w:cstheme="minorHAnsi"/>
+          <w:sz w:val="18"/>
+          <w:szCs w:val="18"/>
+        </w:rPr>
+        <w:t xml:space="preserve">five independent </w:t>
+      </w:r>
+      <w:r>
+        <w:rPr>
+          <w:rFonts w:ascii="Helvetica" w:hAnsi="Helvetica" w:cstheme="minorHAnsi"/>
+          <w:sz w:val="18"/>
+          <w:szCs w:val="18"/>
+        </w:rPr>
+        <w:t>large-scale</w:t>
+      </w:r>
+      <w:r>
+        <w:rPr>
+          <w:rFonts w:ascii="Helvetica" w:hAnsi="Helvetica" w:cstheme="minorHAnsi"/>
+          <w:sz w:val="18"/>
+          <w:szCs w:val="18"/>
+        </w:rPr>
+        <w:t xml:space="preserve"> samples: 1) two samples from Women’s Health Initiative (WHI0, the Framingham Heart Study (FHS), the Normative Aging Study (NAS) and the Jackson Heart Study (JHS</w:t>
+      </w:r>
+      <w:r>
+        <w:rPr>
+          <w:rFonts w:ascii="Helvetica" w:hAnsi="Helvetica" w:cstheme="minorHAnsi"/>
+          <w:sz w:val="18"/>
+          <w:szCs w:val="18"/>
+        </w:rPr>
+        <w:t xml:space="preserve">). We will select a study if it can provide all the genomic features we identified during the training of our models.  We will </w:t>
+      </w:r>
+      <w:r>
+        <w:rPr>
+          <w:rFonts w:ascii="Helvetica" w:hAnsi="Helvetica" w:cstheme="minorHAnsi"/>
+          <w:sz w:val="18"/>
+          <w:szCs w:val="18"/>
+        </w:rPr>
+        <w:t>evaluate</w:t>
+      </w:r>
+      <w:r>
+        <w:rPr>
+          <w:rFonts w:ascii="Helvetica" w:hAnsi="Helvetica" w:cstheme="minorHAnsi"/>
+          <w:sz w:val="18"/>
+          <w:szCs w:val="18"/>
+        </w:rPr>
+        <w:t xml:space="preserve"> how our </w:t>
+      </w:r>
+      <w:proofErr w:type="spellStart"/>
+      <w:r>
+        <w:rPr>
+          <w:rFonts w:ascii="Helvetica" w:hAnsi="Helvetica" w:cstheme="minorHAnsi"/>
+          <w:sz w:val="18"/>
+          <w:szCs w:val="18"/>
+        </w:rPr>
+        <w:t>DNA</w:t>
+      </w:r>
+      <w:r>
+        <w:rPr>
+          <w:rFonts w:ascii="Helvetica" w:hAnsi="Helvetica" w:cstheme="minorHAnsi"/>
+          <w:sz w:val="18"/>
+          <w:szCs w:val="18"/>
+        </w:rPr>
+        <w:t>h</w:t>
+      </w:r>
+      <w:proofErr w:type="spellEnd"/>
+      <w:r>
+        <w:rPr>
+          <w:rFonts w:ascii="Helvetica" w:hAnsi="Helvetica" w:cstheme="minorHAnsi"/>
+          <w:sz w:val="18"/>
+          <w:szCs w:val="18"/>
+        </w:rPr>
+        <w:t xml:space="preserve"> correlate</w:t>
+      </w:r>
+      <w:r>
+        <w:rPr>
+          <w:rFonts w:ascii="Helvetica" w:hAnsi="Helvetica" w:cstheme="minorHAnsi"/>
+          <w:sz w:val="18"/>
+          <w:szCs w:val="18"/>
+        </w:rPr>
+        <w:t>s</w:t>
+      </w:r>
+      <w:r>
+        <w:rPr>
+          <w:rFonts w:ascii="Helvetica" w:hAnsi="Helvetica" w:cstheme="minorHAnsi"/>
+          <w:sz w:val="18"/>
+          <w:szCs w:val="18"/>
+        </w:rPr>
+        <w:t xml:space="preserve"> with chronological age and we will compare our score with other approaches</w:t>
+      </w:r>
+      <w:r>
+        <w:rPr>
+          <w:rFonts w:ascii="Helvetica" w:hAnsi="Helvetica" w:cstheme="minorHAnsi"/>
+          <w:sz w:val="18"/>
+          <w:szCs w:val="18"/>
+        </w:rPr>
+        <w:t xml:space="preserve"> (see Table T1)</w:t>
+      </w:r>
+      <w:r>
+        <w:rPr>
+          <w:rFonts w:ascii="Helvetica" w:hAnsi="Helvetica" w:cstheme="minorHAnsi"/>
+          <w:sz w:val="18"/>
+          <w:szCs w:val="18"/>
+        </w:rPr>
+        <w:t>.</w:t>
+      </w:r>
+    </w:p>
+    <w:p>
+      <w:pPr>
+        <w:pStyle w:val="NoSpacing"/>
+        <w:jc w:val="both"/>
+        <w:rPr>
+          <w:rFonts w:ascii="Helvetica" w:hAnsi="Helvetica" w:cstheme="minorHAnsi"/>
+          <w:sz w:val="18"/>
+          <w:szCs w:val="18"/>
+        </w:rPr>
+      </w:pPr>
+    </w:p>
+    <w:p>
+      <w:pPr>
+        <w:pStyle w:val="ListParagraph"/>
+        <w:numPr>
+          <w:ilvl w:val="0"/>
+          <w:numId w:val="3"/>
+        </w:numPr>
+        <w:rPr>
+          <w:rFonts w:ascii="Helvetica" w:hAnsi="Helvetica"/>
+          <w:sz w:val="18"/>
+          <w:szCs w:val="18"/>
+        </w:rPr>
+      </w:pPr>
+      <w:r>
+        <w:rPr>
+          <w:rFonts w:ascii="Helvetica" w:hAnsi="Helvetica"/>
+          <w:sz w:val="18"/>
+          <w:szCs w:val="18"/>
+        </w:rPr>
+        <w:t xml:space="preserve">Measuring biological aging in humans: A quest </w:t>
+      </w:r>
       <w:hyperlink r:id="rId8" w:history="1">
-        <w:r>
-          <w:rPr>
-            <w:rStyle w:val="Hyperlink"/>
-            <w:rFonts w:ascii="Helvetica" w:hAnsi="Helvetica"/>
-            <w:sz w:val="18"/>
-            <w:szCs w:val="18"/>
-          </w:rPr>
-          <w:t>https</w:t>
-        </w:r>
-        <w:r>
-          <w:rPr>
-            <w:rStyle w:val="Hyperlink"/>
-            <w:rFonts w:ascii="Helvetica" w:hAnsi="Helvetica" w:cstheme="minorHAnsi"/>
-            <w:sz w:val="18"/>
-            <w:szCs w:val="18"/>
-          </w:rPr>
-          <w:t>://www-ncbi-nlm-nih-gov.proxy1.library.jhu.edu/pmc/articles/PMC7458459/</w:t>
-        </w:r>
-      </w:hyperlink>
-    </w:p>
-    <w:p>
-      <w:pPr>
-        <w:rPr>
-          <w:rFonts w:ascii="Helvetica" w:hAnsi="Helvetica"/>
-          <w:sz w:val="18"/>
-          <w:szCs w:val="18"/>
-        </w:rPr>
-      </w:pPr>
-      <w:r>
-        <w:rPr>
-          <w:rFonts w:ascii="Helvetica" w:hAnsi="Helvetica"/>
-          <w:sz w:val="18"/>
-          <w:szCs w:val="18"/>
-        </w:rPr>
-        <w:t>https://www.ks.uiuc.edu/Research/methylation/</w:t>
-      </w:r>
-    </w:p>
-    <w:p>
-      <w:pPr>
-        <w:pStyle w:val="Heading1"/>
-        <w:shd w:val="clear" w:color="auto" w:fill="FFFFFF"/>
-        <w:spacing w:before="120" w:after="120" w:line="450" w:lineRule="atLeast"/>
-        <w:rPr>
-          <w:rFonts w:ascii="Helvetica" w:hAnsi="Helvetica"/>
-          <w:sz w:val="18"/>
-          <w:szCs w:val="18"/>
-        </w:rPr>
-      </w:pPr>
-      <w:r>
-        <w:rPr>
-          <w:rFonts w:ascii="Helvetica" w:hAnsi="Helvetica" w:cs="Open Sans"/>
-          <w:color w:val="1C1D1E"/>
-          <w:sz w:val="18"/>
-          <w:szCs w:val="18"/>
-        </w:rPr>
-        <w:t>Measuring biological aging in humans: A quest</w:t>
-      </w:r>
-      <w:r>
-        <w:rPr>
-          <w:rFonts w:ascii="Helvetica" w:hAnsi="Helvetica" w:cs="Open Sans"/>
-          <w:color w:val="1C1D1E"/>
-          <w:sz w:val="18"/>
-          <w:szCs w:val="18"/>
-        </w:rPr>
-        <w:t xml:space="preserve"> </w:t>
-      </w:r>
-      <w:hyperlink r:id="rId9" w:history="1">
         <w:r>
           <w:rPr>
             <w:rStyle w:val="Hyperlink"/>
@@ -1879,23 +3389,473 @@
         </w:r>
       </w:hyperlink>
     </w:p>
-    <w:p/>
-    <w:p>
-      <w:r>
-        <w:br w:type="page"/>
-      </w:r>
-    </w:p>
-    <w:p>
+    <w:p>
+      <w:pPr>
+        <w:pStyle w:val="ListParagraph"/>
+        <w:numPr>
+          <w:ilvl w:val="0"/>
+          <w:numId w:val="3"/>
+        </w:numPr>
+        <w:rPr>
+          <w:rFonts w:ascii="Helvetica" w:hAnsi="Helvetica"/>
+          <w:sz w:val="18"/>
+          <w:szCs w:val="18"/>
+        </w:rPr>
+      </w:pPr>
+      <w:r>
+        <w:rPr>
+          <w:rFonts w:ascii="Helvetica" w:hAnsi="Helvetica"/>
+          <w:sz w:val="18"/>
+          <w:szCs w:val="18"/>
+        </w:rPr>
+        <w:t>Albert T. Higgins-Chen e</w:t>
+      </w:r>
+      <w:r>
+        <w:rPr>
+          <w:rFonts w:ascii="Helvetica" w:hAnsi="Helvetica"/>
+          <w:sz w:val="18"/>
+          <w:szCs w:val="18"/>
+        </w:rPr>
+        <w:t>t</w:t>
+      </w:r>
+      <w:r>
+        <w:rPr>
+          <w:rFonts w:ascii="Helvetica" w:hAnsi="Helvetica"/>
+          <w:sz w:val="18"/>
+          <w:szCs w:val="18"/>
+        </w:rPr>
+        <w:t xml:space="preserve"> al., “Aging biomarkers and the brain”</w:t>
+      </w:r>
+      <w:r>
+        <w:rPr>
+          <w:rFonts w:ascii="Helvetica" w:hAnsi="Helvetica"/>
+          <w:sz w:val="18"/>
+          <w:szCs w:val="18"/>
+        </w:rPr>
+        <w:t xml:space="preserve">, </w:t>
+      </w:r>
+      <w:r>
+        <w:rPr>
+          <w:rFonts w:ascii="Helvetica" w:hAnsi="Helvetica"/>
+          <w:sz w:val="18"/>
+          <w:szCs w:val="18"/>
+        </w:rPr>
+        <w:t>Seminars in Cell and Developmental Biology 116 (2021) 180–193</w:t>
+      </w:r>
+    </w:p>
+    <w:p>
+      <w:pPr>
+        <w:pStyle w:val="ListParagraph"/>
+        <w:numPr>
+          <w:ilvl w:val="0"/>
+          <w:numId w:val="3"/>
+        </w:numPr>
+        <w:rPr>
+          <w:rFonts w:ascii="Helvetica" w:hAnsi="Helvetica"/>
+          <w:sz w:val="18"/>
+          <w:szCs w:val="18"/>
+        </w:rPr>
+      </w:pPr>
+      <w:r>
+        <w:rPr>
+          <w:rFonts w:ascii="Helvetica" w:hAnsi="Helvetica"/>
+          <w:sz w:val="18"/>
+          <w:szCs w:val="18"/>
+        </w:rPr>
+        <w:t xml:space="preserve">Morgan E. Levine et al., “An epigenetic biomarker of aging for lifespan and </w:t>
+      </w:r>
+      <w:proofErr w:type="spellStart"/>
+      <w:r>
+        <w:rPr>
+          <w:rFonts w:ascii="Helvetica" w:hAnsi="Helvetica"/>
+          <w:sz w:val="18"/>
+          <w:szCs w:val="18"/>
+        </w:rPr>
+        <w:t>healthspan</w:t>
+      </w:r>
+      <w:proofErr w:type="spellEnd"/>
+      <w:r>
+        <w:rPr>
+          <w:rFonts w:ascii="Helvetica" w:hAnsi="Helvetica"/>
+          <w:sz w:val="18"/>
+          <w:szCs w:val="18"/>
+        </w:rPr>
+        <w:t>”</w:t>
+      </w:r>
+      <w:r>
+        <w:rPr>
+          <w:rFonts w:ascii="Helvetica" w:hAnsi="Helvetica"/>
+          <w:sz w:val="18"/>
+          <w:szCs w:val="18"/>
+        </w:rPr>
+        <w:t xml:space="preserve">, </w:t>
+      </w:r>
+      <w:r>
+        <w:rPr>
+          <w:rFonts w:ascii="Helvetica" w:hAnsi="Helvetica"/>
+          <w:sz w:val="18"/>
+          <w:szCs w:val="18"/>
+        </w:rPr>
+        <w:t xml:space="preserve">AGING 2018, Vol. 10, No. 4 </w:t>
+      </w:r>
+    </w:p>
+    <w:p>
+      <w:pPr>
+        <w:pStyle w:val="ListParagraph"/>
+        <w:numPr>
+          <w:ilvl w:val="0"/>
+          <w:numId w:val="3"/>
+        </w:numPr>
+        <w:rPr>
+          <w:rFonts w:ascii="Helvetica" w:hAnsi="Helvetica"/>
+          <w:sz w:val="18"/>
+          <w:szCs w:val="18"/>
+        </w:rPr>
+      </w:pPr>
+      <w:r>
+        <w:rPr>
+          <w:rFonts w:ascii="Helvetica" w:hAnsi="Helvetica"/>
+          <w:sz w:val="18"/>
+          <w:szCs w:val="18"/>
+        </w:rPr>
+        <w:t xml:space="preserve">Milos </w:t>
+      </w:r>
+      <w:proofErr w:type="spellStart"/>
+      <w:r>
+        <w:rPr>
+          <w:rFonts w:ascii="Helvetica" w:hAnsi="Helvetica"/>
+          <w:sz w:val="18"/>
+          <w:szCs w:val="18"/>
+        </w:rPr>
+        <w:t>Pavlovi</w:t>
+      </w:r>
+      <w:proofErr w:type="spellEnd"/>
+      <w:r>
+        <w:rPr>
+          <w:rFonts w:ascii="Helvetica" w:hAnsi="Helvetica"/>
+          <w:sz w:val="18"/>
+          <w:szCs w:val="18"/>
+        </w:rPr>
+        <w:t xml:space="preserve"> et al., “DIRECTION: a machine learning framework for predicting and characterizing DNA methylation and </w:t>
+      </w:r>
+      <w:proofErr w:type="spellStart"/>
+      <w:r>
+        <w:rPr>
+          <w:rFonts w:ascii="Helvetica" w:hAnsi="Helvetica"/>
+          <w:sz w:val="18"/>
+          <w:szCs w:val="18"/>
+        </w:rPr>
+        <w:t>hydroxymethylation</w:t>
+      </w:r>
+      <w:proofErr w:type="spellEnd"/>
+      <w:r>
+        <w:rPr>
+          <w:rFonts w:ascii="Helvetica" w:hAnsi="Helvetica"/>
+          <w:sz w:val="18"/>
+          <w:szCs w:val="18"/>
+        </w:rPr>
+        <w:t xml:space="preserve"> in mammalian genomes”, Bioinformatics, 33(19), 2017, 2986–2994, doi:10.1093/bioinformatics/btx316 </w:t>
+      </w:r>
+    </w:p>
+    <w:p>
+      <w:pPr>
+        <w:pStyle w:val="ListParagraph"/>
+        <w:numPr>
+          <w:ilvl w:val="0"/>
+          <w:numId w:val="3"/>
+        </w:numPr>
+        <w:rPr>
+          <w:rFonts w:ascii="Helvetica" w:hAnsi="Helvetica"/>
+          <w:sz w:val="18"/>
+          <w:szCs w:val="18"/>
+        </w:rPr>
+      </w:pPr>
+      <w:r>
+        <w:rPr>
+          <w:rFonts w:ascii="Helvetica" w:hAnsi="Helvetica"/>
+          <w:sz w:val="18"/>
+          <w:szCs w:val="18"/>
+        </w:rPr>
+        <w:t xml:space="preserve">Dan Jian et al., “DNA </w:t>
+      </w:r>
+      <w:proofErr w:type="spellStart"/>
+      <w:r>
+        <w:rPr>
+          <w:rFonts w:ascii="Helvetica" w:hAnsi="Helvetica"/>
+          <w:sz w:val="18"/>
+          <w:szCs w:val="18"/>
+        </w:rPr>
+        <w:t>hydroxymethylation</w:t>
+      </w:r>
+      <w:proofErr w:type="spellEnd"/>
+      <w:r>
+        <w:rPr>
+          <w:rFonts w:ascii="Helvetica" w:hAnsi="Helvetica"/>
+          <w:sz w:val="18"/>
+          <w:szCs w:val="18"/>
+        </w:rPr>
+        <w:t xml:space="preserve"> combined with carotid plaques as a novel biomarker for coronary atherosclerosis”, AGING 2019, Vol. 11, No. 10 </w:t>
+      </w:r>
+    </w:p>
+    <w:p>
+      <w:pPr>
+        <w:pStyle w:val="ListParagraph"/>
+        <w:numPr>
+          <w:ilvl w:val="0"/>
+          <w:numId w:val="3"/>
+        </w:numPr>
+        <w:rPr>
+          <w:rFonts w:ascii="Helvetica" w:hAnsi="Helvetica"/>
+          <w:sz w:val="18"/>
+          <w:szCs w:val="18"/>
+        </w:rPr>
+      </w:pPr>
+      <w:r>
+        <w:rPr>
+          <w:rFonts w:ascii="Helvetica" w:hAnsi="Helvetica"/>
+          <w:sz w:val="18"/>
+          <w:szCs w:val="18"/>
+        </w:rPr>
+        <w:t xml:space="preserve">Ake T. Lu et al., “DNA methylation </w:t>
+      </w:r>
+      <w:proofErr w:type="spellStart"/>
+      <w:r>
+        <w:rPr>
+          <w:rFonts w:ascii="Helvetica" w:hAnsi="Helvetica"/>
+          <w:sz w:val="18"/>
+          <w:szCs w:val="18"/>
+        </w:rPr>
+        <w:t>GrimAge</w:t>
+      </w:r>
+      <w:proofErr w:type="spellEnd"/>
+      <w:r>
+        <w:rPr>
+          <w:rFonts w:ascii="Helvetica" w:hAnsi="Helvetica"/>
+          <w:sz w:val="18"/>
+          <w:szCs w:val="18"/>
+        </w:rPr>
+        <w:t xml:space="preserve"> strongly predicts lifespan and </w:t>
+      </w:r>
+      <w:proofErr w:type="spellStart"/>
+      <w:r>
+        <w:rPr>
+          <w:rFonts w:ascii="Helvetica" w:hAnsi="Helvetica"/>
+          <w:sz w:val="18"/>
+          <w:szCs w:val="18"/>
+        </w:rPr>
+        <w:t>healthspan</w:t>
+      </w:r>
+      <w:proofErr w:type="spellEnd"/>
+      <w:r>
+        <w:rPr>
+          <w:rFonts w:ascii="Helvetica" w:hAnsi="Helvetica"/>
+          <w:sz w:val="18"/>
+          <w:szCs w:val="18"/>
+        </w:rPr>
+        <w:t xml:space="preserve">”, AGING 2019, Vol. 11, No. 2 </w:t>
+      </w:r>
+    </w:p>
+    <w:p>
+      <w:pPr>
+        <w:pStyle w:val="ListParagraph"/>
+        <w:numPr>
+          <w:ilvl w:val="0"/>
+          <w:numId w:val="3"/>
+        </w:numPr>
+        <w:rPr>
+          <w:rFonts w:ascii="Helvetica" w:hAnsi="Helvetica"/>
+          <w:sz w:val="18"/>
+          <w:szCs w:val="18"/>
+        </w:rPr>
+      </w:pPr>
+      <w:r>
+        <w:rPr>
+          <w:rFonts w:ascii="Helvetica" w:hAnsi="Helvetica"/>
+          <w:sz w:val="18"/>
+          <w:szCs w:val="18"/>
+        </w:rPr>
+        <w:t xml:space="preserve">Christopher G. Bell et al., “DNA methylation aging clocks: challenges and recommendations”, Bell et al. Genome Biology, </w:t>
+      </w:r>
+      <w:hyperlink r:id="rId9" w:history="1">
+        <w:r>
+          <w:rPr>
+            <w:rStyle w:val="Hyperlink"/>
+            <w:rFonts w:ascii="Helvetica" w:hAnsi="Helvetica"/>
+            <w:sz w:val="18"/>
+            <w:szCs w:val="18"/>
+          </w:rPr>
+          <w:t>https://doi.org/10.1186/s13059-019-1824-y</w:t>
+        </w:r>
+      </w:hyperlink>
+      <w:r>
+        <w:rPr>
+          <w:rFonts w:ascii="Helvetica" w:hAnsi="Helvetica"/>
+          <w:sz w:val="18"/>
+          <w:szCs w:val="18"/>
+        </w:rPr>
+        <w:t xml:space="preserve"> </w:t>
+      </w:r>
+    </w:p>
+    <w:p>
+      <w:pPr>
+        <w:pStyle w:val="ListParagraph"/>
+        <w:numPr>
+          <w:ilvl w:val="0"/>
+          <w:numId w:val="3"/>
+        </w:numPr>
+        <w:rPr>
+          <w:rFonts w:ascii="Helvetica" w:hAnsi="Helvetica"/>
+          <w:sz w:val="18"/>
+          <w:szCs w:val="18"/>
+        </w:rPr>
+      </w:pPr>
+      <w:r>
+        <w:rPr>
+          <w:rFonts w:ascii="Helvetica" w:hAnsi="Helvetica"/>
+          <w:sz w:val="18"/>
+          <w:szCs w:val="18"/>
+        </w:rPr>
+        <w:t xml:space="preserve">Clemens </w:t>
+      </w:r>
+      <w:proofErr w:type="spellStart"/>
+      <w:r>
+        <w:rPr>
+          <w:rFonts w:ascii="Helvetica" w:hAnsi="Helvetica"/>
+          <w:sz w:val="18"/>
+          <w:szCs w:val="18"/>
+        </w:rPr>
+        <w:t>Wrzode</w:t>
+      </w:r>
+      <w:proofErr w:type="spellEnd"/>
+      <w:r>
+        <w:rPr>
+          <w:rFonts w:ascii="Helvetica" w:hAnsi="Helvetica"/>
+          <w:sz w:val="18"/>
+          <w:szCs w:val="18"/>
+        </w:rPr>
+        <w:t xml:space="preserve"> </w:t>
+      </w:r>
+      <w:r>
+        <w:rPr>
+          <w:rFonts w:ascii="Helvetica" w:hAnsi="Helvetica"/>
+          <w:sz w:val="18"/>
+          <w:szCs w:val="18"/>
+        </w:rPr>
+        <w:t>et al., “</w:t>
+      </w:r>
+      <w:r>
+        <w:rPr>
+          <w:rFonts w:ascii="Helvetica" w:hAnsi="Helvetica"/>
+          <w:sz w:val="18"/>
+          <w:szCs w:val="18"/>
+        </w:rPr>
+        <w:t>Linking the Epigenome to the Genome: Correlation of Different Features to DNA Methylation of CpG Islands</w:t>
+      </w:r>
+      <w:r>
+        <w:rPr>
+          <w:rFonts w:ascii="Helvetica" w:hAnsi="Helvetica"/>
+          <w:sz w:val="18"/>
+          <w:szCs w:val="18"/>
+        </w:rPr>
+        <w:t xml:space="preserve">”, </w:t>
+      </w:r>
+      <w:proofErr w:type="gramStart"/>
+      <w:r>
+        <w:rPr>
+          <w:rFonts w:ascii="Helvetica" w:hAnsi="Helvetica"/>
+          <w:sz w:val="18"/>
+          <w:szCs w:val="18"/>
+        </w:rPr>
+        <w:t>doi:10.1371/journal.pone</w:t>
+      </w:r>
+      <w:proofErr w:type="gramEnd"/>
+      <w:r>
+        <w:rPr>
+          <w:rFonts w:ascii="Helvetica" w:hAnsi="Helvetica"/>
+          <w:sz w:val="18"/>
+          <w:szCs w:val="18"/>
+        </w:rPr>
+        <w:t xml:space="preserve">.0035327 </w:t>
+      </w:r>
+    </w:p>
+    <w:p>
+      <w:pPr>
+        <w:pStyle w:val="ListParagraph"/>
+        <w:numPr>
+          <w:ilvl w:val="0"/>
+          <w:numId w:val="3"/>
+        </w:numPr>
+        <w:rPr>
+          <w:rFonts w:ascii="Helvetica" w:hAnsi="Helvetica"/>
+          <w:sz w:val="18"/>
+          <w:szCs w:val="18"/>
+        </w:rPr>
+      </w:pPr>
+      <w:proofErr w:type="spellStart"/>
+      <w:r>
+        <w:rPr>
+          <w:rFonts w:ascii="Helvetica" w:hAnsi="Helvetica"/>
+          <w:sz w:val="18"/>
+          <w:szCs w:val="18"/>
+        </w:rPr>
+        <w:t>Satyanarayan</w:t>
+      </w:r>
+      <w:proofErr w:type="spellEnd"/>
+      <w:r>
+        <w:rPr>
+          <w:rFonts w:ascii="Helvetica" w:hAnsi="Helvetica"/>
+          <w:sz w:val="18"/>
+          <w:szCs w:val="18"/>
+        </w:rPr>
+        <w:t xml:space="preserve"> Rao et al., Systematic prediction of DNA shape changes due to CpG methylation </w:t>
+      </w:r>
+      <w:proofErr w:type="gramStart"/>
+      <w:r>
+        <w:rPr>
+          <w:rFonts w:ascii="Helvetica" w:hAnsi="Helvetica"/>
+          <w:sz w:val="18"/>
+          <w:szCs w:val="18"/>
+        </w:rPr>
+        <w:t>explains  epigenetic</w:t>
+      </w:r>
+      <w:proofErr w:type="gramEnd"/>
+      <w:r>
+        <w:rPr>
+          <w:rFonts w:ascii="Helvetica" w:hAnsi="Helvetica"/>
+          <w:sz w:val="18"/>
+          <w:szCs w:val="18"/>
+        </w:rPr>
+        <w:t xml:space="preserve"> effects on protein–DNA binding, https://doi.org/10.1186/s13072-018-0174-4 </w:t>
+      </w:r>
+    </w:p>
+    <w:p>
+      <w:r>
+        <w:lastRenderedPageBreak/>
+        <w:t xml:space="preserve"> </w:t>
+      </w:r>
+    </w:p>
+    <w:p>
+      <w:pPr>
+        <w:jc w:val="center"/>
+      </w:pPr>
+    </w:p>
+    <w:p>
+      <w:pPr>
+        <w:jc w:val="center"/>
+        <w:rPr>
+          <w:sz w:val="20"/>
+          <w:szCs w:val="20"/>
+        </w:rPr>
+      </w:pPr>
       <w:r>
         <w:rPr>
           <w:noProof/>
         </w:rPr>
-        <w:lastRenderedPageBreak/>
         <w:drawing>
-          <wp:inline distT="0" distB="0" distL="0" distR="0" wp14:anchorId="67BA2898" wp14:editId="551F59DA">
-            <wp:extent cx="5943600" cy="3464560"/>
-            <wp:effectExtent l="0" t="0" r="0" b="2540"/>
-            <wp:docPr id="2" name="Picture 2"/>
+          <wp:inline distT="0" distB="0" distL="0" distR="0" wp14:anchorId="79825164" wp14:editId="02119F37">
+            <wp:extent cx="5943600" cy="2763520"/>
+            <wp:effectExtent l="0" t="0" r="0" b="5080"/>
+            <wp:docPr id="3" name="Picture 3"/>
             <wp:cNvGraphicFramePr>
               <a:graphicFrameLocks xmlns:a="http://schemas.openxmlformats.org/drawingml/2006/main" noChangeAspect="1"/>
             </wp:cNvGraphicFramePr>
@@ -1903,7 +3863,7 @@
               <a:graphicData uri="http://schemas.openxmlformats.org/drawingml/2006/picture">
                 <pic:pic xmlns:pic="http://schemas.openxmlformats.org/drawingml/2006/picture">
                   <pic:nvPicPr>
-                    <pic:cNvPr id="2" name="Picture 2"/>
+                    <pic:cNvPr id="3" name="Picture 3"/>
                     <pic:cNvPicPr/>
                   </pic:nvPicPr>
                   <pic:blipFill>
@@ -1921,7 +3881,7 @@
                   <pic:spPr>
                     <a:xfrm>
                       <a:off x="0" y="0"/>
-                      <a:ext cx="5943600" cy="3464560"/>
+                      <a:ext cx="5943600" cy="2763520"/>
                     </a:xfrm>
                     <a:prstGeom prst="rect">
                       <a:avLst/>
@@ -1933,19 +3893,95 @@
           </wp:inline>
         </w:drawing>
       </w:r>
+      <w:r>
+        <w:rPr>
+          <w:rFonts w:ascii="Helvetica" w:hAnsi="Helvetica"/>
+          <w:b/>
+          <w:bCs/>
+          <w:sz w:val="20"/>
+          <w:szCs w:val="20"/>
+        </w:rPr>
+        <w:t xml:space="preserve">Table 1: Phenotypic aging </w:t>
+      </w:r>
+      <w:r>
+        <w:rPr>
+          <w:rFonts w:ascii="Helvetica" w:hAnsi="Helvetica"/>
+          <w:b/>
+          <w:bCs/>
+          <w:sz w:val="20"/>
+          <w:szCs w:val="20"/>
+        </w:rPr>
+        <w:t>variables</w:t>
+      </w:r>
     </w:p>
     <w:p>
       <w:pPr>
         <w:jc w:val="center"/>
-      </w:pPr>
-      <w:r>
-        <w:t>Table 1</w:t>
-      </w:r>
-    </w:p>
-    <w:p>
-      <w:pPr>
-        <w:jc w:val="center"/>
-      </w:pPr>
+        <w:rPr>
+          <w:rFonts w:ascii="Helvetica" w:hAnsi="Helvetica"/>
+          <w:b/>
+          <w:bCs/>
+          <w:sz w:val="20"/>
+          <w:szCs w:val="20"/>
+          <w:u w:val="single"/>
+        </w:rPr>
+      </w:pPr>
+      <w:r>
+        <w:rPr>
+          <w:rFonts w:ascii="Helvetica" w:hAnsi="Helvetica"/>
+          <w:b/>
+          <w:bCs/>
+          <w:sz w:val="20"/>
+          <w:szCs w:val="20"/>
+          <w:u w:val="single"/>
+        </w:rPr>
+        <w:br/>
+      </w:r>
+    </w:p>
+    <w:p>
+      <w:pPr>
+        <w:rPr>
+          <w:rFonts w:ascii="Helvetica" w:hAnsi="Helvetica"/>
+          <w:b/>
+          <w:bCs/>
+          <w:sz w:val="20"/>
+          <w:szCs w:val="20"/>
+          <w:u w:val="single"/>
+        </w:rPr>
+      </w:pPr>
+      <w:r>
+        <w:rPr>
+          <w:rFonts w:ascii="Helvetica" w:hAnsi="Helvetica"/>
+          <w:b/>
+          <w:bCs/>
+          <w:sz w:val="20"/>
+          <w:szCs w:val="20"/>
+          <w:u w:val="single"/>
+        </w:rPr>
+        <w:t>5-hmc feature</w:t>
+      </w:r>
+      <w:r>
+        <w:rPr>
+          <w:rFonts w:ascii="Helvetica" w:hAnsi="Helvetica"/>
+          <w:b/>
+          <w:bCs/>
+          <w:sz w:val="20"/>
+          <w:szCs w:val="20"/>
+          <w:u w:val="single"/>
+        </w:rPr>
+        <w:t>s used</w:t>
+      </w:r>
+      <w:r>
+        <w:rPr>
+          <w:rFonts w:ascii="Helvetica" w:hAnsi="Helvetica"/>
+          <w:b/>
+          <w:bCs/>
+          <w:sz w:val="20"/>
+          <w:szCs w:val="20"/>
+          <w:u w:val="single"/>
+        </w:rPr>
+        <w:t xml:space="preserve"> for model prediction</w:t>
+      </w:r>
     </w:p>
     <w:p>
       <w:pPr>
@@ -1954,6 +3990,7 @@
           <w:ilvl w:val="0"/>
           <w:numId w:val="1"/>
         </w:numPr>
+        <w:ind w:left="360"/>
         <w:jc w:val="both"/>
         <w:rPr>
           <w:rFonts w:ascii="Helvetica" w:hAnsi="Helvetica" w:cstheme="minorHAnsi"/>
@@ -1977,6 +4014,7 @@
           <w:ilvl w:val="0"/>
           <w:numId w:val="1"/>
         </w:numPr>
+        <w:ind w:left="360"/>
         <w:jc w:val="both"/>
         <w:rPr>
           <w:rFonts w:ascii="Helvetica" w:hAnsi="Helvetica" w:cstheme="minorHAnsi"/>
@@ -2000,6 +4038,7 @@
           <w:ilvl w:val="0"/>
           <w:numId w:val="1"/>
         </w:numPr>
+        <w:ind w:left="360"/>
         <w:jc w:val="both"/>
         <w:rPr>
           <w:rFonts w:ascii="Helvetica" w:hAnsi="Helvetica" w:cstheme="minorHAnsi"/>
@@ -2023,6 +4062,7 @@
           <w:ilvl w:val="0"/>
           <w:numId w:val="1"/>
         </w:numPr>
+        <w:ind w:left="360"/>
         <w:jc w:val="both"/>
         <w:rPr>
           <w:rFonts w:ascii="Helvetica" w:hAnsi="Helvetica" w:cstheme="minorHAnsi"/>
@@ -2046,6 +4086,7 @@
           <w:ilvl w:val="0"/>
           <w:numId w:val="1"/>
         </w:numPr>
+        <w:ind w:left="360"/>
         <w:jc w:val="both"/>
         <w:rPr>
           <w:rFonts w:ascii="Helvetica" w:hAnsi="Helvetica" w:cstheme="minorHAnsi"/>
@@ -2069,6 +4110,7 @@
           <w:ilvl w:val="0"/>
           <w:numId w:val="1"/>
         </w:numPr>
+        <w:ind w:left="360"/>
         <w:jc w:val="both"/>
         <w:rPr>
           <w:rFonts w:ascii="Helvetica" w:hAnsi="Helvetica" w:cstheme="minorHAnsi"/>
@@ -2092,6 +4134,7 @@
           <w:ilvl w:val="0"/>
           <w:numId w:val="1"/>
         </w:numPr>
+        <w:ind w:left="360"/>
         <w:rPr>
           <w:rFonts w:ascii="Helvetica" w:hAnsi="Helvetica"/>
         </w:rPr>
@@ -2130,6 +4173,7 @@
           <w:ilvl w:val="0"/>
           <w:numId w:val="1"/>
         </w:numPr>
+        <w:ind w:left="360"/>
         <w:rPr>
           <w:rFonts w:ascii="Helvetica" w:hAnsi="Helvetica"/>
         </w:rPr>
@@ -2150,6 +4194,7 @@
           <w:ilvl w:val="0"/>
           <w:numId w:val="1"/>
         </w:numPr>
+        <w:ind w:left="360"/>
         <w:rPr>
           <w:rFonts w:ascii="Helvetica" w:hAnsi="Helvetica"/>
         </w:rPr>
@@ -2170,6 +4215,7 @@
           <w:ilvl w:val="0"/>
           <w:numId w:val="1"/>
         </w:numPr>
+        <w:ind w:left="360"/>
         <w:rPr>
           <w:rFonts w:ascii="Helvetica" w:hAnsi="Helvetica"/>
         </w:rPr>
@@ -2190,6 +4236,7 @@
           <w:ilvl w:val="0"/>
           <w:numId w:val="1"/>
         </w:numPr>
+        <w:ind w:left="360"/>
         <w:rPr>
           <w:rFonts w:ascii="Helvetica" w:hAnsi="Helvetica"/>
         </w:rPr>
@@ -2210,6 +4257,7 @@
           <w:ilvl w:val="0"/>
           <w:numId w:val="1"/>
         </w:numPr>
+        <w:ind w:left="360"/>
         <w:rPr>
           <w:rFonts w:ascii="Helvetica" w:hAnsi="Helvetica"/>
         </w:rPr>
@@ -2230,6 +4278,7 @@
           <w:ilvl w:val="0"/>
           <w:numId w:val="1"/>
         </w:numPr>
+        <w:ind w:left="360"/>
         <w:rPr>
           <w:rFonts w:ascii="Helvetica" w:hAnsi="Helvetica"/>
         </w:rPr>
@@ -2245,23 +4294,299 @@
     </w:p>
     <w:p>
       <w:pPr>
-        <w:jc w:val="center"/>
-      </w:pPr>
-    </w:p>
-    <w:p>
-      <w:pPr>
-        <w:jc w:val="center"/>
-      </w:pPr>
-      <w:r>
-        <w:rPr>
+        <w:jc w:val="both"/>
+        <w:rPr>
+          <w:rFonts w:ascii="Helvetica" w:hAnsi="Helvetica"/>
+          <w:b/>
+          <w:bCs/>
+          <w:sz w:val="18"/>
+          <w:szCs w:val="18"/>
+        </w:rPr>
+      </w:pPr>
+    </w:p>
+    <w:p>
+      <w:pPr>
+        <w:jc w:val="both"/>
+        <w:rPr>
+          <w:rFonts w:ascii="Helvetica" w:hAnsi="Helvetica"/>
+          <w:b/>
+          <w:bCs/>
+          <w:sz w:val="18"/>
+          <w:szCs w:val="18"/>
+        </w:rPr>
+      </w:pPr>
+    </w:p>
+    <w:p>
+      <w:pPr>
+        <w:jc w:val="both"/>
+        <w:rPr>
+          <w:rFonts w:ascii="Helvetica" w:hAnsi="Helvetica"/>
+          <w:b/>
+          <w:bCs/>
+          <w:sz w:val="18"/>
+          <w:szCs w:val="18"/>
+        </w:rPr>
+      </w:pPr>
+    </w:p>
+    <w:p>
+      <w:pPr>
+        <w:jc w:val="both"/>
+        <w:rPr>
+          <w:rFonts w:ascii="Helvetica" w:hAnsi="Helvetica"/>
+          <w:b/>
+          <w:bCs/>
+          <w:sz w:val="18"/>
+          <w:szCs w:val="18"/>
+        </w:rPr>
+      </w:pPr>
+    </w:p>
+    <w:p>
+      <w:pPr>
+        <w:jc w:val="both"/>
+        <w:rPr>
+          <w:rFonts w:ascii="Helvetica" w:hAnsi="Helvetica"/>
+          <w:b/>
+          <w:bCs/>
+          <w:sz w:val="18"/>
+          <w:szCs w:val="18"/>
+        </w:rPr>
+      </w:pPr>
+    </w:p>
+    <w:p>
+      <w:pPr>
+        <w:jc w:val="both"/>
+        <w:rPr>
+          <w:rFonts w:ascii="Helvetica" w:hAnsi="Helvetica"/>
+          <w:b/>
+          <w:bCs/>
+          <w:sz w:val="18"/>
+          <w:szCs w:val="18"/>
+        </w:rPr>
+      </w:pPr>
+    </w:p>
+    <w:p>
+      <w:pPr>
+        <w:jc w:val="both"/>
+        <w:rPr>
+          <w:rFonts w:ascii="Helvetica" w:hAnsi="Helvetica"/>
+          <w:b/>
+          <w:bCs/>
+          <w:sz w:val="18"/>
+          <w:szCs w:val="18"/>
+        </w:rPr>
+      </w:pPr>
+    </w:p>
+    <w:p>
+      <w:pPr>
+        <w:jc w:val="both"/>
+        <w:rPr>
+          <w:rFonts w:ascii="Helvetica" w:hAnsi="Helvetica"/>
+          <w:b/>
+          <w:bCs/>
+          <w:sz w:val="18"/>
+          <w:szCs w:val="18"/>
+        </w:rPr>
+      </w:pPr>
+    </w:p>
+    <w:p>
+      <w:pPr>
+        <w:jc w:val="both"/>
+        <w:rPr>
+          <w:rFonts w:ascii="Helvetica" w:hAnsi="Helvetica"/>
+          <w:b/>
+          <w:bCs/>
+          <w:sz w:val="18"/>
+          <w:szCs w:val="18"/>
+        </w:rPr>
+      </w:pPr>
+    </w:p>
+    <w:p>
+      <w:pPr>
+        <w:jc w:val="both"/>
+        <w:rPr>
+          <w:rFonts w:ascii="Helvetica" w:hAnsi="Helvetica"/>
+          <w:b/>
+          <w:bCs/>
+          <w:sz w:val="18"/>
+          <w:szCs w:val="18"/>
+        </w:rPr>
+      </w:pPr>
+    </w:p>
+    <w:p>
+      <w:pPr>
+        <w:jc w:val="both"/>
+        <w:rPr>
+          <w:rFonts w:ascii="Helvetica" w:hAnsi="Helvetica"/>
+          <w:b/>
+          <w:bCs/>
+          <w:sz w:val="18"/>
+          <w:szCs w:val="18"/>
+        </w:rPr>
+      </w:pPr>
+    </w:p>
+    <w:p>
+      <w:pPr>
+        <w:jc w:val="both"/>
+        <w:rPr>
+          <w:rFonts w:ascii="Helvetica" w:hAnsi="Helvetica"/>
+          <w:b/>
+          <w:bCs/>
+          <w:sz w:val="18"/>
+          <w:szCs w:val="18"/>
+        </w:rPr>
+      </w:pPr>
+    </w:p>
+    <w:p>
+      <w:pPr>
+        <w:jc w:val="both"/>
+        <w:rPr>
+          <w:rFonts w:ascii="Helvetica" w:hAnsi="Helvetica"/>
+          <w:b/>
+          <w:bCs/>
+          <w:sz w:val="18"/>
+          <w:szCs w:val="18"/>
+        </w:rPr>
+      </w:pPr>
+    </w:p>
+    <w:p>
+      <w:pPr>
+        <w:jc w:val="both"/>
+        <w:rPr>
+          <w:rFonts w:ascii="Helvetica" w:hAnsi="Helvetica"/>
+          <w:b/>
+          <w:bCs/>
+          <w:sz w:val="18"/>
+          <w:szCs w:val="18"/>
+        </w:rPr>
+      </w:pPr>
+    </w:p>
+    <w:p>
+      <w:pPr>
+        <w:jc w:val="both"/>
+        <w:rPr>
+          <w:rFonts w:ascii="Helvetica" w:hAnsi="Helvetica"/>
+          <w:b/>
+          <w:bCs/>
+          <w:sz w:val="18"/>
+          <w:szCs w:val="18"/>
+        </w:rPr>
+      </w:pPr>
+    </w:p>
+    <w:p>
+      <w:pPr>
+        <w:jc w:val="both"/>
+        <w:rPr>
+          <w:rFonts w:ascii="Helvetica" w:hAnsi="Helvetica"/>
+          <w:b/>
+          <w:bCs/>
+          <w:sz w:val="18"/>
+          <w:szCs w:val="18"/>
+        </w:rPr>
+      </w:pPr>
+    </w:p>
+    <w:p>
+      <w:pPr>
+        <w:jc w:val="both"/>
+        <w:rPr>
+          <w:rFonts w:ascii="Helvetica" w:hAnsi="Helvetica"/>
+          <w:b/>
+          <w:bCs/>
+          <w:sz w:val="18"/>
+          <w:szCs w:val="18"/>
+        </w:rPr>
+      </w:pPr>
+    </w:p>
+    <w:p>
+      <w:pPr>
+        <w:jc w:val="both"/>
+        <w:rPr>
+          <w:rFonts w:ascii="Helvetica" w:hAnsi="Helvetica"/>
+          <w:b/>
+          <w:bCs/>
+          <w:sz w:val="18"/>
+          <w:szCs w:val="18"/>
+        </w:rPr>
+      </w:pPr>
+    </w:p>
+    <w:p>
+      <w:pPr>
+        <w:jc w:val="both"/>
+        <w:rPr>
+          <w:rFonts w:ascii="Helvetica" w:hAnsi="Helvetica"/>
+          <w:b/>
+          <w:bCs/>
+          <w:sz w:val="18"/>
+          <w:szCs w:val="18"/>
+        </w:rPr>
+      </w:pPr>
+    </w:p>
+    <w:p>
+      <w:pPr>
+        <w:jc w:val="both"/>
+        <w:rPr>
+          <w:rFonts w:ascii="Helvetica" w:hAnsi="Helvetica"/>
+          <w:b/>
+          <w:bCs/>
+          <w:sz w:val="18"/>
+          <w:szCs w:val="18"/>
+        </w:rPr>
+      </w:pPr>
+      <w:r>
+        <w:rPr>
+          <w:rFonts w:ascii="Helvetica" w:hAnsi="Helvetica"/>
+          <w:b/>
+          <w:bCs/>
+          <w:sz w:val="18"/>
+          <w:szCs w:val="18"/>
+        </w:rPr>
+        <w:t xml:space="preserve">Top most discriminative features for </w:t>
+      </w:r>
+      <w:proofErr w:type="spellStart"/>
+      <w:r>
+        <w:rPr>
+          <w:rFonts w:ascii="Helvetica" w:hAnsi="Helvetica"/>
+          <w:b/>
+          <w:bCs/>
+          <w:sz w:val="18"/>
+          <w:szCs w:val="18"/>
+        </w:rPr>
+        <w:t>hydroxymethylation</w:t>
+      </w:r>
+      <w:proofErr w:type="spellEnd"/>
+      <w:r>
+        <w:rPr>
+          <w:rFonts w:ascii="Helvetica" w:hAnsi="Helvetica"/>
+          <w:b/>
+          <w:bCs/>
+          <w:sz w:val="18"/>
+          <w:szCs w:val="18"/>
+        </w:rPr>
+        <w:t xml:space="preserve"> CpG sites</w:t>
+      </w:r>
+    </w:p>
+    <w:p>
+      <w:pPr>
+        <w:jc w:val="both"/>
+        <w:rPr>
+          <w:rFonts w:ascii="Helvetica" w:hAnsi="Helvetica"/>
+          <w:b/>
+          <w:bCs/>
+          <w:sz w:val="18"/>
+          <w:szCs w:val="18"/>
+        </w:rPr>
+      </w:pPr>
+    </w:p>
+    <w:p>
+      <w:r>
+        <w:rPr>
+          <w:rFonts w:ascii="Helvetica" w:hAnsi="Helvetica"/>
           <w:noProof/>
         </w:rPr>
-        <w:lastRenderedPageBreak/>
         <w:drawing>
-          <wp:inline distT="0" distB="0" distL="0" distR="0" wp14:anchorId="0C2F497A" wp14:editId="7F944533">
-            <wp:extent cx="3327400" cy="6172200"/>
-            <wp:effectExtent l="0" t="0" r="0" b="0"/>
-            <wp:docPr id="5" name="Picture 5"/>
+          <wp:inline distT="0" distB="0" distL="0" distR="0" wp14:anchorId="1D90983C" wp14:editId="4F2CF4A9">
+            <wp:extent cx="1093482" cy="3845734"/>
+            <wp:effectExtent l="0" t="0" r="0" b="2540"/>
+            <wp:docPr id="7" name="Picture 7"/>
             <wp:cNvGraphicFramePr>
               <a:graphicFrameLocks xmlns:a="http://schemas.openxmlformats.org/drawingml/2006/main" noChangeAspect="1"/>
             </wp:cNvGraphicFramePr>
@@ -2269,11 +4594,11 @@
               <a:graphicData uri="http://schemas.openxmlformats.org/drawingml/2006/picture">
                 <pic:pic xmlns:pic="http://schemas.openxmlformats.org/drawingml/2006/picture">
                   <pic:nvPicPr>
-                    <pic:cNvPr id="5" name="Picture 5"/>
+                    <pic:cNvPr id="7" name="Picture 7"/>
                     <pic:cNvPicPr/>
                   </pic:nvPicPr>
                   <pic:blipFill>
-                    <a:blip r:embed="rId11">
+                    <a:blip r:embed="rId11" cstate="print">
                       <a:extLst>
                         <a:ext uri="{28A0092B-C50C-407E-A947-70E740481C1C}">
                           <a14:useLocalDpi xmlns:a14="http://schemas.microsoft.com/office/drawing/2010/main" val="0"/>
@@ -2287,7 +4612,7 @@
                   <pic:spPr>
                     <a:xfrm>
                       <a:off x="0" y="0"/>
-                      <a:ext cx="3327400" cy="6172200"/>
+                      <a:ext cx="1112868" cy="3913913"/>
                     </a:xfrm>
                     <a:prstGeom prst="rect">
                       <a:avLst/>
@@ -2300,14 +4625,97 @@
         </w:drawing>
       </w:r>
     </w:p>
+    <w:p/>
     <w:p>
       <w:pPr>
         <w:jc w:val="center"/>
       </w:pPr>
     </w:p>
+    <w:p/>
+    <w:p>
+      <w:pPr>
+        <w:jc w:val="center"/>
+      </w:pPr>
+    </w:p>
+    <w:p>
+      <w:pPr>
+        <w:jc w:val="center"/>
+      </w:pPr>
+    </w:p>
+    <w:p>
+      <w:r>
+        <w:br w:type="page"/>
+      </w:r>
+    </w:p>
+    <w:p>
+      <w:pPr>
+        <w:jc w:val="center"/>
+      </w:pPr>
+    </w:p>
+    <w:p>
+      <w:pPr>
+        <w:jc w:val="center"/>
+      </w:pPr>
+    </w:p>
+    <w:p>
+      <w:pPr>
+        <w:jc w:val="center"/>
+      </w:pPr>
+    </w:p>
+    <w:p>
+      <w:pPr>
+        <w:jc w:val="center"/>
+      </w:pPr>
+      <w:r>
+        <w:rPr>
+          <w:noProof/>
+        </w:rPr>
+        <w:drawing>
+          <wp:inline distT="0" distB="0" distL="0" distR="0" wp14:anchorId="3B3C9B23" wp14:editId="3DE9F4A3">
+            <wp:extent cx="5943600" cy="4582795"/>
+            <wp:effectExtent l="0" t="0" r="0" b="1905"/>
+            <wp:docPr id="1" name="Picture 1"/>
+            <wp:cNvGraphicFramePr>
+              <a:graphicFrameLocks xmlns:a="http://schemas.openxmlformats.org/drawingml/2006/main" noChangeAspect="1"/>
+            </wp:cNvGraphicFramePr>
+            <a:graphic xmlns:a="http://schemas.openxmlformats.org/drawingml/2006/main">
+              <a:graphicData uri="http://schemas.openxmlformats.org/drawingml/2006/picture">
+                <pic:pic xmlns:pic="http://schemas.openxmlformats.org/drawingml/2006/picture">
+                  <pic:nvPicPr>
+                    <pic:cNvPr id="1" name="Picture 1"/>
+                    <pic:cNvPicPr/>
+                  </pic:nvPicPr>
+                  <pic:blipFill>
+                    <a:blip r:embed="rId12" cstate="print">
+                      <a:extLst>
+                        <a:ext uri="{28A0092B-C50C-407E-A947-70E740481C1C}">
+                          <a14:useLocalDpi xmlns:a14="http://schemas.microsoft.com/office/drawing/2010/main" val="0"/>
+                        </a:ext>
+                      </a:extLst>
+                    </a:blip>
+                    <a:stretch>
+                      <a:fillRect/>
+                    </a:stretch>
+                  </pic:blipFill>
+                  <pic:spPr>
+                    <a:xfrm>
+                      <a:off x="0" y="0"/>
+                      <a:ext cx="5943600" cy="4582795"/>
+                    </a:xfrm>
+                    <a:prstGeom prst="rect">
+                      <a:avLst/>
+                    </a:prstGeom>
+                  </pic:spPr>
+                </pic:pic>
+              </a:graphicData>
+            </a:graphic>
+          </wp:inline>
+        </w:drawing>
+      </w:r>
+    </w:p>
     <w:sectPr>
-      <w:footerReference w:type="even" r:id="rId12"/>
-      <w:footerReference w:type="default" r:id="rId13"/>
+      <w:footerReference w:type="even" r:id="rId13"/>
+      <w:footerReference w:type="default" r:id="rId14"/>
       <w:pgSz w:w="12240" w:h="15840"/>
       <w:pgMar w:top="1440" w:right="1440" w:bottom="1440" w:left="1440" w:header="720" w:footer="720" w:gutter="0"/>
       <w:cols w:space="720"/>
@@ -2618,7 +5026,7 @@
           <w:sz w:val="16"/>
           <w:szCs w:val="16"/>
         </w:rPr>
-        <w:t xml:space="preserve"> “I</w:t>
+        <w:t xml:space="preserve"> “In Tab-seq protocol, 5hmC is first protected with a glucose moiety that allows selective interaction and subsequent oxidation of 5mC with the Tet proteins. The oxidized genomic DNA is then treated with bisulfite, where 5hmC remains unchanged and is read as a cytosine, while 5mC and unmethylated cytosines are deaminated to uracil and read as </w:t>
       </w:r>
       <w:r>
         <w:rPr>
@@ -2626,7 +5034,7 @@
           <w:sz w:val="16"/>
           <w:szCs w:val="16"/>
         </w:rPr>
-        <w:t xml:space="preserve">n </w:t>
+        <w:t>thymidine</w:t>
       </w:r>
       <w:r>
         <w:rPr>
@@ -2634,109 +5042,8 @@
           <w:sz w:val="16"/>
           <w:szCs w:val="16"/>
         </w:rPr>
-        <w:t>Tab-seq</w:t>
-      </w:r>
-      <w:r>
-        <w:rPr>
-          <w:rFonts w:ascii="Helvetica" w:hAnsi="Helvetica"/>
-          <w:sz w:val="16"/>
-          <w:szCs w:val="16"/>
-        </w:rPr>
-        <w:t xml:space="preserve"> protocol, 5hmC is first protected with a glucose moiety that allows selective interaction and subsequent oxidation of 5mC with the Tet proteins. The oxidized genomic DNA is then treated with bisulfite, where 5hmC remains unchanged and is read as a cytosine, while 5mC and unmethylated cytosines are deaminated to uracil and read as </w:t>
-      </w:r>
-      <w:proofErr w:type="spellStart"/>
-      <w:r>
-        <w:rPr>
-          <w:rFonts w:ascii="Helvetica" w:hAnsi="Helvetica"/>
-          <w:sz w:val="16"/>
-          <w:szCs w:val="16"/>
-        </w:rPr>
-        <w:t>thymidines</w:t>
-      </w:r>
-      <w:proofErr w:type="spellEnd"/>
-      <w:r>
-        <w:rPr>
-          <w:rFonts w:ascii="Helvetica" w:hAnsi="Helvetica"/>
-          <w:sz w:val="16"/>
-          <w:szCs w:val="16"/>
-        </w:rPr>
-        <w:t xml:space="preserve"> upon sequencing. Deep sequencing of TAB-treated DNA compared with untreated DNA provides accurate representation of 5hmC localization in the genome.</w:t>
-      </w:r>
-      <w:r>
-        <w:rPr>
-          <w:rFonts w:ascii="Helvetica" w:hAnsi="Helvetica"/>
-          <w:sz w:val="16"/>
-          <w:szCs w:val="16"/>
-        </w:rPr>
-        <w:t xml:space="preserve">” From </w:t>
-      </w:r>
-      <w:r>
-        <w:rPr>
-          <w:rFonts w:ascii="Helvetica" w:hAnsi="Helvetica"/>
-          <w:sz w:val="16"/>
-          <w:szCs w:val="16"/>
-        </w:rPr>
-        <w:t>https://www.illumina.com/science/sequencing-method-explorer/kits-and-arrays</w:t>
-      </w:r>
-    </w:p>
-  </w:footnote>
-  <w:footnote w:id="2">
-    <w:p>
-      <w:pPr>
-        <w:pStyle w:val="NormalWeb"/>
-        <w:spacing w:before="0" w:beforeAutospacing="0" w:after="0" w:afterAutospacing="0"/>
-        <w:rPr>
-          <w:rFonts w:ascii="Helvetica" w:hAnsi="Helvetica"/>
-          <w:sz w:val="16"/>
-          <w:szCs w:val="16"/>
-        </w:rPr>
-      </w:pPr>
-      <w:r>
-        <w:rPr>
-          <w:rStyle w:val="FootnoteReference"/>
-          <w:rFonts w:ascii="Helvetica" w:hAnsi="Helvetica"/>
-          <w:sz w:val="16"/>
-          <w:szCs w:val="16"/>
-        </w:rPr>
-        <w:footnoteRef/>
-      </w:r>
-      <w:r>
-        <w:rPr>
-          <w:rFonts w:ascii="Helvetica" w:hAnsi="Helvetica"/>
-          <w:sz w:val="16"/>
-          <w:szCs w:val="16"/>
-        </w:rPr>
-        <w:t xml:space="preserve"> </w:t>
-      </w:r>
-      <w:r>
-        <w:rPr>
-          <w:rFonts w:ascii="Helvetica" w:hAnsi="Helvetica"/>
-          <w:sz w:val="16"/>
-          <w:szCs w:val="16"/>
-        </w:rPr>
-        <w:t>“</w:t>
-      </w:r>
-      <w:r>
-        <w:rPr>
-          <w:rFonts w:ascii="Helvetica" w:hAnsi="Helvetica"/>
-          <w:sz w:val="16"/>
-          <w:szCs w:val="16"/>
-        </w:rPr>
-        <w:t>Linking the Epigenome to the Genome: Correlation of Different Features to DNA Methylation of CpG Islands</w:t>
-      </w:r>
-      <w:r>
-        <w:rPr>
-          <w:rFonts w:ascii="Helvetica" w:hAnsi="Helvetica"/>
-          <w:sz w:val="16"/>
-          <w:szCs w:val="16"/>
-        </w:rPr>
-        <w:t>”: paragraph: Feature</w:t>
-      </w:r>
-    </w:p>
-    <w:p>
-      <w:pPr>
-        <w:pStyle w:val="FootnoteText"/>
-      </w:pPr>
+        <w:t xml:space="preserve"> upon sequencing. Deep sequencing of TAB-treated DNA compared with untreated DNA provides accurate representation of 5hmC localization in the genome.” From https://www.illumina.com/science/sequencing-method-explorer/kits-and-arrays</w:t>
+      </w:r>
     </w:p>
   </w:footnote>
 </w:footnotes>
@@ -2745,6 +5052,92 @@
 <file path=word/numbering.xml><?xml version="1.0" encoding="utf-8"?>
 <w:numbering xmlns:wpc="http://schemas.microsoft.com/office/word/2010/wordprocessingCanvas" xmlns:cx="http://schemas.microsoft.com/office/drawing/2014/chartex" xmlns:cx1="http://schemas.microsoft.com/office/drawing/2015/9/8/chartex" xmlns:cx2="http://schemas.microsoft.com/office/drawing/2015/10/21/chartex" xmlns:cx3="http://schemas.microsoft.com/office/drawing/2016/5/9/chartex" xmlns:cx4="http://schemas.microsoft.com/office/drawing/2016/5/10/chartex" xmlns:cx5="http://schemas.microsoft.com/office/drawing/2016/5/11/chartex" xmlns:cx6="http://schemas.microsoft.com/office/drawing/2016/5/12/chartex" xmlns:cx7="http://schemas.microsoft.com/office/drawing/2016/5/13/chartex" xmlns:cx8="http://schemas.microsoft.com/office/drawing/2016/5/14/chartex" xmlns:mc="http://schemas.openxmlformats.org/markup-compatibility/2006" xmlns:aink="http://schemas.microsoft.com/office/drawing/2016/ink" xmlns:am3d="http://schemas.microsoft.com/office/drawing/2017/model3d" xmlns:o="urn:schemas-microsoft-com:office:office" xmlns:r="http://schemas.openxmlformats.org/officeDocument/2006/relationships" xmlns:m="http://schemas.openxmlformats.org/officeDocument/2006/math" xmlns:v="urn:schemas-microsoft-com:vml" xmlns:wp14="http://schemas.microsoft.com/office/word/2010/wordprocessingDrawing" xmlns:wp="http://schemas.openxmlformats.org/drawingml/2006/wordprocessingDrawing" xmlns:w10="urn:schemas-microsoft-com:office:word" xmlns:w="http://schemas.openxmlformats.org/wordprocessingml/2006/main" xmlns:w14="http://schemas.microsoft.com/office/word/2010/wordml" xmlns:w15="http://schemas.microsoft.com/office/word/2012/wordml" xmlns:w16cex="http://schemas.microsoft.com/office/word/2018/wordml/cex" xmlns:w16cid="http://schemas.microsoft.com/office/word/2016/wordml/cid" xmlns:w16="http://schemas.microsoft.com/office/word/2018/wordml" xmlns:w16sdtdh="http://schemas.microsoft.com/office/word/2020/wordml/sdtdatahash" xmlns:w16se="http://schemas.microsoft.com/office/word/2015/wordml/symex" xmlns:wpg="http://schemas.microsoft.com/office/word/2010/wordprocessingGroup" xmlns:wpi="http://schemas.microsoft.com/office/word/2010/wordprocessingInk" xmlns:wne="http://schemas.microsoft.com/office/word/2006/wordml" xmlns:wps="http://schemas.microsoft.com/office/word/2010/wordprocessingShape" mc:Ignorable="w14 w15 w16se w16cid w16 w16cex w16sdtdh wp14">
   <w:abstractNum w:abstractNumId="0" w15:restartNumberingAfterBreak="0">
+    <w:nsid w:val="1B76426F"/>
+    <w:multiLevelType w:val="hybridMultilevel"/>
+    <w:tmpl w:val="9D740F40"/>
+    <w:lvl w:ilvl="0" w:tplc="0409000F">
+      <w:start w:val="1"/>
+      <w:numFmt w:val="decimal"/>
+      <w:lvlText w:val="%1."/>
+      <w:lvlJc w:val="left"/>
+      <w:pPr>
+        <w:ind w:left="720" w:hanging="360"/>
+      </w:pPr>
+    </w:lvl>
+    <w:lvl w:ilvl="1" w:tplc="04090019" w:tentative="1">
+      <w:start w:val="1"/>
+      <w:numFmt w:val="lowerLetter"/>
+      <w:lvlText w:val="%2."/>
+      <w:lvlJc w:val="left"/>
+      <w:pPr>
+        <w:ind w:left="1440" w:hanging="360"/>
+      </w:pPr>
+    </w:lvl>
+    <w:lvl w:ilvl="2" w:tplc="0409001B" w:tentative="1">
+      <w:start w:val="1"/>
+      <w:numFmt w:val="lowerRoman"/>
+      <w:lvlText w:val="%3."/>
+      <w:lvlJc w:val="right"/>
+      <w:pPr>
+        <w:ind w:left="2160" w:hanging="180"/>
+      </w:pPr>
+    </w:lvl>
+    <w:lvl w:ilvl="3" w:tplc="0409000F" w:tentative="1">
+      <w:start w:val="1"/>
+      <w:numFmt w:val="decimal"/>
+      <w:lvlText w:val="%4."/>
+      <w:lvlJc w:val="left"/>
+      <w:pPr>
+        <w:ind w:left="2880" w:hanging="360"/>
+      </w:pPr>
+    </w:lvl>
+    <w:lvl w:ilvl="4" w:tplc="04090019" w:tentative="1">
+      <w:start w:val="1"/>
+      <w:numFmt w:val="lowerLetter"/>
+      <w:lvlText w:val="%5."/>
+      <w:lvlJc w:val="left"/>
+      <w:pPr>
+        <w:ind w:left="3600" w:hanging="360"/>
+      </w:pPr>
+    </w:lvl>
+    <w:lvl w:ilvl="5" w:tplc="0409001B" w:tentative="1">
+      <w:start w:val="1"/>
+      <w:numFmt w:val="lowerRoman"/>
+      <w:lvlText w:val="%6."/>
+      <w:lvlJc w:val="right"/>
+      <w:pPr>
+        <w:ind w:left="4320" w:hanging="180"/>
+      </w:pPr>
+    </w:lvl>
+    <w:lvl w:ilvl="6" w:tplc="0409000F" w:tentative="1">
+      <w:start w:val="1"/>
+      <w:numFmt w:val="decimal"/>
+      <w:lvlText w:val="%7."/>
+      <w:lvlJc w:val="left"/>
+      <w:pPr>
+        <w:ind w:left="5040" w:hanging="360"/>
+      </w:pPr>
+    </w:lvl>
+    <w:lvl w:ilvl="7" w:tplc="04090019" w:tentative="1">
+      <w:start w:val="1"/>
+      <w:numFmt w:val="lowerLetter"/>
+      <w:lvlText w:val="%8."/>
+      <w:lvlJc w:val="left"/>
+      <w:pPr>
+        <w:ind w:left="5760" w:hanging="360"/>
+      </w:pPr>
+    </w:lvl>
+    <w:lvl w:ilvl="8" w:tplc="0409001B" w:tentative="1">
+      <w:start w:val="1"/>
+      <w:numFmt w:val="lowerRoman"/>
+      <w:lvlText w:val="%9."/>
+      <w:lvlJc w:val="right"/>
+      <w:pPr>
+        <w:ind w:left="6480" w:hanging="180"/>
+      </w:pPr>
+    </w:lvl>
+  </w:abstractNum>
+  <w:abstractNum w:abstractNumId="1" w15:restartNumberingAfterBreak="0">
     <w:nsid w:val="671B55FC"/>
     <w:multiLevelType w:val="hybridMultilevel"/>
     <w:tmpl w:val="644C19AE"/>
@@ -2857,8 +5250,103 @@
       </w:rPr>
     </w:lvl>
   </w:abstractNum>
+  <w:abstractNum w:abstractNumId="2" w15:restartNumberingAfterBreak="0">
+    <w:nsid w:val="6EDA5FF3"/>
+    <w:multiLevelType w:val="hybridMultilevel"/>
+    <w:tmpl w:val="869467D0"/>
+    <w:lvl w:ilvl="0" w:tplc="04090011">
+      <w:start w:val="1"/>
+      <w:numFmt w:val="decimal"/>
+      <w:lvlText w:val="%1)"/>
+      <w:lvlJc w:val="left"/>
+      <w:pPr>
+        <w:ind w:left="360" w:hanging="360"/>
+      </w:pPr>
+      <w:rPr>
+        <w:rFonts w:hint="default"/>
+      </w:rPr>
+    </w:lvl>
+    <w:lvl w:ilvl="1" w:tplc="04090019" w:tentative="1">
+      <w:start w:val="1"/>
+      <w:numFmt w:val="lowerLetter"/>
+      <w:lvlText w:val="%2."/>
+      <w:lvlJc w:val="left"/>
+      <w:pPr>
+        <w:ind w:left="1080" w:hanging="360"/>
+      </w:pPr>
+    </w:lvl>
+    <w:lvl w:ilvl="2" w:tplc="0409001B" w:tentative="1">
+      <w:start w:val="1"/>
+      <w:numFmt w:val="lowerRoman"/>
+      <w:lvlText w:val="%3."/>
+      <w:lvlJc w:val="right"/>
+      <w:pPr>
+        <w:ind w:left="1800" w:hanging="180"/>
+      </w:pPr>
+    </w:lvl>
+    <w:lvl w:ilvl="3" w:tplc="0409000F" w:tentative="1">
+      <w:start w:val="1"/>
+      <w:numFmt w:val="decimal"/>
+      <w:lvlText w:val="%4."/>
+      <w:lvlJc w:val="left"/>
+      <w:pPr>
+        <w:ind w:left="2520" w:hanging="360"/>
+      </w:pPr>
+    </w:lvl>
+    <w:lvl w:ilvl="4" w:tplc="04090019" w:tentative="1">
+      <w:start w:val="1"/>
+      <w:numFmt w:val="lowerLetter"/>
+      <w:lvlText w:val="%5."/>
+      <w:lvlJc w:val="left"/>
+      <w:pPr>
+        <w:ind w:left="3240" w:hanging="360"/>
+      </w:pPr>
+    </w:lvl>
+    <w:lvl w:ilvl="5" w:tplc="0409001B" w:tentative="1">
+      <w:start w:val="1"/>
+      <w:numFmt w:val="lowerRoman"/>
+      <w:lvlText w:val="%6."/>
+      <w:lvlJc w:val="right"/>
+      <w:pPr>
+        <w:ind w:left="3960" w:hanging="180"/>
+      </w:pPr>
+    </w:lvl>
+    <w:lvl w:ilvl="6" w:tplc="0409000F" w:tentative="1">
+      <w:start w:val="1"/>
+      <w:numFmt w:val="decimal"/>
+      <w:lvlText w:val="%7."/>
+      <w:lvlJc w:val="left"/>
+      <w:pPr>
+        <w:ind w:left="4680" w:hanging="360"/>
+      </w:pPr>
+    </w:lvl>
+    <w:lvl w:ilvl="7" w:tplc="04090019" w:tentative="1">
+      <w:start w:val="1"/>
+      <w:numFmt w:val="lowerLetter"/>
+      <w:lvlText w:val="%8."/>
+      <w:lvlJc w:val="left"/>
+      <w:pPr>
+        <w:ind w:left="5400" w:hanging="360"/>
+      </w:pPr>
+    </w:lvl>
+    <w:lvl w:ilvl="8" w:tplc="0409001B" w:tentative="1">
+      <w:start w:val="1"/>
+      <w:numFmt w:val="lowerRoman"/>
+      <w:lvlText w:val="%9."/>
+      <w:lvlJc w:val="right"/>
+      <w:pPr>
+        <w:ind w:left="6120" w:hanging="180"/>
+      </w:pPr>
+    </w:lvl>
+  </w:abstractNum>
   <w:num w:numId="1">
+    <w:abstractNumId w:val="1"/>
+  </w:num>
+  <w:num w:numId="2">
     <w:abstractNumId w:val="0"/>
+  </w:num>
+  <w:num w:numId="3">
+    <w:abstractNumId w:val="2"/>
   </w:num>
   <w:numIdMacAtCleanup w:val="1"/>
 </w:numbering>

</xml_diff>

<commit_message>
Add images for slides
</commit_message>
<xml_diff>
--- a/Module7_Aging/case_study/Case Study-Aging.docx
+++ b/Module7_Aging/case_study/Case Study-Aging.docx
@@ -304,7 +304,41 @@
           <w:sz w:val="18"/>
           <w:szCs w:val="18"/>
         </w:rPr>
-        <w:t xml:space="preserve"> has unique function compared to CpG methylation, </w:t>
+        <w:t xml:space="preserve"> has </w:t>
+      </w:r>
+      <w:proofErr w:type="gramStart"/>
+      <w:r>
+        <w:rPr>
+          <w:rFonts w:ascii="Helvetica" w:hAnsi="Helvetica"/>
+          <w:sz w:val="18"/>
+          <w:szCs w:val="18"/>
+        </w:rPr>
+        <w:t>a</w:t>
+      </w:r>
+      <w:r>
+        <w:rPr>
+          <w:rFonts w:ascii="Helvetica" w:hAnsi="Helvetica"/>
+          <w:sz w:val="18"/>
+          <w:szCs w:val="18"/>
+        </w:rPr>
+        <w:t>n</w:t>
+      </w:r>
+      <w:proofErr w:type="gramEnd"/>
+      <w:r>
+        <w:rPr>
+          <w:rFonts w:ascii="Helvetica" w:hAnsi="Helvetica"/>
+          <w:sz w:val="18"/>
+          <w:szCs w:val="18"/>
+        </w:rPr>
+        <w:t xml:space="preserve"> </w:t>
+      </w:r>
+      <w:r>
+        <w:rPr>
+          <w:rFonts w:ascii="Helvetica" w:hAnsi="Helvetica"/>
+          <w:sz w:val="18"/>
+          <w:szCs w:val="18"/>
+        </w:rPr>
+        <w:t xml:space="preserve">unique function compared to CpG methylation, </w:t>
       </w:r>
       <w:r>
         <w:rPr>
@@ -328,7 +362,23 @@
           <w:sz w:val="18"/>
           <w:szCs w:val="18"/>
         </w:rPr>
-        <w:t>is particularly enriched in the brain and is altered in AD.</w:t>
+        <w:t xml:space="preserve">is particularly enriched in the brain and </w:t>
+      </w:r>
+      <w:r>
+        <w:rPr>
+          <w:rFonts w:ascii="Helvetica" w:hAnsi="Helvetica"/>
+          <w:sz w:val="18"/>
+          <w:szCs w:val="18"/>
+        </w:rPr>
+        <w:t xml:space="preserve">it </w:t>
+      </w:r>
+      <w:r>
+        <w:rPr>
+          <w:rFonts w:ascii="Helvetica" w:hAnsi="Helvetica"/>
+          <w:sz w:val="18"/>
+          <w:szCs w:val="18"/>
+        </w:rPr>
+        <w:t>is altered in AD.</w:t>
       </w:r>
     </w:p>
     <w:p>
@@ -547,7 +597,23 @@
           <w:sz w:val="18"/>
           <w:szCs w:val="18"/>
         </w:rPr>
-        <w:t xml:space="preserve"> which could be used to monitor neurological diseases related to aging.</w:t>
+        <w:t xml:space="preserve"> which could be used to monitor </w:t>
+      </w:r>
+      <w:r>
+        <w:rPr>
+          <w:rFonts w:ascii="Helvetica" w:hAnsi="Helvetica"/>
+          <w:sz w:val="18"/>
+          <w:szCs w:val="18"/>
+        </w:rPr>
+        <w:t xml:space="preserve">older people and help to detect </w:t>
+      </w:r>
+      <w:r>
+        <w:rPr>
+          <w:rFonts w:ascii="Helvetica" w:hAnsi="Helvetica"/>
+          <w:sz w:val="18"/>
+          <w:szCs w:val="18"/>
+        </w:rPr>
+        <w:t>neurological diseases related to aging.</w:t>
       </w:r>
     </w:p>
     <w:p>
@@ -642,7 +708,23 @@
           <w:sz w:val="18"/>
           <w:szCs w:val="18"/>
         </w:rPr>
-        <w:t xml:space="preserve">We will construct the epigenetic clock estimating the age of the brain in two-steps: 1) we will identify surrogate biomarkers of physiological risk factors and stress factors associated with aging in a cohort of individuals and construct a phenotypic age score, 2) we will combine CpG sites of genomic data to predict the phenotypic </w:t>
+        <w:t>We will construct the epigenetic clock estimating the age of the brain in two-steps: 1) we will identify surrogate biomarkers of physiological risk factors and stress factors associated with aging in a cohort of individuals and construct a phenotypic age score</w:t>
+      </w:r>
+      <w:r>
+        <w:rPr>
+          <w:rFonts w:ascii="Helvetica" w:hAnsi="Helvetica" w:cstheme="minorHAnsi"/>
+          <w:sz w:val="18"/>
+          <w:szCs w:val="18"/>
+        </w:rPr>
+        <w:t xml:space="preserve"> and</w:t>
+      </w:r>
+      <w:r>
+        <w:rPr>
+          <w:rFonts w:ascii="Helvetica" w:hAnsi="Helvetica" w:cstheme="minorHAnsi"/>
+          <w:sz w:val="18"/>
+          <w:szCs w:val="18"/>
+        </w:rPr>
+        <w:t xml:space="preserve"> 2) we will combine CpG sites of genomic data to predict the phenotypic </w:t>
       </w:r>
       <w:r>
         <w:rPr>
@@ -771,7 +853,23 @@
           <w:sz w:val="18"/>
           <w:szCs w:val="18"/>
         </w:rPr>
-        <w:t>smoker,</w:t>
+        <w:t>smoker</w:t>
+      </w:r>
+      <w:r>
+        <w:rPr>
+          <w:rFonts w:ascii="Helvetica" w:hAnsi="Helvetica" w:cstheme="minorHAnsi"/>
+          <w:sz w:val="18"/>
+          <w:szCs w:val="18"/>
+        </w:rPr>
+        <w:t>s</w:t>
+      </w:r>
+      <w:r>
+        <w:rPr>
+          <w:rFonts w:ascii="Helvetica" w:hAnsi="Helvetica" w:cstheme="minorHAnsi"/>
+          <w:sz w:val="18"/>
+          <w:szCs w:val="18"/>
+        </w:rPr>
+        <w:t>,</w:t>
       </w:r>
       <w:r>
         <w:rPr>
@@ -980,6 +1078,31 @@
           <w:szCs w:val="18"/>
         </w:rPr>
         <w:t xml:space="preserve"> (see table 1)</w:t>
+      </w:r>
+      <w:r>
+        <w:rPr>
+          <w:rFonts w:ascii="Helvetica" w:hAnsi="Helvetica" w:cstheme="minorHAnsi"/>
+          <w:sz w:val="18"/>
+          <w:szCs w:val="18"/>
+        </w:rPr>
+        <w:t>.</w:t>
+      </w:r>
+      <w:r>
+        <w:rPr>
+          <w:rFonts w:ascii="Helvetica" w:hAnsi="Helvetica" w:cstheme="minorHAnsi"/>
+          <w:sz w:val="18"/>
+          <w:szCs w:val="18"/>
+        </w:rPr>
+        <w:t xml:space="preserve"> We will then use a profiling array covering CpG islands, genes and enhancers to extract genomic features from this population</w:t>
+      </w:r>
+      <w:r>
+        <w:rPr>
+          <w:rStyle w:val="FootnoteReference"/>
+          <w:rFonts w:ascii="Helvetica" w:hAnsi="Helvetica" w:cstheme="minorHAnsi"/>
+          <w:sz w:val="18"/>
+          <w:szCs w:val="18"/>
+        </w:rPr>
+        <w:footnoteReference w:id="1"/>
       </w:r>
       <w:r>
         <w:rPr>
@@ -1054,7 +1177,39 @@
           <w:sz w:val="18"/>
           <w:szCs w:val="18"/>
         </w:rPr>
-        <w:t xml:space="preserve"> predictions from the research literature when applicable (see feature list). Machine learning models with more parameters tend to overfit, which lead to a reduce prediction power on unseen data points. One technique to address this issue is to perform recursive feature selection using a beam search algorithm: performing k-fold cross-validation followed by a selection of the top features sets with highest evaluation metric scores. DNA </w:t>
+        <w:t xml:space="preserve"> predictions from the research literature when applicable (see feature list). Machine learning models with more parameters tend to overfit, which lead</w:t>
+      </w:r>
+      <w:r>
+        <w:rPr>
+          <w:rFonts w:ascii="Helvetica" w:hAnsi="Helvetica" w:cstheme="minorHAnsi"/>
+          <w:sz w:val="18"/>
+          <w:szCs w:val="18"/>
+        </w:rPr>
+        <w:t>s</w:t>
+      </w:r>
+      <w:r>
+        <w:rPr>
+          <w:rFonts w:ascii="Helvetica" w:hAnsi="Helvetica" w:cstheme="minorHAnsi"/>
+          <w:sz w:val="18"/>
+          <w:szCs w:val="18"/>
+        </w:rPr>
+        <w:t xml:space="preserve"> to a </w:t>
+      </w:r>
+      <w:r>
+        <w:rPr>
+          <w:rFonts w:ascii="Helvetica" w:hAnsi="Helvetica" w:cstheme="minorHAnsi"/>
+          <w:sz w:val="18"/>
+          <w:szCs w:val="18"/>
+        </w:rPr>
+        <w:t>decreased</w:t>
+      </w:r>
+      <w:r>
+        <w:rPr>
+          <w:rFonts w:ascii="Helvetica" w:hAnsi="Helvetica" w:cstheme="minorHAnsi"/>
+          <w:sz w:val="18"/>
+          <w:szCs w:val="18"/>
+        </w:rPr>
+        <w:t xml:space="preserve"> prediction power on unseen data points. One technique to address this issue is to perform recursive feature selection using a beam search algorithm: performing k-fold cross-validation followed by a selection of the top features with highest evaluation metric scores. DNA </w:t>
       </w:r>
       <w:proofErr w:type="spellStart"/>
       <w:r>
@@ -1128,6 +1283,46 @@
           <w:sz w:val="18"/>
           <w:szCs w:val="18"/>
         </w:rPr>
+        <w:t xml:space="preserve">Now genome-wide studies </w:t>
+      </w:r>
+      <w:r>
+        <w:rPr>
+          <w:rFonts w:ascii="Helvetica" w:hAnsi="Helvetica" w:cstheme="minorHAnsi"/>
+          <w:sz w:val="18"/>
+          <w:szCs w:val="18"/>
+        </w:rPr>
+        <w:t xml:space="preserve">represent a significant </w:t>
+      </w:r>
+      <w:r>
+        <w:rPr>
+          <w:rFonts w:ascii="Helvetica" w:hAnsi="Helvetica" w:cstheme="minorHAnsi"/>
+          <w:sz w:val="18"/>
+          <w:szCs w:val="18"/>
+        </w:rPr>
+        <w:t xml:space="preserve">cost </w:t>
+      </w:r>
+      <w:r>
+        <w:rPr>
+          <w:rFonts w:ascii="Helvetica" w:hAnsi="Helvetica" w:cstheme="minorHAnsi"/>
+          <w:sz w:val="18"/>
+          <w:szCs w:val="18"/>
+        </w:rPr>
+        <w:t xml:space="preserve">in time and financially, </w:t>
+      </w:r>
+      <w:r>
+        <w:rPr>
+          <w:rFonts w:ascii="Helvetica" w:hAnsi="Helvetica" w:cstheme="minorHAnsi"/>
+          <w:sz w:val="18"/>
+          <w:szCs w:val="18"/>
+        </w:rPr>
+        <w:t xml:space="preserve">and </w:t>
+      </w:r>
+      <w:r>
+        <w:rPr>
+          <w:rFonts w:ascii="Helvetica" w:hAnsi="Helvetica" w:cstheme="minorHAnsi"/>
+          <w:sz w:val="18"/>
+          <w:szCs w:val="18"/>
+        </w:rPr>
         <w:t>Tab-Seq</w:t>
       </w:r>
       <w:r>
@@ -1136,15 +1331,15 @@
           <w:sz w:val="18"/>
           <w:szCs w:val="18"/>
         </w:rPr>
-        <w:t xml:space="preserve"> which</w:t>
-      </w:r>
-      <w:r>
-        <w:rPr>
-          <w:rFonts w:ascii="Helvetica" w:hAnsi="Helvetica" w:cstheme="minorHAnsi"/>
-          <w:sz w:val="18"/>
-          <w:szCs w:val="18"/>
-        </w:rPr>
-        <w:t xml:space="preserve"> is a method that uses bisulfite conversion and Tet proteins to study 5hmC</w:t>
+        <w:t xml:space="preserve"> </w:t>
+      </w:r>
+      <w:r>
+        <w:rPr>
+          <w:rFonts w:ascii="Helvetica" w:hAnsi="Helvetica" w:cstheme="minorHAnsi"/>
+          <w:sz w:val="18"/>
+          <w:szCs w:val="18"/>
+        </w:rPr>
+        <w:t>is a method that uses bisulfite conversion and Tet proteins to study 5hmC</w:t>
       </w:r>
       <w:r>
         <w:rPr>
@@ -1153,7 +1348,7 @@
           <w:sz w:val="18"/>
           <w:szCs w:val="18"/>
         </w:rPr>
-        <w:footnoteReference w:id="1"/>
+        <w:footnoteReference w:id="2"/>
       </w:r>
       <w:r>
         <w:rPr>
@@ -1169,7 +1364,15 @@
           <w:sz w:val="18"/>
           <w:szCs w:val="18"/>
         </w:rPr>
-        <w:t xml:space="preserve">We will use </w:t>
+        <w:t xml:space="preserve">For these reasons, we may not recruit people for the study but </w:t>
+      </w:r>
+      <w:r>
+        <w:rPr>
+          <w:rFonts w:ascii="Helvetica" w:hAnsi="Helvetica" w:cstheme="minorHAnsi"/>
+          <w:sz w:val="18"/>
+          <w:szCs w:val="18"/>
+        </w:rPr>
+        <w:t xml:space="preserve">use </w:t>
       </w:r>
       <w:r>
         <w:rPr>
@@ -1211,23 +1414,7 @@
           <w:sz w:val="18"/>
           <w:szCs w:val="18"/>
         </w:rPr>
-        <w:t xml:space="preserve"> et al. 2015) </w:t>
-      </w:r>
-      <w:r>
-        <w:rPr>
-          <w:rFonts w:ascii="Helvetica" w:hAnsi="Helvetica" w:cstheme="minorHAnsi"/>
-          <w:sz w:val="18"/>
-          <w:szCs w:val="18"/>
-        </w:rPr>
-        <w:t>could</w:t>
-      </w:r>
-      <w:r>
-        <w:rPr>
-          <w:rFonts w:ascii="Helvetica" w:hAnsi="Helvetica" w:cstheme="minorHAnsi"/>
-          <w:sz w:val="18"/>
-          <w:szCs w:val="18"/>
-        </w:rPr>
-        <w:t xml:space="preserve"> be used for training and testing our </w:t>
+        <w:t xml:space="preserve"> et al. 2015 for training and testing our </w:t>
       </w:r>
       <w:r>
         <w:rPr>
@@ -1483,7 +1670,16 @@
           <w:sz w:val="18"/>
           <w:szCs w:val="18"/>
         </w:rPr>
-        <w:t xml:space="preserve"> 5-hmC is an intermediate molecular state in the demethylation pathway, and in TAB-seq the majority of CpG sites exhibit a unimodal distribution of CCRs peaking at 0.18.  </w:t>
+        <w:t xml:space="preserve"> 5-hmC is an intermediate molecular state in the </w:t>
+      </w:r>
+      <w:r>
+        <w:rPr>
+          <w:rFonts w:ascii="Helvetica" w:hAnsi="Helvetica" w:cstheme="minorHAnsi"/>
+          <w:sz w:val="18"/>
+          <w:szCs w:val="18"/>
+        </w:rPr>
+        <w:lastRenderedPageBreak/>
+        <w:t xml:space="preserve">demethylation pathway, and in TAB-seq the majority of CpG sites exhibit a unimodal distribution of CCRs peaking at 0.18.  </w:t>
       </w:r>
       <w:r>
         <w:rPr>
@@ -1574,57 +1770,6 @@
           <w:szCs w:val="18"/>
         </w:rPr>
       </w:pPr>
-    </w:p>
-    <w:p>
-      <w:pPr>
-        <w:pStyle w:val="NoSpacing"/>
-        <w:jc w:val="both"/>
-        <w:rPr>
-          <w:rFonts w:ascii="Helvetica" w:hAnsi="Helvetica" w:cstheme="minorHAnsi"/>
-          <w:sz w:val="18"/>
-          <w:szCs w:val="18"/>
-        </w:rPr>
-      </w:pPr>
-      <w:r>
-        <w:rPr>
-          <w:rFonts w:ascii="Helvetica" w:hAnsi="Helvetica" w:cstheme="minorHAnsi"/>
-          <w:sz w:val="18"/>
-          <w:szCs w:val="18"/>
-        </w:rPr>
-        <w:t xml:space="preserve">We will train our models on H1 cells and test </w:t>
-      </w:r>
-      <w:r>
-        <w:rPr>
-          <w:rFonts w:ascii="Helvetica" w:hAnsi="Helvetica" w:cstheme="minorHAnsi"/>
-          <w:sz w:val="18"/>
-          <w:szCs w:val="18"/>
-        </w:rPr>
-        <w:t>their</w:t>
-      </w:r>
-      <w:r>
-        <w:rPr>
-          <w:rFonts w:ascii="Helvetica" w:hAnsi="Helvetica" w:cstheme="minorHAnsi"/>
-          <w:sz w:val="18"/>
-          <w:szCs w:val="18"/>
-        </w:rPr>
-        <w:t xml:space="preserve"> performance</w:t>
-      </w:r>
-      <w:r>
-        <w:rPr>
-          <w:rFonts w:ascii="Helvetica" w:hAnsi="Helvetica" w:cstheme="minorHAnsi"/>
-          <w:sz w:val="18"/>
-          <w:szCs w:val="18"/>
-        </w:rPr>
-        <w:t>s</w:t>
-      </w:r>
-      <w:r>
-        <w:rPr>
-          <w:rFonts w:ascii="Helvetica" w:hAnsi="Helvetica" w:cstheme="minorHAnsi"/>
-          <w:sz w:val="18"/>
-          <w:szCs w:val="18"/>
-        </w:rPr>
-        <w:t xml:space="preserve"> on NPC and vice-versa.</w:t>
-      </w:r>
     </w:p>
     <w:p>
       <w:pPr>
@@ -2157,7 +2302,16 @@
           <w:sz w:val="18"/>
           <w:szCs w:val="18"/>
         </w:rPr>
-        <w:t>xb</w:t>
+        <w:t>x</w:t>
+      </w:r>
+      <w:r>
+        <w:rPr>
+          <w:rFonts w:ascii="Helvetica" w:hAnsi="Helvetica"/>
+          <w:sz w:val="18"/>
+          <w:szCs w:val="18"/>
+          <w:vertAlign w:val="subscript"/>
+        </w:rPr>
+        <w:t>b</w:t>
       </w:r>
       <w:proofErr w:type="spellEnd"/>
       <w:r>
@@ -2182,7 +2336,47 @@
           <w:sz w:val="18"/>
           <w:szCs w:val="18"/>
         </w:rPr>
-        <w:t xml:space="preserve"> the linear combination of biomarkers from the fitted model (Table 1)</w:t>
+        <w:t xml:space="preserve"> the linear combination of biomarkers from the fitted model (</w:t>
+      </w:r>
+      <w:r>
+        <w:rPr>
+          <w:rFonts w:ascii="Helvetica" w:hAnsi="Helvetica"/>
+          <w:sz w:val="18"/>
+          <w:szCs w:val="18"/>
+        </w:rPr>
+        <w:t>the</w:t>
+      </w:r>
+      <w:r>
+        <w:rPr>
+          <w:rFonts w:ascii="Helvetica" w:hAnsi="Helvetica"/>
+          <w:sz w:val="18"/>
+          <w:szCs w:val="18"/>
+        </w:rPr>
+        <w:t xml:space="preserve"> phenotypic features </w:t>
+      </w:r>
+      <w:r>
+        <w:rPr>
+          <w:rFonts w:ascii="Helvetica" w:hAnsi="Helvetica"/>
+          <w:sz w:val="18"/>
+          <w:szCs w:val="18"/>
+        </w:rPr>
+        <w:t xml:space="preserve">set </w:t>
+      </w:r>
+      <w:r>
+        <w:rPr>
+          <w:rFonts w:ascii="Helvetica" w:hAnsi="Helvetica"/>
+          <w:sz w:val="18"/>
+          <w:szCs w:val="18"/>
+        </w:rPr>
+        <w:t>we will have identified</w:t>
+      </w:r>
+      <w:r>
+        <w:rPr>
+          <w:rFonts w:ascii="Helvetica" w:hAnsi="Helvetica"/>
+          <w:sz w:val="18"/>
+          <w:szCs w:val="18"/>
+        </w:rPr>
+        <w:t>)</w:t>
       </w:r>
     </w:p>
     <w:p>
@@ -2986,7 +3180,87 @@
           <w:sz w:val="18"/>
           <w:szCs w:val="18"/>
         </w:rPr>
-        <w:t>scores such as: regression coefficient, R^2,</w:t>
+        <w:t xml:space="preserve">scores such as: regression coefficient, </w:t>
+      </w:r>
+      <w:r>
+        <w:rPr>
+          <w:rFonts w:ascii="Helvetica" w:hAnsi="Helvetica" w:cstheme="minorHAnsi"/>
+          <w:sz w:val="18"/>
+          <w:szCs w:val="18"/>
+        </w:rPr>
+        <w:t xml:space="preserve">regression coefficient </w:t>
+      </w:r>
+      <w:r>
+        <w:rPr>
+          <w:rFonts w:ascii="Helvetica" w:hAnsi="Helvetica" w:cstheme="minorHAnsi"/>
+          <w:sz w:val="18"/>
+          <w:szCs w:val="18"/>
+        </w:rPr>
+        <w:t>R^2,</w:t>
+      </w:r>
+      <w:r>
+        <w:rPr>
+          <w:rFonts w:ascii="Helvetica" w:hAnsi="Helvetica" w:cstheme="minorHAnsi"/>
+          <w:sz w:val="18"/>
+          <w:szCs w:val="18"/>
+        </w:rPr>
+        <w:t xml:space="preserve"> p</w:t>
+      </w:r>
+      <w:r>
+        <w:rPr>
+          <w:rFonts w:ascii="Helvetica" w:hAnsi="Helvetica" w:cstheme="minorHAnsi"/>
+          <w:sz w:val="18"/>
+          <w:szCs w:val="18"/>
+        </w:rPr>
+        <w:t xml:space="preserve">-values, </w:t>
+      </w:r>
+      <w:r>
+        <w:rPr>
+          <w:rFonts w:ascii="Helvetica" w:hAnsi="Helvetica" w:cstheme="minorHAnsi"/>
+          <w:sz w:val="18"/>
+          <w:szCs w:val="18"/>
+        </w:rPr>
+        <w:t>M</w:t>
+      </w:r>
+      <w:r>
+        <w:rPr>
+          <w:rFonts w:ascii="Helvetica" w:hAnsi="Helvetica" w:cstheme="minorHAnsi"/>
+          <w:sz w:val="18"/>
+          <w:szCs w:val="18"/>
+        </w:rPr>
+        <w:t xml:space="preserve">ean Square Error, Mean Absolute Error, Mean Relative Error </w:t>
+      </w:r>
+      <w:r>
+        <w:rPr>
+          <w:rFonts w:ascii="Helvetica" w:hAnsi="Helvetica" w:cstheme="minorHAnsi"/>
+          <w:sz w:val="18"/>
+          <w:szCs w:val="18"/>
+        </w:rPr>
+        <w:t xml:space="preserve">and plot these </w:t>
+      </w:r>
+      <w:r>
+        <w:rPr>
+          <w:rFonts w:ascii="Helvetica" w:hAnsi="Helvetica" w:cstheme="minorHAnsi"/>
+          <w:sz w:val="18"/>
+          <w:szCs w:val="18"/>
+        </w:rPr>
+        <w:t>various metric</w:t>
+      </w:r>
+      <w:r>
+        <w:rPr>
+          <w:rFonts w:ascii="Helvetica" w:hAnsi="Helvetica" w:cstheme="minorHAnsi"/>
+          <w:sz w:val="18"/>
+          <w:szCs w:val="18"/>
+        </w:rPr>
+        <w:t>s</w:t>
+      </w:r>
+      <w:r>
+        <w:rPr>
+          <w:rFonts w:ascii="Helvetica" w:hAnsi="Helvetica" w:cstheme="minorHAnsi"/>
+          <w:sz w:val="18"/>
+          <w:szCs w:val="18"/>
+        </w:rPr>
+        <w:t>.</w:t>
       </w:r>
     </w:p>
     <w:p>
@@ -2999,62 +3273,6 @@
           <w:szCs w:val="18"/>
         </w:rPr>
       </w:pPr>
-      <w:r>
-        <w:rPr>
-          <w:rFonts w:ascii="Helvetica" w:hAnsi="Helvetica" w:cstheme="minorHAnsi"/>
-          <w:sz w:val="18"/>
-          <w:szCs w:val="18"/>
-        </w:rPr>
-        <w:t xml:space="preserve">P-values, </w:t>
-      </w:r>
-      <w:r>
-        <w:rPr>
-          <w:rFonts w:ascii="Helvetica" w:hAnsi="Helvetica" w:cstheme="minorHAnsi"/>
-          <w:sz w:val="18"/>
-          <w:szCs w:val="18"/>
-        </w:rPr>
-        <w:t>M</w:t>
-      </w:r>
-      <w:r>
-        <w:rPr>
-          <w:rFonts w:ascii="Helvetica" w:hAnsi="Helvetica" w:cstheme="minorHAnsi"/>
-          <w:sz w:val="18"/>
-          <w:szCs w:val="18"/>
-        </w:rPr>
-        <w:t xml:space="preserve">ean Square Error, Mean Absolute Error, Mean Relative Error </w:t>
-      </w:r>
-      <w:r>
-        <w:rPr>
-          <w:rFonts w:ascii="Helvetica" w:hAnsi="Helvetica" w:cstheme="minorHAnsi"/>
-          <w:sz w:val="18"/>
-          <w:szCs w:val="18"/>
-        </w:rPr>
-        <w:t xml:space="preserve">and plot these </w:t>
-      </w:r>
-      <w:r>
-        <w:rPr>
-          <w:rFonts w:ascii="Helvetica" w:hAnsi="Helvetica" w:cstheme="minorHAnsi"/>
-          <w:sz w:val="18"/>
-          <w:szCs w:val="18"/>
-        </w:rPr>
-        <w:t>various metric</w:t>
-      </w:r>
-      <w:r>
-        <w:rPr>
-          <w:rFonts w:ascii="Helvetica" w:hAnsi="Helvetica" w:cstheme="minorHAnsi"/>
-          <w:sz w:val="18"/>
-          <w:szCs w:val="18"/>
-        </w:rPr>
-        <w:t>s</w:t>
-      </w:r>
-      <w:r>
-        <w:rPr>
-          <w:rFonts w:ascii="Helvetica" w:hAnsi="Helvetica" w:cstheme="minorHAnsi"/>
-          <w:sz w:val="18"/>
-          <w:szCs w:val="18"/>
-        </w:rPr>
-        <w:t>.</w:t>
-      </w:r>
     </w:p>
     <w:p>
       <w:pPr>
@@ -3062,10 +3280,54 @@
         <w:jc w:val="both"/>
         <w:rPr>
           <w:rFonts w:ascii="Helvetica" w:hAnsi="Helvetica" w:cstheme="minorHAnsi"/>
-          <w:sz w:val="18"/>
-          <w:szCs w:val="18"/>
-        </w:rPr>
-      </w:pPr>
+          <w:b/>
+          <w:bCs/>
+          <w:sz w:val="18"/>
+          <w:szCs w:val="18"/>
+        </w:rPr>
+      </w:pPr>
+      <w:r>
+        <w:rPr>
+          <w:rFonts w:ascii="Helvetica" w:hAnsi="Helvetica" w:cstheme="minorHAnsi"/>
+          <w:b/>
+          <w:bCs/>
+          <w:sz w:val="18"/>
+          <w:szCs w:val="18"/>
+        </w:rPr>
+        <w:t xml:space="preserve">Validation of the </w:t>
+      </w:r>
+      <w:proofErr w:type="spellStart"/>
+      <w:r>
+        <w:rPr>
+          <w:rFonts w:ascii="Helvetica" w:hAnsi="Helvetica" w:cstheme="minorHAnsi"/>
+          <w:b/>
+          <w:bCs/>
+          <w:sz w:val="18"/>
+          <w:szCs w:val="18"/>
+        </w:rPr>
+        <w:t>DNA</w:t>
+      </w:r>
+      <w:r>
+        <w:rPr>
+          <w:rFonts w:ascii="Helvetica" w:hAnsi="Helvetica" w:cstheme="minorHAnsi"/>
+          <w:b/>
+          <w:bCs/>
+          <w:sz w:val="18"/>
+          <w:szCs w:val="18"/>
+        </w:rPr>
+        <w:t>h</w:t>
+      </w:r>
+      <w:proofErr w:type="spellEnd"/>
+      <w:r>
+        <w:rPr>
+          <w:rFonts w:ascii="Helvetica" w:hAnsi="Helvetica" w:cstheme="minorHAnsi"/>
+          <w:b/>
+          <w:bCs/>
+          <w:sz w:val="18"/>
+          <w:szCs w:val="18"/>
+        </w:rPr>
+        <w:t xml:space="preserve"> score</w:t>
+      </w:r>
     </w:p>
     <w:p>
       <w:pPr>
@@ -3073,6 +3335,272 @@
         <w:jc w:val="both"/>
         <w:rPr>
           <w:rFonts w:ascii="Helvetica" w:hAnsi="Helvetica" w:cstheme="minorHAnsi"/>
+          <w:sz w:val="18"/>
+          <w:szCs w:val="18"/>
+        </w:rPr>
+      </w:pPr>
+      <w:r>
+        <w:rPr>
+          <w:rFonts w:ascii="Helvetica" w:hAnsi="Helvetica" w:cstheme="minorHAnsi"/>
+          <w:sz w:val="18"/>
+          <w:szCs w:val="18"/>
+        </w:rPr>
+        <w:t xml:space="preserve">We </w:t>
+      </w:r>
+      <w:r>
+        <w:rPr>
+          <w:rFonts w:ascii="Helvetica" w:hAnsi="Helvetica" w:cstheme="minorHAnsi"/>
+          <w:sz w:val="18"/>
+          <w:szCs w:val="18"/>
+        </w:rPr>
+        <w:t>are planning to</w:t>
+      </w:r>
+      <w:r>
+        <w:rPr>
+          <w:rFonts w:ascii="Helvetica" w:hAnsi="Helvetica" w:cstheme="minorHAnsi"/>
+          <w:sz w:val="18"/>
+          <w:szCs w:val="18"/>
+        </w:rPr>
+        <w:t xml:space="preserve"> compute </w:t>
+      </w:r>
+      <w:r>
+        <w:rPr>
+          <w:rFonts w:ascii="Helvetica" w:hAnsi="Helvetica" w:cstheme="minorHAnsi"/>
+          <w:sz w:val="18"/>
+          <w:szCs w:val="18"/>
+        </w:rPr>
+        <w:t>a</w:t>
+      </w:r>
+      <w:r>
+        <w:rPr>
+          <w:rFonts w:ascii="Helvetica" w:hAnsi="Helvetica" w:cstheme="minorHAnsi"/>
+          <w:sz w:val="18"/>
+          <w:szCs w:val="18"/>
+        </w:rPr>
+        <w:t xml:space="preserve"> brain </w:t>
+      </w:r>
+      <w:r>
+        <w:rPr>
+          <w:rFonts w:ascii="Helvetica" w:hAnsi="Helvetica" w:cstheme="minorHAnsi"/>
+          <w:sz w:val="18"/>
+          <w:szCs w:val="18"/>
+        </w:rPr>
+        <w:t>biological</w:t>
+      </w:r>
+      <w:r>
+        <w:rPr>
+          <w:rFonts w:ascii="Helvetica" w:hAnsi="Helvetica" w:cstheme="minorHAnsi"/>
+          <w:sz w:val="18"/>
+          <w:szCs w:val="18"/>
+        </w:rPr>
+        <w:t xml:space="preserve"> age</w:t>
+      </w:r>
+      <w:r>
+        <w:rPr>
+          <w:rFonts w:ascii="Helvetica" w:hAnsi="Helvetica" w:cstheme="minorHAnsi"/>
+          <w:sz w:val="18"/>
+          <w:szCs w:val="18"/>
+        </w:rPr>
+        <w:t xml:space="preserve">, </w:t>
+      </w:r>
+      <w:proofErr w:type="spellStart"/>
+      <w:r>
+        <w:rPr>
+          <w:rFonts w:ascii="Helvetica" w:hAnsi="Helvetica" w:cstheme="minorHAnsi"/>
+          <w:sz w:val="18"/>
+          <w:szCs w:val="18"/>
+        </w:rPr>
+        <w:t>DNAh</w:t>
+      </w:r>
+      <w:proofErr w:type="spellEnd"/>
+      <w:r>
+        <w:rPr>
+          <w:rFonts w:ascii="Helvetica" w:hAnsi="Helvetica" w:cstheme="minorHAnsi"/>
+          <w:sz w:val="18"/>
+          <w:szCs w:val="18"/>
+        </w:rPr>
+        <w:t>,</w:t>
+      </w:r>
+      <w:r>
+        <w:rPr>
+          <w:rFonts w:ascii="Helvetica" w:hAnsi="Helvetica" w:cstheme="minorHAnsi"/>
+          <w:sz w:val="18"/>
+          <w:szCs w:val="18"/>
+        </w:rPr>
+        <w:t xml:space="preserve"> </w:t>
+      </w:r>
+      <w:r>
+        <w:rPr>
+          <w:rFonts w:ascii="Helvetica" w:hAnsi="Helvetica" w:cstheme="minorHAnsi"/>
+          <w:sz w:val="18"/>
+          <w:szCs w:val="18"/>
+        </w:rPr>
+        <w:t>for</w:t>
+      </w:r>
+      <w:r>
+        <w:rPr>
+          <w:rFonts w:ascii="Helvetica" w:hAnsi="Helvetica" w:cstheme="minorHAnsi"/>
+          <w:sz w:val="18"/>
+          <w:szCs w:val="18"/>
+        </w:rPr>
+        <w:t xml:space="preserve"> </w:t>
+      </w:r>
+      <w:r>
+        <w:rPr>
+          <w:rFonts w:ascii="Helvetica" w:hAnsi="Helvetica" w:cstheme="minorHAnsi"/>
+          <w:sz w:val="18"/>
+          <w:szCs w:val="18"/>
+        </w:rPr>
+        <w:t xml:space="preserve">five independent </w:t>
+      </w:r>
+      <w:r>
+        <w:rPr>
+          <w:rFonts w:ascii="Helvetica" w:hAnsi="Helvetica" w:cstheme="minorHAnsi"/>
+          <w:sz w:val="18"/>
+          <w:szCs w:val="18"/>
+        </w:rPr>
+        <w:t>large-scale</w:t>
+      </w:r>
+      <w:r>
+        <w:rPr>
+          <w:rFonts w:ascii="Helvetica" w:hAnsi="Helvetica" w:cstheme="minorHAnsi"/>
+          <w:sz w:val="18"/>
+          <w:szCs w:val="18"/>
+        </w:rPr>
+        <w:t xml:space="preserve"> samples: 1) two samples from Women’s Health Initiative (WHI</w:t>
+      </w:r>
+      <w:r>
+        <w:rPr>
+          <w:rFonts w:ascii="Helvetica" w:hAnsi="Helvetica" w:cstheme="minorHAnsi"/>
+          <w:sz w:val="18"/>
+          <w:szCs w:val="18"/>
+        </w:rPr>
+        <w:t>)</w:t>
+      </w:r>
+      <w:r>
+        <w:rPr>
+          <w:rFonts w:ascii="Helvetica" w:hAnsi="Helvetica" w:cstheme="minorHAnsi"/>
+          <w:sz w:val="18"/>
+          <w:szCs w:val="18"/>
+        </w:rPr>
+        <w:t>, the Framingham Heart Study (FHS), the Normative Aging Study (NAS) and the Jackson Heart Study (JHS</w:t>
+      </w:r>
+      <w:r>
+        <w:rPr>
+          <w:rFonts w:ascii="Helvetica" w:hAnsi="Helvetica" w:cstheme="minorHAnsi"/>
+          <w:sz w:val="18"/>
+          <w:szCs w:val="18"/>
+        </w:rPr>
+        <w:t xml:space="preserve">). We will select a study if it can provide all the genomic features we identified during the training of our models.  We will </w:t>
+      </w:r>
+      <w:r>
+        <w:rPr>
+          <w:rFonts w:ascii="Helvetica" w:hAnsi="Helvetica" w:cstheme="minorHAnsi"/>
+          <w:sz w:val="18"/>
+          <w:szCs w:val="18"/>
+        </w:rPr>
+        <w:t>evaluate</w:t>
+      </w:r>
+      <w:r>
+        <w:rPr>
+          <w:rFonts w:ascii="Helvetica" w:hAnsi="Helvetica" w:cstheme="minorHAnsi"/>
+          <w:sz w:val="18"/>
+          <w:szCs w:val="18"/>
+        </w:rPr>
+        <w:t xml:space="preserve"> how our </w:t>
+      </w:r>
+      <w:proofErr w:type="spellStart"/>
+      <w:r>
+        <w:rPr>
+          <w:rFonts w:ascii="Helvetica" w:hAnsi="Helvetica" w:cstheme="minorHAnsi"/>
+          <w:sz w:val="18"/>
+          <w:szCs w:val="18"/>
+        </w:rPr>
+        <w:t>DNA</w:t>
+      </w:r>
+      <w:r>
+        <w:rPr>
+          <w:rFonts w:ascii="Helvetica" w:hAnsi="Helvetica" w:cstheme="minorHAnsi"/>
+          <w:sz w:val="18"/>
+          <w:szCs w:val="18"/>
+        </w:rPr>
+        <w:t>h</w:t>
+      </w:r>
+      <w:proofErr w:type="spellEnd"/>
+      <w:r>
+        <w:rPr>
+          <w:rFonts w:ascii="Helvetica" w:hAnsi="Helvetica" w:cstheme="minorHAnsi"/>
+          <w:sz w:val="18"/>
+          <w:szCs w:val="18"/>
+        </w:rPr>
+        <w:t xml:space="preserve"> correlate</w:t>
+      </w:r>
+      <w:r>
+        <w:rPr>
+          <w:rFonts w:ascii="Helvetica" w:hAnsi="Helvetica" w:cstheme="minorHAnsi"/>
+          <w:sz w:val="18"/>
+          <w:szCs w:val="18"/>
+        </w:rPr>
+        <w:t>s</w:t>
+      </w:r>
+      <w:r>
+        <w:rPr>
+          <w:rFonts w:ascii="Helvetica" w:hAnsi="Helvetica" w:cstheme="minorHAnsi"/>
+          <w:sz w:val="18"/>
+          <w:szCs w:val="18"/>
+        </w:rPr>
+        <w:t xml:space="preserve"> with chronological age and we will compare our score with other approaches</w:t>
+      </w:r>
+      <w:r>
+        <w:rPr>
+          <w:rFonts w:ascii="Helvetica" w:hAnsi="Helvetica" w:cstheme="minorHAnsi"/>
+          <w:sz w:val="18"/>
+          <w:szCs w:val="18"/>
+        </w:rPr>
+        <w:t xml:space="preserve"> (see </w:t>
+      </w:r>
+      <w:r>
+        <w:rPr>
+          <w:rFonts w:ascii="Helvetica" w:hAnsi="Helvetica" w:cstheme="minorHAnsi"/>
+          <w:sz w:val="18"/>
+          <w:szCs w:val="18"/>
+        </w:rPr>
+        <w:t>t</w:t>
+      </w:r>
+      <w:r>
+        <w:rPr>
+          <w:rFonts w:ascii="Helvetica" w:hAnsi="Helvetica" w:cstheme="minorHAnsi"/>
+          <w:sz w:val="18"/>
+          <w:szCs w:val="18"/>
+        </w:rPr>
+        <w:t>able T1)</w:t>
+      </w:r>
+      <w:r>
+        <w:rPr>
+          <w:rFonts w:ascii="Helvetica" w:hAnsi="Helvetica" w:cstheme="minorHAnsi"/>
+          <w:sz w:val="18"/>
+          <w:szCs w:val="18"/>
+        </w:rPr>
+        <w:t>.</w:t>
+      </w:r>
+    </w:p>
+    <w:p>
+      <w:pPr>
+        <w:pStyle w:val="NoSpacing"/>
+        <w:jc w:val="both"/>
+        <w:rPr>
+          <w:rFonts w:ascii="Helvetica" w:hAnsi="Helvetica" w:cstheme="minorHAnsi"/>
+          <w:sz w:val="18"/>
+          <w:szCs w:val="18"/>
+        </w:rPr>
+      </w:pPr>
+    </w:p>
+    <w:p>
+      <w:pPr>
+        <w:pStyle w:val="NoSpacing"/>
+        <w:jc w:val="both"/>
+        <w:rPr>
+          <w:rFonts w:ascii="Helvetica" w:hAnsi="Helvetica" w:cstheme="minorHAnsi"/>
           <w:b/>
           <w:bCs/>
           <w:sz w:val="18"/>
@@ -3087,39 +3615,7 @@
           <w:sz w:val="18"/>
           <w:szCs w:val="18"/>
         </w:rPr>
-        <w:t xml:space="preserve">Validation of the </w:t>
-      </w:r>
-      <w:proofErr w:type="spellStart"/>
-      <w:r>
-        <w:rPr>
-          <w:rFonts w:ascii="Helvetica" w:hAnsi="Helvetica" w:cstheme="minorHAnsi"/>
-          <w:b/>
-          <w:bCs/>
-          <w:sz w:val="18"/>
-          <w:szCs w:val="18"/>
-        </w:rPr>
-        <w:t>DNA</w:t>
-      </w:r>
-      <w:r>
-        <w:rPr>
-          <w:rFonts w:ascii="Helvetica" w:hAnsi="Helvetica" w:cstheme="minorHAnsi"/>
-          <w:b/>
-          <w:bCs/>
-          <w:sz w:val="18"/>
-          <w:szCs w:val="18"/>
-        </w:rPr>
-        <w:t>h</w:t>
-      </w:r>
-      <w:proofErr w:type="spellEnd"/>
-      <w:r>
-        <w:rPr>
-          <w:rFonts w:ascii="Helvetica" w:hAnsi="Helvetica" w:cstheme="minorHAnsi"/>
-          <w:b/>
-          <w:bCs/>
-          <w:sz w:val="18"/>
-          <w:szCs w:val="18"/>
-        </w:rPr>
-        <w:t xml:space="preserve"> score</w:t>
+        <w:t>Conclusion</w:t>
       </w:r>
     </w:p>
     <w:p>
@@ -3138,63 +3634,23 @@
           <w:sz w:val="18"/>
           <w:szCs w:val="18"/>
         </w:rPr>
-        <w:t xml:space="preserve">We </w:t>
-      </w:r>
-      <w:r>
-        <w:rPr>
-          <w:rFonts w:ascii="Helvetica" w:hAnsi="Helvetica" w:cstheme="minorHAnsi"/>
-          <w:sz w:val="18"/>
-          <w:szCs w:val="18"/>
-        </w:rPr>
-        <w:t>are planning to</w:t>
-      </w:r>
-      <w:r>
-        <w:rPr>
-          <w:rFonts w:ascii="Helvetica" w:hAnsi="Helvetica" w:cstheme="minorHAnsi"/>
-          <w:sz w:val="18"/>
-          <w:szCs w:val="18"/>
-        </w:rPr>
-        <w:t xml:space="preserve"> compute </w:t>
-      </w:r>
-      <w:r>
-        <w:rPr>
-          <w:rFonts w:ascii="Helvetica" w:hAnsi="Helvetica" w:cstheme="minorHAnsi"/>
-          <w:sz w:val="18"/>
-          <w:szCs w:val="18"/>
-        </w:rPr>
-        <w:t>a</w:t>
-      </w:r>
-      <w:r>
-        <w:rPr>
-          <w:rFonts w:ascii="Helvetica" w:hAnsi="Helvetica" w:cstheme="minorHAnsi"/>
-          <w:sz w:val="18"/>
-          <w:szCs w:val="18"/>
-        </w:rPr>
-        <w:t xml:space="preserve"> brain </w:t>
-      </w:r>
-      <w:r>
-        <w:rPr>
-          <w:rFonts w:ascii="Helvetica" w:hAnsi="Helvetica" w:cstheme="minorHAnsi"/>
-          <w:sz w:val="18"/>
-          <w:szCs w:val="18"/>
-        </w:rPr>
-        <w:t>biological</w:t>
-      </w:r>
-      <w:r>
-        <w:rPr>
-          <w:rFonts w:ascii="Helvetica" w:hAnsi="Helvetica" w:cstheme="minorHAnsi"/>
-          <w:sz w:val="18"/>
-          <w:szCs w:val="18"/>
-        </w:rPr>
-        <w:t xml:space="preserve"> age</w:t>
-      </w:r>
-      <w:r>
-        <w:rPr>
-          <w:rFonts w:ascii="Helvetica" w:hAnsi="Helvetica" w:cstheme="minorHAnsi"/>
-          <w:sz w:val="18"/>
-          <w:szCs w:val="18"/>
-        </w:rPr>
-        <w:t xml:space="preserve">, </w:t>
+        <w:t>There are been numerous DNA methylation clocks created in recent</w:t>
+      </w:r>
+      <w:r>
+        <w:rPr>
+          <w:rFonts w:ascii="Helvetica" w:hAnsi="Helvetica" w:cstheme="minorHAnsi"/>
+          <w:sz w:val="18"/>
+          <w:szCs w:val="18"/>
+        </w:rPr>
+        <w:t xml:space="preserve"> years</w:t>
+      </w:r>
+      <w:r>
+        <w:rPr>
+          <w:rFonts w:ascii="Helvetica" w:hAnsi="Helvetica" w:cstheme="minorHAnsi"/>
+          <w:sz w:val="18"/>
+          <w:szCs w:val="18"/>
+        </w:rPr>
+        <w:t xml:space="preserve">, and as indicated in table T1, many models have been designed to predict DNA </w:t>
       </w:r>
       <w:proofErr w:type="spellStart"/>
       <w:r>
@@ -3203,7 +3659,7 @@
           <w:sz w:val="18"/>
           <w:szCs w:val="18"/>
         </w:rPr>
-        <w:t>DNAh</w:t>
+        <w:t>hydroxymethylation</w:t>
       </w:r>
       <w:proofErr w:type="spellEnd"/>
       <w:r>
@@ -3212,7 +3668,31 @@
           <w:sz w:val="18"/>
           <w:szCs w:val="18"/>
         </w:rPr>
-        <w:t>,</w:t>
+        <w:t xml:space="preserve"> in the cells. By combining research performed in</w:t>
+      </w:r>
+      <w:r>
+        <w:rPr>
+          <w:rFonts w:ascii="Helvetica" w:hAnsi="Helvetica" w:cstheme="minorHAnsi"/>
+          <w:sz w:val="18"/>
+          <w:szCs w:val="18"/>
+        </w:rPr>
+        <w:t xml:space="preserve"> such</w:t>
+      </w:r>
+      <w:r>
+        <w:rPr>
+          <w:rFonts w:ascii="Helvetica" w:hAnsi="Helvetica" w:cstheme="minorHAnsi"/>
+          <w:sz w:val="18"/>
+          <w:szCs w:val="18"/>
+        </w:rPr>
+        <w:t xml:space="preserve"> biological clocks and </w:t>
+      </w:r>
+      <w:r>
+        <w:rPr>
+          <w:rFonts w:ascii="Helvetica" w:hAnsi="Helvetica" w:cstheme="minorHAnsi"/>
+          <w:sz w:val="18"/>
+          <w:szCs w:val="18"/>
+        </w:rPr>
+        <w:t>existing</w:t>
       </w:r>
       <w:r>
         <w:rPr>
@@ -3228,89 +3708,7 @@
           <w:sz w:val="18"/>
           <w:szCs w:val="18"/>
         </w:rPr>
-        <w:t>for</w:t>
-      </w:r>
-      <w:r>
-        <w:rPr>
-          <w:rFonts w:ascii="Helvetica" w:hAnsi="Helvetica" w:cstheme="minorHAnsi"/>
-          <w:sz w:val="18"/>
-          <w:szCs w:val="18"/>
-        </w:rPr>
-        <w:t xml:space="preserve"> </w:t>
-      </w:r>
-      <w:r>
-        <w:rPr>
-          <w:rFonts w:ascii="Helvetica" w:hAnsi="Helvetica" w:cstheme="minorHAnsi"/>
-          <w:sz w:val="18"/>
-          <w:szCs w:val="18"/>
-        </w:rPr>
-        <w:t xml:space="preserve">five independent </w:t>
-      </w:r>
-      <w:r>
-        <w:rPr>
-          <w:rFonts w:ascii="Helvetica" w:hAnsi="Helvetica" w:cstheme="minorHAnsi"/>
-          <w:sz w:val="18"/>
-          <w:szCs w:val="18"/>
-        </w:rPr>
-        <w:t>large-scale</w:t>
-      </w:r>
-      <w:r>
-        <w:rPr>
-          <w:rFonts w:ascii="Helvetica" w:hAnsi="Helvetica" w:cstheme="minorHAnsi"/>
-          <w:sz w:val="18"/>
-          <w:szCs w:val="18"/>
-        </w:rPr>
-        <w:t xml:space="preserve"> samples: 1) two samples from Women’s Health Initiative (WHI0, the Framingham Heart Study (FHS), the Normative Aging Study (NAS) and the Jackson Heart Study (JHS</w:t>
-      </w:r>
-      <w:r>
-        <w:rPr>
-          <w:rFonts w:ascii="Helvetica" w:hAnsi="Helvetica" w:cstheme="minorHAnsi"/>
-          <w:sz w:val="18"/>
-          <w:szCs w:val="18"/>
-        </w:rPr>
-        <w:t xml:space="preserve">). We will select a study if it can provide all the genomic features we identified during the training of our models.  We will </w:t>
-      </w:r>
-      <w:r>
-        <w:rPr>
-          <w:rFonts w:ascii="Helvetica" w:hAnsi="Helvetica" w:cstheme="minorHAnsi"/>
-          <w:sz w:val="18"/>
-          <w:szCs w:val="18"/>
-        </w:rPr>
-        <w:t>evaluate</w:t>
-      </w:r>
-      <w:r>
-        <w:rPr>
-          <w:rFonts w:ascii="Helvetica" w:hAnsi="Helvetica" w:cstheme="minorHAnsi"/>
-          <w:sz w:val="18"/>
-          <w:szCs w:val="18"/>
-        </w:rPr>
-        <w:t xml:space="preserve"> how our </w:t>
-      </w:r>
-      <w:proofErr w:type="spellStart"/>
-      <w:r>
-        <w:rPr>
-          <w:rFonts w:ascii="Helvetica" w:hAnsi="Helvetica" w:cstheme="minorHAnsi"/>
-          <w:sz w:val="18"/>
-          <w:szCs w:val="18"/>
-        </w:rPr>
-        <w:t>DNA</w:t>
-      </w:r>
-      <w:r>
-        <w:rPr>
-          <w:rFonts w:ascii="Helvetica" w:hAnsi="Helvetica" w:cstheme="minorHAnsi"/>
-          <w:sz w:val="18"/>
-          <w:szCs w:val="18"/>
-        </w:rPr>
-        <w:t>h</w:t>
-      </w:r>
-      <w:proofErr w:type="spellEnd"/>
-      <w:r>
-        <w:rPr>
-          <w:rFonts w:ascii="Helvetica" w:hAnsi="Helvetica" w:cstheme="minorHAnsi"/>
-          <w:sz w:val="18"/>
-          <w:szCs w:val="18"/>
-        </w:rPr>
-        <w:t xml:space="preserve"> correlate</w:t>
+        <w:t>models, this study will allow to create a novel brain epigenetic clock which could be a critical tool in assessing individual</w:t>
       </w:r>
       <w:r>
         <w:rPr>
@@ -3326,23 +3724,23 @@
           <w:sz w:val="18"/>
           <w:szCs w:val="18"/>
         </w:rPr>
-        <w:t xml:space="preserve"> with chronological age and we will compare our score with other approaches</w:t>
-      </w:r>
-      <w:r>
-        <w:rPr>
-          <w:rFonts w:ascii="Helvetica" w:hAnsi="Helvetica" w:cstheme="minorHAnsi"/>
-          <w:sz w:val="18"/>
-          <w:szCs w:val="18"/>
-        </w:rPr>
-        <w:t xml:space="preserve"> (see Table T1)</w:t>
-      </w:r>
-      <w:r>
-        <w:rPr>
-          <w:rFonts w:ascii="Helvetica" w:hAnsi="Helvetica" w:cstheme="minorHAnsi"/>
-          <w:sz w:val="18"/>
-          <w:szCs w:val="18"/>
-        </w:rPr>
-        <w:t>.</w:t>
+        <w:t xml:space="preserve"> at risk of neuronal aged related diseases (Alzheimer’s disease, </w:t>
+      </w:r>
+      <w:r>
+        <w:rPr>
+          <w:rFonts w:ascii="Helvetica" w:hAnsi="Helvetica" w:cstheme="minorHAnsi"/>
+          <w:sz w:val="18"/>
+          <w:szCs w:val="18"/>
+        </w:rPr>
+        <w:t>Parkinson’s disease</w:t>
+      </w:r>
+      <w:r>
+        <w:rPr>
+          <w:rFonts w:ascii="Helvetica" w:hAnsi="Helvetica" w:cstheme="minorHAnsi"/>
+          <w:sz w:val="18"/>
+          <w:szCs w:val="18"/>
+        </w:rPr>
+        <w:t>).</w:t>
       </w:r>
     </w:p>
     <w:p>
@@ -3576,6 +3974,7 @@
           <w:sz w:val="18"/>
           <w:szCs w:val="18"/>
         </w:rPr>
+        <w:lastRenderedPageBreak/>
         <w:t xml:space="preserve">Dan Jian et al., “DNA </w:t>
       </w:r>
       <w:proofErr w:type="spellStart"/>
@@ -3830,7 +4229,6 @@
     </w:p>
     <w:p>
       <w:r>
-        <w:lastRenderedPageBreak/>
         <w:t xml:space="preserve"> </w:t>
       </w:r>
     </w:p>
@@ -5005,6 +5403,7 @@
   <w:footnote w:id="1">
     <w:p>
       <w:pPr>
+        <w:pStyle w:val="FootnoteText"/>
         <w:rPr>
           <w:rFonts w:ascii="Helvetica" w:hAnsi="Helvetica"/>
           <w:sz w:val="16"/>
@@ -5014,11 +5413,19 @@
       <w:r>
         <w:rPr>
           <w:rStyle w:val="FootnoteReference"/>
+        </w:rPr>
+        <w:footnoteRef/>
+      </w:r>
+      <w:r>
+        <w:t xml:space="preserve"> </w:t>
+      </w:r>
+      <w:r>
+        <w:rPr>
           <w:rFonts w:ascii="Helvetica" w:hAnsi="Helvetica"/>
           <w:sz w:val="16"/>
           <w:szCs w:val="16"/>
         </w:rPr>
-        <w:footnoteRef/>
+        <w:t>For example, the Illumina Infinium Methylation EPIC array</w:t>
       </w:r>
       <w:r>
         <w:rPr>
@@ -5026,7 +5433,59 @@
           <w:sz w:val="16"/>
           <w:szCs w:val="16"/>
         </w:rPr>
-        <w:t xml:space="preserve"> “In Tab-seq protocol, 5hmC is first protected with a glucose moiety that allows selective interaction and subsequent oxidation of 5mC with the Tet proteins. The oxidized genomic DNA is then treated with bisulfite, where 5hmC remains unchanged and is read as a cytosine, while 5mC and unmethylated cytosines are deaminated to uracil and read as </w:t>
+        <w:t xml:space="preserve"> or TAB-Seq from the same company see below</w:t>
+      </w:r>
+      <w:r>
+        <w:rPr>
+          <w:rFonts w:ascii="Helvetica" w:hAnsi="Helvetica"/>
+          <w:sz w:val="16"/>
+          <w:szCs w:val="16"/>
+        </w:rPr>
+        <w:t>.</w:t>
+      </w:r>
+    </w:p>
+  </w:footnote>
+  <w:footnote w:id="2">
+    <w:p>
+      <w:pPr>
+        <w:rPr>
+          <w:rFonts w:ascii="Helvetica" w:hAnsi="Helvetica"/>
+          <w:sz w:val="16"/>
+          <w:szCs w:val="16"/>
+        </w:rPr>
+      </w:pPr>
+      <w:r>
+        <w:rPr>
+          <w:rStyle w:val="FootnoteReference"/>
+          <w:rFonts w:ascii="Helvetica" w:hAnsi="Helvetica"/>
+          <w:sz w:val="16"/>
+          <w:szCs w:val="16"/>
+        </w:rPr>
+        <w:footnoteRef/>
+      </w:r>
+      <w:r>
+        <w:rPr>
+          <w:rFonts w:ascii="Helvetica" w:hAnsi="Helvetica"/>
+          <w:sz w:val="16"/>
+          <w:szCs w:val="16"/>
+        </w:rPr>
+        <w:t xml:space="preserve"> “In Tab-</w:t>
+      </w:r>
+      <w:r>
+        <w:rPr>
+          <w:rFonts w:ascii="Helvetica" w:hAnsi="Helvetica"/>
+          <w:sz w:val="16"/>
+          <w:szCs w:val="16"/>
+        </w:rPr>
+        <w:t>S</w:t>
+      </w:r>
+      <w:r>
+        <w:rPr>
+          <w:rFonts w:ascii="Helvetica" w:hAnsi="Helvetica"/>
+          <w:sz w:val="16"/>
+          <w:szCs w:val="16"/>
+        </w:rPr>
+        <w:t xml:space="preserve">eq protocol, 5hmC is first protected with a glucose moiety that allows selective interaction and subsequent oxidation of 5mC with the Tet proteins. The oxidized genomic DNA is then treated with bisulfite, where 5hmC remains unchanged and is read as a cytosine, while 5mC and unmethylated cytosines are deaminated to uracil and read as </w:t>
       </w:r>
       <w:r>
         <w:rPr>

</xml_diff>